<commit_message>
Updated main window test file.
</commit_message>
<xml_diff>
--- a/tests/resources/Templates/FTA_Bond_Template.docx
+++ b/tests/resources/Templates/FTA_Bond_Template.docx
@@ -1,6 +1,6 @@
 
 <file path=word/document.xml><?xml version="1.0" encoding="utf-8"?>
-<w:document xmlns:wpc="http://schemas.microsoft.com/office/word/2010/wordprocessingCanvas" xmlns:mc="http://schemas.openxmlformats.org/markup-compatibility/2006" xmlns:o="urn:schemas-microsoft-com:office:office" xmlns:r="http://schemas.openxmlformats.org/officeDocument/2006/relationships" xmlns:m="http://schemas.openxmlformats.org/officeDocument/2006/math" xmlns:v="urn:schemas-microsoft-com:vml" xmlns:wp14="http://schemas.microsoft.com/office/word/2010/wordprocessingDrawing" xmlns:wp="http://schemas.openxmlformats.org/drawingml/2006/wordprocessingDrawing" xmlns:w10="urn:schemas-microsoft-com:office:word" xmlns:w="http://schemas.openxmlformats.org/wordprocessingml/2006/main" xmlns:w14="http://schemas.microsoft.com/office/word/2010/wordml" xmlns:wpg="http://schemas.microsoft.com/office/word/2010/wordprocessingGroup" xmlns:wpi="http://schemas.microsoft.com/office/word/2010/wordprocessingInk" xmlns:wne="http://schemas.microsoft.com/office/word/2006/wordml" xmlns:wps="http://schemas.microsoft.com/office/word/2010/wordprocessingShape" mc:Ignorable="w14 wp14">
+<w:document xmlns:wpc="http://schemas.microsoft.com/office/word/2010/wordprocessingCanvas" xmlns:cx="http://schemas.microsoft.com/office/drawing/2014/chartex" xmlns:cx1="http://schemas.microsoft.com/office/drawing/2015/9/8/chartex" xmlns:cx2="http://schemas.microsoft.com/office/drawing/2015/10/21/chartex" xmlns:cx3="http://schemas.microsoft.com/office/drawing/2016/5/9/chartex" xmlns:cx4="http://schemas.microsoft.com/office/drawing/2016/5/10/chartex" xmlns:cx5="http://schemas.microsoft.com/office/drawing/2016/5/11/chartex" xmlns:cx6="http://schemas.microsoft.com/office/drawing/2016/5/12/chartex" xmlns:cx7="http://schemas.microsoft.com/office/drawing/2016/5/13/chartex" xmlns:cx8="http://schemas.microsoft.com/office/drawing/2016/5/14/chartex" xmlns:mc="http://schemas.openxmlformats.org/markup-compatibility/2006" xmlns:aink="http://schemas.microsoft.com/office/drawing/2016/ink" xmlns:am3d="http://schemas.microsoft.com/office/drawing/2017/model3d" xmlns:o="urn:schemas-microsoft-com:office:office" xmlns:r="http://schemas.openxmlformats.org/officeDocument/2006/relationships" xmlns:m="http://schemas.openxmlformats.org/officeDocument/2006/math" xmlns:v="urn:schemas-microsoft-com:vml" xmlns:wp14="http://schemas.microsoft.com/office/word/2010/wordprocessingDrawing" xmlns:wp="http://schemas.openxmlformats.org/drawingml/2006/wordprocessingDrawing" xmlns:w10="urn:schemas-microsoft-com:office:word" xmlns:w="http://schemas.openxmlformats.org/wordprocessingml/2006/main" xmlns:w14="http://schemas.microsoft.com/office/word/2010/wordml" xmlns:w15="http://schemas.microsoft.com/office/word/2012/wordml" xmlns:w16cex="http://schemas.microsoft.com/office/word/2018/wordml/cex" xmlns:w16cid="http://schemas.microsoft.com/office/word/2016/wordml/cid" xmlns:w16="http://schemas.microsoft.com/office/word/2018/wordml" xmlns:w16se="http://schemas.microsoft.com/office/word/2015/wordml/symex" xmlns:wpg="http://schemas.microsoft.com/office/word/2010/wordprocessingGroup" xmlns:wpi="http://schemas.microsoft.com/office/word/2010/wordprocessingInk" xmlns:wne="http://schemas.microsoft.com/office/word/2006/wordml" xmlns:wps="http://schemas.microsoft.com/office/word/2010/wordprocessingShape" mc:Ignorable="w14 w15 w16se w16cid w16 w16cex wp14">
   <w:body>
     <w:p>
       <w:pPr>
@@ -160,23 +160,13 @@
           <w:szCs w:val="20"/>
         </w:rPr>
       </w:pPr>
-      <w:proofErr w:type="gramStart"/>
-      <w:r>
-        <w:rPr>
-          <w:rFonts w:ascii="Palatino Linotype" w:hAnsi="Palatino Linotype"/>
-          <w:sz w:val="20"/>
-          <w:szCs w:val="20"/>
-        </w:rPr>
-        <w:t>vs</w:t>
-      </w:r>
-      <w:proofErr w:type="gramEnd"/>
-      <w:r>
-        <w:rPr>
-          <w:rFonts w:ascii="Palatino Linotype" w:hAnsi="Palatino Linotype"/>
-          <w:sz w:val="20"/>
-          <w:szCs w:val="20"/>
-        </w:rPr>
-        <w:t>.</w:t>
+      <w:r>
+        <w:rPr>
+          <w:rFonts w:ascii="Palatino Linotype" w:hAnsi="Palatino Linotype"/>
+          <w:sz w:val="20"/>
+          <w:szCs w:val="20"/>
+        </w:rPr>
+        <w:t>vs.</w:t>
       </w:r>
       <w:r>
         <w:rPr>
@@ -233,36 +223,8 @@
           <w:sz w:val="20"/>
           <w:szCs w:val="20"/>
         </w:rPr>
-        <w:t>{</w:t>
-      </w:r>
-      <w:proofErr w:type="gramStart"/>
-      <w:r>
-        <w:rPr>
-          <w:rFonts w:ascii="Palatino Linotype" w:hAnsi="Palatino Linotype"/>
-          <w:sz w:val="20"/>
-          <w:szCs w:val="20"/>
-        </w:rPr>
-        <w:t xml:space="preserve">{ </w:t>
-      </w:r>
-      <w:proofErr w:type="spellStart"/>
-      <w:r>
-        <w:rPr>
-          <w:rFonts w:ascii="Palatino Linotype" w:hAnsi="Palatino Linotype"/>
-          <w:sz w:val="20"/>
-          <w:szCs w:val="20"/>
-        </w:rPr>
-        <w:t>case</w:t>
-      </w:r>
-      <w:proofErr w:type="gramEnd"/>
-      <w:r>
-        <w:rPr>
-          <w:rFonts w:ascii="Palatino Linotype" w:hAnsi="Palatino Linotype"/>
-          <w:sz w:val="20"/>
-          <w:szCs w:val="20"/>
-        </w:rPr>
-        <w:t>_number</w:t>
-      </w:r>
-      <w:proofErr w:type="spellEnd"/>
+        <w:t>{{ case_number</w:t>
+      </w:r>
       <w:r>
         <w:rPr>
           <w:rFonts w:ascii="Palatino Linotype" w:hAnsi="Palatino Linotype"/>
@@ -348,51 +310,15 @@
           <w:sz w:val="20"/>
           <w:szCs w:val="20"/>
         </w:rPr>
-        <w:t>{</w:t>
-      </w:r>
-      <w:proofErr w:type="gramStart"/>
-      <w:r>
-        <w:rPr>
-          <w:rFonts w:ascii="Palatino Linotype" w:hAnsi="Palatino Linotype"/>
-          <w:sz w:val="20"/>
-          <w:szCs w:val="20"/>
-        </w:rPr>
-        <w:t xml:space="preserve">{ </w:t>
-      </w:r>
-      <w:proofErr w:type="spellStart"/>
-      <w:r>
-        <w:rPr>
-          <w:rFonts w:ascii="Palatino Linotype" w:hAnsi="Palatino Linotype"/>
-          <w:sz w:val="20"/>
-          <w:szCs w:val="20"/>
-        </w:rPr>
-        <w:t>defendant.</w:t>
-      </w:r>
-      <w:r>
-        <w:rPr>
-          <w:rFonts w:ascii="Palatino Linotype" w:hAnsi="Palatino Linotype"/>
-          <w:sz w:val="20"/>
-          <w:szCs w:val="20"/>
-        </w:rPr>
-        <w:t>first</w:t>
-      </w:r>
-      <w:proofErr w:type="gramEnd"/>
-      <w:r>
-        <w:rPr>
-          <w:rFonts w:ascii="Palatino Linotype" w:hAnsi="Palatino Linotype"/>
-          <w:sz w:val="20"/>
-          <w:szCs w:val="20"/>
-        </w:rPr>
-        <w:t>_name</w:t>
-      </w:r>
-      <w:proofErr w:type="spellEnd"/>
-      <w:r>
-        <w:rPr>
-          <w:rFonts w:ascii="Palatino Linotype" w:hAnsi="Palatino Linotype"/>
-          <w:sz w:val="20"/>
-          <w:szCs w:val="20"/>
-        </w:rPr>
-        <w:t xml:space="preserve"> }}</w:t>
+        <w:t>{{ defendant.</w:t>
+      </w:r>
+      <w:r>
+        <w:rPr>
+          <w:rFonts w:ascii="Palatino Linotype" w:hAnsi="Palatino Linotype"/>
+          <w:sz w:val="20"/>
+          <w:szCs w:val="20"/>
+        </w:rPr>
+        <w:t>first_name }}</w:t>
       </w:r>
       <w:r>
         <w:rPr>
@@ -408,59 +334,23 @@
           <w:sz w:val="20"/>
           <w:szCs w:val="20"/>
         </w:rPr>
-        <w:t>{</w:t>
-      </w:r>
-      <w:proofErr w:type="gramStart"/>
-      <w:r>
-        <w:rPr>
-          <w:rFonts w:ascii="Palatino Linotype" w:hAnsi="Palatino Linotype"/>
-          <w:sz w:val="20"/>
-          <w:szCs w:val="20"/>
-        </w:rPr>
-        <w:t xml:space="preserve">{ </w:t>
-      </w:r>
-      <w:proofErr w:type="spellStart"/>
-      <w:r>
-        <w:rPr>
-          <w:rFonts w:ascii="Palatino Linotype" w:hAnsi="Palatino Linotype"/>
-          <w:sz w:val="20"/>
-          <w:szCs w:val="20"/>
-        </w:rPr>
-        <w:t>defendant.</w:t>
-      </w:r>
-      <w:r>
-        <w:rPr>
-          <w:rFonts w:ascii="Palatino Linotype" w:hAnsi="Palatino Linotype"/>
-          <w:sz w:val="20"/>
-          <w:szCs w:val="20"/>
-        </w:rPr>
-        <w:t>last</w:t>
-      </w:r>
-      <w:proofErr w:type="gramEnd"/>
-      <w:r>
-        <w:rPr>
-          <w:rFonts w:ascii="Palatino Linotype" w:hAnsi="Palatino Linotype"/>
-          <w:sz w:val="20"/>
-          <w:szCs w:val="20"/>
-        </w:rPr>
-        <w:t>_</w:t>
-      </w:r>
-      <w:r>
-        <w:rPr>
-          <w:rFonts w:ascii="Palatino Linotype" w:hAnsi="Palatino Linotype"/>
-          <w:sz w:val="20"/>
-          <w:szCs w:val="20"/>
-        </w:rPr>
-        <w:t>name</w:t>
-      </w:r>
-      <w:proofErr w:type="spellEnd"/>
-      <w:r>
-        <w:rPr>
-          <w:rFonts w:ascii="Palatino Linotype" w:hAnsi="Palatino Linotype"/>
-          <w:sz w:val="20"/>
-          <w:szCs w:val="20"/>
-        </w:rPr>
-        <w:t xml:space="preserve"> }}</w:t>
+        <w:t>{{ defendant.</w:t>
+      </w:r>
+      <w:r>
+        <w:rPr>
+          <w:rFonts w:ascii="Palatino Linotype" w:hAnsi="Palatino Linotype"/>
+          <w:sz w:val="20"/>
+          <w:szCs w:val="20"/>
+        </w:rPr>
+        <w:t>last_</w:t>
+      </w:r>
+      <w:r>
+        <w:rPr>
+          <w:rFonts w:ascii="Palatino Linotype" w:hAnsi="Palatino Linotype"/>
+          <w:sz w:val="20"/>
+          <w:szCs w:val="20"/>
+        </w:rPr>
+        <w:t>name }}</w:t>
       </w:r>
       <w:r>
         <w:rPr>
@@ -524,7 +414,6 @@
           <w:szCs w:val="20"/>
         </w:rPr>
       </w:pPr>
-      <w:proofErr w:type="gramStart"/>
       <w:r>
         <w:rPr>
           <w:rFonts w:ascii="Palatino Linotype" w:hAnsi="Palatino Linotype"/>
@@ -533,7 +422,6 @@
         </w:rPr>
         <w:t>Defendant.</w:t>
       </w:r>
-      <w:proofErr w:type="gramEnd"/>
       <w:r>
         <w:rPr>
           <w:rFonts w:ascii="Palatino Linotype" w:hAnsi="Palatino Linotype"/>
@@ -594,19 +482,8 @@
           <w:sz w:val="20"/>
           <w:szCs w:val="20"/>
         </w:rPr>
-        <w:t xml:space="preserve">% if </w:t>
-      </w:r>
-      <w:proofErr w:type="spellStart"/>
-      <w:r>
-        <w:rPr>
-          <w:rFonts w:ascii="Palatino Linotype" w:hAnsi="Palatino Linotype"/>
-          <w:bCs/>
-          <w:sz w:val="20"/>
-          <w:szCs w:val="20"/>
-        </w:rPr>
-        <w:t>judicial_officer.officer_</w:t>
-      </w:r>
-      <w:proofErr w:type="gramStart"/>
+        <w:t>% if judicial_officer.officer_</w:t>
+      </w:r>
       <w:r>
         <w:rPr>
           <w:rFonts w:ascii="Palatino Linotype" w:hAnsi="Palatino Linotype"/>
@@ -616,25 +493,14 @@
         </w:rPr>
         <w:t>type</w:t>
       </w:r>
-      <w:proofErr w:type="spellEnd"/>
-      <w:r>
-        <w:rPr>
-          <w:rFonts w:ascii="Palatino Linotype" w:hAnsi="Palatino Linotype"/>
-          <w:bCs/>
-          <w:sz w:val="20"/>
-          <w:szCs w:val="20"/>
-        </w:rPr>
-        <w:t xml:space="preserve">  =</w:t>
-      </w:r>
-      <w:proofErr w:type="gramEnd"/>
-      <w:r>
-        <w:rPr>
-          <w:rFonts w:ascii="Palatino Linotype" w:hAnsi="Palatino Linotype"/>
-          <w:bCs/>
-          <w:sz w:val="20"/>
-          <w:szCs w:val="20"/>
-        </w:rPr>
-        <w:t>=  ‘Magistrate’ %}</w:t>
+      <w:r>
+        <w:rPr>
+          <w:rFonts w:ascii="Palatino Linotype" w:hAnsi="Palatino Linotype"/>
+          <w:bCs/>
+          <w:sz w:val="20"/>
+          <w:szCs w:val="20"/>
+        </w:rPr>
+        <w:t xml:space="preserve">  ==  ‘Magistrate’ %}</w:t>
       </w:r>
     </w:p>
     <w:p>
@@ -723,51 +589,15 @@
           <w:sz w:val="20"/>
           <w:szCs w:val="20"/>
         </w:rPr>
-        <w:t xml:space="preserve">{% </w:t>
-      </w:r>
-      <w:proofErr w:type="spellStart"/>
-      <w:r>
-        <w:rPr>
-          <w:rFonts w:ascii="Palatino Linotype" w:hAnsi="Palatino Linotype"/>
-          <w:sz w:val="20"/>
-          <w:szCs w:val="20"/>
-        </w:rPr>
-        <w:t>elif</w:t>
-      </w:r>
-      <w:proofErr w:type="spellEnd"/>
-      <w:r>
-        <w:rPr>
-          <w:rFonts w:ascii="Palatino Linotype" w:hAnsi="Palatino Linotype"/>
-          <w:sz w:val="20"/>
-          <w:szCs w:val="20"/>
-        </w:rPr>
-        <w:t xml:space="preserve"> </w:t>
-      </w:r>
-      <w:proofErr w:type="spellStart"/>
-      <w:r>
-        <w:rPr>
-          <w:rFonts w:ascii="Palatino Linotype" w:hAnsi="Palatino Linotype"/>
-          <w:sz w:val="20"/>
-          <w:szCs w:val="20"/>
-        </w:rPr>
-        <w:t>judicial_officer.officer_</w:t>
-      </w:r>
-      <w:r>
-        <w:rPr>
-          <w:rFonts w:ascii="Palatino Linotype" w:hAnsi="Palatino Linotype"/>
-          <w:sz w:val="20"/>
-          <w:szCs w:val="20"/>
-        </w:rPr>
-        <w:t>type</w:t>
-      </w:r>
-      <w:proofErr w:type="spellEnd"/>
-      <w:r>
-        <w:rPr>
-          <w:rFonts w:ascii="Palatino Linotype" w:hAnsi="Palatino Linotype"/>
-          <w:sz w:val="20"/>
-          <w:szCs w:val="20"/>
-        </w:rPr>
-        <w:t xml:space="preserve"> == ‘Judge’ %}</w:t>
+        <w:t>{% elif judicial_officer.officer_</w:t>
+      </w:r>
+      <w:r>
+        <w:rPr>
+          <w:rFonts w:ascii="Palatino Linotype" w:hAnsi="Palatino Linotype"/>
+          <w:sz w:val="20"/>
+          <w:szCs w:val="20"/>
+        </w:rPr>
+        <w:t>type == ‘Judge’ %}</w:t>
       </w:r>
     </w:p>
     <w:p>
@@ -920,43 +750,7 @@
           <w:sz w:val="18"/>
           <w:szCs w:val="18"/>
         </w:rPr>
-        <w:t xml:space="preserve"> on {</w:t>
-      </w:r>
-      <w:proofErr w:type="gramStart"/>
-      <w:r>
-        <w:rPr>
-          <w:rFonts w:ascii="Palatino Linotype" w:hAnsi="Palatino Linotype"/>
-          <w:sz w:val="18"/>
-          <w:szCs w:val="18"/>
-        </w:rPr>
-        <w:t xml:space="preserve">{ </w:t>
-      </w:r>
-      <w:proofErr w:type="spellStart"/>
-      <w:r>
-        <w:rPr>
-          <w:rFonts w:ascii="Palatino Linotype" w:hAnsi="Palatino Linotype"/>
-          <w:sz w:val="18"/>
-          <w:szCs w:val="18"/>
-        </w:rPr>
-        <w:t>plea</w:t>
-      </w:r>
-      <w:proofErr w:type="gramEnd"/>
-      <w:r>
-        <w:rPr>
-          <w:rFonts w:ascii="Palatino Linotype" w:hAnsi="Palatino Linotype"/>
-          <w:sz w:val="18"/>
-          <w:szCs w:val="18"/>
-        </w:rPr>
-        <w:t>_trial_date</w:t>
-      </w:r>
-      <w:proofErr w:type="spellEnd"/>
-      <w:r>
-        <w:rPr>
-          <w:rFonts w:ascii="Palatino Linotype" w:hAnsi="Palatino Linotype"/>
-          <w:sz w:val="18"/>
-          <w:szCs w:val="18"/>
-        </w:rPr>
-        <w:t xml:space="preserve"> }}</w:t>
+        <w:t xml:space="preserve"> on {{ plea_trial_date }}</w:t>
       </w:r>
       <w:r>
         <w:rPr>
@@ -972,25 +766,7 @@
           <w:sz w:val="18"/>
           <w:szCs w:val="18"/>
         </w:rPr>
-        <w:t xml:space="preserve"> for {{ </w:t>
-      </w:r>
-      <w:proofErr w:type="spellStart"/>
-      <w:r>
-        <w:rPr>
-          <w:rFonts w:ascii="Palatino Linotype" w:hAnsi="Palatino Linotype"/>
-          <w:sz w:val="18"/>
-          <w:szCs w:val="18"/>
-        </w:rPr>
-        <w:t>fta_bond_conditions.appearance_reason</w:t>
-      </w:r>
-      <w:proofErr w:type="spellEnd"/>
-      <w:r>
-        <w:rPr>
-          <w:rFonts w:ascii="Palatino Linotype" w:hAnsi="Palatino Linotype"/>
-          <w:sz w:val="18"/>
-          <w:szCs w:val="18"/>
-        </w:rPr>
-        <w:t xml:space="preserve"> }}</w:t>
+        <w:t xml:space="preserve"> for {{ fta_bond_conditions.appearance_reason }}</w:t>
       </w:r>
       <w:r>
         <w:rPr>
@@ -1045,27 +821,7 @@
           <w:sz w:val="18"/>
           <w:szCs w:val="18"/>
         </w:rPr>
-        <w:t xml:space="preserve">{% if </w:t>
-      </w:r>
-      <w:proofErr w:type="spellStart"/>
-      <w:r>
-        <w:rPr>
-          <w:rFonts w:ascii="Palatino Linotype" w:hAnsi="Palatino Linotype"/>
-          <w:bCs/>
-          <w:sz w:val="18"/>
-          <w:szCs w:val="18"/>
-        </w:rPr>
-        <w:t>fta_bond_conditions.forfeit_bond</w:t>
-      </w:r>
-      <w:proofErr w:type="spellEnd"/>
-      <w:r>
-        <w:rPr>
-          <w:rFonts w:ascii="Palatino Linotype" w:hAnsi="Palatino Linotype"/>
-          <w:bCs/>
-          <w:sz w:val="18"/>
-          <w:szCs w:val="18"/>
-        </w:rPr>
-        <w:t xml:space="preserve"> == ‘Yes’ %}</w:t>
+        <w:t>{% if fta_bond_conditions.forfeit_bond == ‘Yes’ %}</w:t>
       </w:r>
     </w:p>
     <w:p>
@@ -1093,56 +849,16 @@
           <w:sz w:val="18"/>
           <w:szCs w:val="18"/>
         </w:rPr>
-        <w:t xml:space="preserve">Any bond posted in this case is forfeited pursuant to R.C. 2937.35.{% </w:t>
-      </w:r>
-      <w:proofErr w:type="spellStart"/>
-      <w:r>
-        <w:rPr>
-          <w:rFonts w:ascii="Palatino Linotype" w:hAnsi="Palatino Linotype"/>
-          <w:bCs/>
-          <w:sz w:val="18"/>
-          <w:szCs w:val="18"/>
-        </w:rPr>
-        <w:t>endif</w:t>
-      </w:r>
-      <w:proofErr w:type="spellEnd"/>
-      <w:r>
-        <w:rPr>
-          <w:rFonts w:ascii="Palatino Linotype" w:hAnsi="Palatino Linotype"/>
-          <w:bCs/>
-          <w:sz w:val="18"/>
-          <w:szCs w:val="18"/>
-        </w:rPr>
-        <w:t xml:space="preserve"> %}</w:t>
-      </w:r>
-      <w:r>
-        <w:rPr>
-          <w:rFonts w:ascii="Palatino Linotype" w:hAnsi="Palatino Linotype"/>
-          <w:bCs/>
-          <w:sz w:val="18"/>
-          <w:szCs w:val="18"/>
-        </w:rPr>
-        <w:t xml:space="preserve">{% if </w:t>
-      </w:r>
-      <w:proofErr w:type="spellStart"/>
-      <w:r>
-        <w:rPr>
-          <w:rFonts w:ascii="Palatino Linotype" w:hAnsi="Palatino Linotype"/>
-          <w:bCs/>
-          <w:sz w:val="18"/>
-          <w:szCs w:val="18"/>
-        </w:rPr>
-        <w:t>fta_bond_conditions.issue_warrant</w:t>
-      </w:r>
-      <w:proofErr w:type="spellEnd"/>
-      <w:r>
-        <w:rPr>
-          <w:rFonts w:ascii="Palatino Linotype" w:hAnsi="Palatino Linotype"/>
-          <w:bCs/>
-          <w:sz w:val="18"/>
-          <w:szCs w:val="18"/>
-        </w:rPr>
-        <w:t xml:space="preserve"> == ‘Yes’ %}</w:t>
+        <w:t>Any bond posted in this case is forfeited pursuant to R.C. 2937.35.{% endif %}</w:t>
+      </w:r>
+      <w:r>
+        <w:rPr>
+          <w:rFonts w:ascii="Palatino Linotype" w:hAnsi="Palatino Linotype"/>
+          <w:bCs/>
+          <w:sz w:val="18"/>
+          <w:szCs w:val="18"/>
+        </w:rPr>
+        <w:t>{% if fta_bond_conditions.issue_warrant == ‘Yes’ %}</w:t>
       </w:r>
     </w:p>
     <w:p>
@@ -1170,96 +886,16 @@
           <w:sz w:val="18"/>
           <w:szCs w:val="18"/>
         </w:rPr>
-        <w:t xml:space="preserve">An arrest warrant shall issue forthwith for {{ </w:t>
-      </w:r>
-      <w:proofErr w:type="spellStart"/>
-      <w:r>
-        <w:rPr>
-          <w:rFonts w:ascii="Palatino Linotype" w:hAnsi="Palatino Linotype"/>
-          <w:bCs/>
-          <w:sz w:val="18"/>
-          <w:szCs w:val="18"/>
-        </w:rPr>
-        <w:t>defendant.first_name</w:t>
-      </w:r>
-      <w:proofErr w:type="spellEnd"/>
-      <w:r>
-        <w:rPr>
-          <w:rFonts w:ascii="Palatino Linotype" w:hAnsi="Palatino Linotype"/>
-          <w:bCs/>
-          <w:sz w:val="18"/>
-          <w:szCs w:val="18"/>
-        </w:rPr>
-        <w:t xml:space="preserve"> }} {{ </w:t>
-      </w:r>
-      <w:proofErr w:type="spellStart"/>
-      <w:r>
-        <w:rPr>
-          <w:rFonts w:ascii="Palatino Linotype" w:hAnsi="Palatino Linotype"/>
-          <w:bCs/>
-          <w:sz w:val="18"/>
-          <w:szCs w:val="18"/>
-        </w:rPr>
-        <w:t>defendant.last_name</w:t>
-      </w:r>
-      <w:proofErr w:type="spellEnd"/>
-      <w:r>
-        <w:rPr>
-          <w:rFonts w:ascii="Palatino Linotype" w:hAnsi="Palatino Linotype"/>
-          <w:bCs/>
-          <w:sz w:val="18"/>
-          <w:szCs w:val="18"/>
-        </w:rPr>
-        <w:t xml:space="preserve"> }}.{% </w:t>
-      </w:r>
-      <w:proofErr w:type="spellStart"/>
-      <w:r>
-        <w:rPr>
-          <w:rFonts w:ascii="Palatino Linotype" w:hAnsi="Palatino Linotype"/>
-          <w:bCs/>
-          <w:sz w:val="18"/>
-          <w:szCs w:val="18"/>
-        </w:rPr>
-        <w:t>endif</w:t>
-      </w:r>
-      <w:proofErr w:type="spellEnd"/>
-      <w:r>
-        <w:rPr>
-          <w:rFonts w:ascii="Palatino Linotype" w:hAnsi="Palatino Linotype"/>
-          <w:bCs/>
-          <w:sz w:val="18"/>
-          <w:szCs w:val="18"/>
-        </w:rPr>
-        <w:t xml:space="preserve"> %}</w:t>
-      </w:r>
-      <w:r>
-        <w:rPr>
-          <w:rFonts w:ascii="Palatino Linotype" w:hAnsi="Palatino Linotype"/>
-          <w:bCs/>
-          <w:sz w:val="18"/>
-          <w:szCs w:val="18"/>
-        </w:rPr>
-        <w:t xml:space="preserve">{% if </w:t>
-      </w:r>
-      <w:proofErr w:type="spellStart"/>
-      <w:r>
-        <w:rPr>
-          <w:rFonts w:ascii="Palatino Linotype" w:hAnsi="Palatino Linotype"/>
-          <w:bCs/>
-          <w:sz w:val="18"/>
-          <w:szCs w:val="18"/>
-        </w:rPr>
-        <w:t>fta_bond_conditions.forfeit_license</w:t>
-      </w:r>
-      <w:proofErr w:type="spellEnd"/>
-      <w:r>
-        <w:rPr>
-          <w:rFonts w:ascii="Palatino Linotype" w:hAnsi="Palatino Linotype"/>
-          <w:bCs/>
-          <w:sz w:val="18"/>
-          <w:szCs w:val="18"/>
-        </w:rPr>
-        <w:t xml:space="preserve"> == ‘Yes’ %}</w:t>
+        <w:t>An arrest warrant shall issue forthwith for {{ defendant.first_name }} {{ defendant.last_name }}.{% endif %}</w:t>
+      </w:r>
+      <w:r>
+        <w:rPr>
+          <w:rFonts w:ascii="Palatino Linotype" w:hAnsi="Palatino Linotype"/>
+          <w:bCs/>
+          <w:sz w:val="18"/>
+          <w:szCs w:val="18"/>
+        </w:rPr>
+        <w:t>{% if fta_bond_conditions.forfeit_license == ‘Yes’ %}</w:t>
       </w:r>
     </w:p>
     <w:p>
@@ -1314,56 +950,16 @@
           <w:sz w:val="18"/>
           <w:szCs w:val="18"/>
         </w:rPr>
-        <w:t xml:space="preserve">{% </w:t>
-      </w:r>
-      <w:proofErr w:type="spellStart"/>
-      <w:r>
-        <w:rPr>
-          <w:rFonts w:ascii="Palatino Linotype" w:hAnsi="Palatino Linotype"/>
-          <w:bCs/>
-          <w:sz w:val="18"/>
-          <w:szCs w:val="18"/>
-        </w:rPr>
-        <w:t>endif</w:t>
-      </w:r>
-      <w:proofErr w:type="spellEnd"/>
-      <w:r>
-        <w:rPr>
-          <w:rFonts w:ascii="Palatino Linotype" w:hAnsi="Palatino Linotype"/>
-          <w:bCs/>
-          <w:sz w:val="18"/>
-          <w:szCs w:val="18"/>
-        </w:rPr>
-        <w:t xml:space="preserve"> %}</w:t>
-      </w:r>
-      <w:r>
-        <w:rPr>
-          <w:rFonts w:ascii="Palatino Linotype" w:hAnsi="Palatino Linotype"/>
-          <w:bCs/>
-          <w:sz w:val="18"/>
-          <w:szCs w:val="18"/>
-        </w:rPr>
-        <w:t xml:space="preserve">{% if </w:t>
-      </w:r>
-      <w:proofErr w:type="spellStart"/>
-      <w:r>
-        <w:rPr>
-          <w:rFonts w:ascii="Palatino Linotype" w:hAnsi="Palatino Linotype"/>
-          <w:bCs/>
-          <w:sz w:val="18"/>
-          <w:szCs w:val="18"/>
-        </w:rPr>
-        <w:t>fta_bond_conditions.vehicle_registration_block</w:t>
-      </w:r>
-      <w:proofErr w:type="spellEnd"/>
-      <w:r>
-        <w:rPr>
-          <w:rFonts w:ascii="Palatino Linotype" w:hAnsi="Palatino Linotype"/>
-          <w:bCs/>
-          <w:sz w:val="18"/>
-          <w:szCs w:val="18"/>
-        </w:rPr>
-        <w:t xml:space="preserve"> == ‘Yes’ %}</w:t>
+        <w:t>{% endif %}</w:t>
+      </w:r>
+      <w:r>
+        <w:rPr>
+          <w:rFonts w:ascii="Palatino Linotype" w:hAnsi="Palatino Linotype"/>
+          <w:bCs/>
+          <w:sz w:val="18"/>
+          <w:szCs w:val="18"/>
+        </w:rPr>
+        <w:t>{% if fta_bond_conditions.vehicle_registration_block == ‘Yes’ %}</w:t>
       </w:r>
     </w:p>
     <w:p>
@@ -1409,27 +1005,7 @@
           <w:sz w:val="18"/>
           <w:szCs w:val="18"/>
         </w:rPr>
-        <w:t xml:space="preserve">.{% </w:t>
-      </w:r>
-      <w:proofErr w:type="spellStart"/>
-      <w:r>
-        <w:rPr>
-          <w:rFonts w:ascii="Palatino Linotype" w:hAnsi="Palatino Linotype"/>
-          <w:bCs/>
-          <w:sz w:val="18"/>
-          <w:szCs w:val="18"/>
-        </w:rPr>
-        <w:t>endif</w:t>
-      </w:r>
-      <w:proofErr w:type="spellEnd"/>
-      <w:r>
-        <w:rPr>
-          <w:rFonts w:ascii="Palatino Linotype" w:hAnsi="Palatino Linotype"/>
-          <w:bCs/>
-          <w:sz w:val="18"/>
-          <w:szCs w:val="18"/>
-        </w:rPr>
-        <w:t xml:space="preserve"> %}</w:t>
+        <w:t>.{% endif %}</w:t>
       </w:r>
     </w:p>
     <w:p>
@@ -1523,47 +1099,7 @@
           <w:sz w:val="18"/>
           <w:szCs w:val="18"/>
         </w:rPr>
-        <w:t>The bond for this case is set as a {</w:t>
-      </w:r>
-      <w:proofErr w:type="gramStart"/>
-      <w:r>
-        <w:rPr>
-          <w:rFonts w:ascii="Palatino Linotype" w:hAnsi="Palatino Linotype"/>
-          <w:bCs/>
-          <w:sz w:val="18"/>
-          <w:szCs w:val="18"/>
-        </w:rPr>
-        <w:t xml:space="preserve">{ </w:t>
-      </w:r>
-      <w:proofErr w:type="spellStart"/>
-      <w:r>
-        <w:rPr>
-          <w:rFonts w:ascii="Palatino Linotype" w:hAnsi="Palatino Linotype"/>
-          <w:bCs/>
-          <w:sz w:val="18"/>
-          <w:szCs w:val="18"/>
-        </w:rPr>
-        <w:t>fta</w:t>
-      </w:r>
-      <w:proofErr w:type="gramEnd"/>
-      <w:r>
-        <w:rPr>
-          <w:rFonts w:ascii="Palatino Linotype" w:hAnsi="Palatino Linotype"/>
-          <w:bCs/>
-          <w:sz w:val="18"/>
-          <w:szCs w:val="18"/>
-        </w:rPr>
-        <w:t>_bond_conditions.bond_type</w:t>
-      </w:r>
-      <w:proofErr w:type="spellEnd"/>
-      <w:r>
-        <w:rPr>
-          <w:rFonts w:ascii="Palatino Linotype" w:hAnsi="Palatino Linotype"/>
-          <w:bCs/>
-          <w:sz w:val="18"/>
-          <w:szCs w:val="18"/>
-        </w:rPr>
-        <w:t xml:space="preserve"> }}</w:t>
+        <w:t>The bond for this case is set as a {{ fta_bond_conditions.bond_type }}</w:t>
       </w:r>
       <w:r>
         <w:rPr>
@@ -1599,87 +1135,7 @@
           <w:sz w:val="18"/>
           <w:szCs w:val="18"/>
         </w:rPr>
-        <w:t xml:space="preserve">% if </w:t>
-      </w:r>
-      <w:proofErr w:type="spellStart"/>
-      <w:r>
-        <w:rPr>
-          <w:rFonts w:ascii="Palatino Linotype" w:hAnsi="Palatino Linotype"/>
-          <w:bCs/>
-          <w:sz w:val="18"/>
-          <w:szCs w:val="18"/>
-        </w:rPr>
-        <w:t>fta_bond_conditions.bond_type</w:t>
-      </w:r>
-      <w:proofErr w:type="spellEnd"/>
-      <w:r>
-        <w:rPr>
-          <w:rFonts w:ascii="Palatino Linotype" w:hAnsi="Palatino Linotype"/>
-          <w:bCs/>
-          <w:sz w:val="18"/>
-          <w:szCs w:val="18"/>
-        </w:rPr>
-        <w:t xml:space="preserve"> == ‘Recognizance (OR Bond)’ %}The defendant shall execute a personal recognizance bond before being released</w:t>
-      </w:r>
-      <w:proofErr w:type="gramStart"/>
-      <w:r>
-        <w:rPr>
-          <w:rFonts w:ascii="Palatino Linotype" w:hAnsi="Palatino Linotype"/>
-          <w:bCs/>
-          <w:sz w:val="18"/>
-          <w:szCs w:val="18"/>
-        </w:rPr>
-        <w:t>.{</w:t>
-      </w:r>
-      <w:proofErr w:type="gramEnd"/>
-      <w:r>
-        <w:rPr>
-          <w:rFonts w:ascii="Palatino Linotype" w:hAnsi="Palatino Linotype"/>
-          <w:bCs/>
-          <w:sz w:val="18"/>
-          <w:szCs w:val="18"/>
-        </w:rPr>
-        <w:t xml:space="preserve">% </w:t>
-      </w:r>
-      <w:proofErr w:type="spellStart"/>
-      <w:r>
-        <w:rPr>
-          <w:rFonts w:ascii="Palatino Linotype" w:hAnsi="Palatino Linotype"/>
-          <w:bCs/>
-          <w:sz w:val="18"/>
-          <w:szCs w:val="18"/>
-        </w:rPr>
-        <w:t>elif</w:t>
-      </w:r>
-      <w:proofErr w:type="spellEnd"/>
-      <w:r>
-        <w:rPr>
-          <w:rFonts w:ascii="Palatino Linotype" w:hAnsi="Palatino Linotype"/>
-          <w:bCs/>
-          <w:sz w:val="18"/>
-          <w:szCs w:val="18"/>
-        </w:rPr>
-        <w:t xml:space="preserve"> </w:t>
-      </w:r>
-      <w:proofErr w:type="spellStart"/>
-      <w:r>
-        <w:rPr>
-          <w:rFonts w:ascii="Palatino Linotype" w:hAnsi="Palatino Linotype"/>
-          <w:bCs/>
-          <w:sz w:val="18"/>
-          <w:szCs w:val="18"/>
-        </w:rPr>
-        <w:t>fta_bond_conditions.bond_type</w:t>
-      </w:r>
-      <w:proofErr w:type="spellEnd"/>
-      <w:r>
-        <w:rPr>
-          <w:rFonts w:ascii="Palatino Linotype" w:hAnsi="Palatino Linotype"/>
-          <w:bCs/>
-          <w:sz w:val="18"/>
-          <w:szCs w:val="18"/>
-        </w:rPr>
-        <w:t xml:space="preserve"> == ‘10% Deposit, Cash or Surety</w:t>
+        <w:t>% if fta_bond_conditions.bond_type == ‘Recognizance (OR Bond)’ %}The defendant shall execute a personal recognizance bond before being released.{% elif fta_bond_conditions.bond_type == ‘10% Deposit, Cash or Surety</w:t>
       </w:r>
       <w:r>
         <w:rPr>
@@ -1697,17 +1153,7 @@
           <w:sz w:val="18"/>
           <w:szCs w:val="18"/>
         </w:rPr>
-        <w:t xml:space="preserve">The defendant, or bond depositor, shall deposit 10% of {{ </w:t>
-      </w:r>
-      <w:proofErr w:type="spellStart"/>
-      <w:r>
-        <w:rPr>
-          <w:rFonts w:ascii="Palatino Linotype" w:hAnsi="Palatino Linotype"/>
-          <w:bCs/>
-          <w:sz w:val="18"/>
-          <w:szCs w:val="18"/>
-        </w:rPr>
-        <w:t>fta_bond_conditions.bond_</w:t>
+        <w:t>The defendant, or bond depositor, shall deposit 10% of {{ fta_bond_conditions.bond_</w:t>
       </w:r>
       <w:r>
         <w:rPr>
@@ -1718,25 +1164,14 @@
         </w:rPr>
         <w:t>amount</w:t>
       </w:r>
-      <w:proofErr w:type="spellEnd"/>
-      <w:r>
-        <w:rPr>
-          <w:rFonts w:ascii="Palatino Linotype" w:hAnsi="Palatino Linotype"/>
-          <w:bCs/>
-          <w:sz w:val="18"/>
-          <w:szCs w:val="18"/>
-        </w:rPr>
-        <w:t xml:space="preserve"> }}. Upon breach, the defendant, or bond depositor, will forfeit the amount deposited and will owe the balance on the full amount of the bond. The defendant, or bond depositor, may post the full cash amount of the bond of {{ </w:t>
-      </w:r>
-      <w:proofErr w:type="spellStart"/>
-      <w:r>
-        <w:rPr>
-          <w:rFonts w:ascii="Palatino Linotype" w:hAnsi="Palatino Linotype"/>
-          <w:bCs/>
-          <w:sz w:val="18"/>
-          <w:szCs w:val="18"/>
-        </w:rPr>
-        <w:t>fta_bond_conditions.bond_</w:t>
+      <w:r>
+        <w:rPr>
+          <w:rFonts w:ascii="Palatino Linotype" w:hAnsi="Palatino Linotype"/>
+          <w:bCs/>
+          <w:sz w:val="18"/>
+          <w:szCs w:val="18"/>
+        </w:rPr>
+        <w:t xml:space="preserve"> }}. Upon breach, the defendant, or bond depositor, will forfeit the amount deposited and will owe the balance on the full amount of the bond. The defendant, or bond depositor, may post the full cash amount of the bond of {{ fta_bond_conditions.bond_</w:t>
       </w:r>
       <w:r>
         <w:rPr>
@@ -1747,65 +1182,14 @@
         </w:rPr>
         <w:t>amount</w:t>
       </w:r>
-      <w:proofErr w:type="spellEnd"/>
-      <w:r>
-        <w:rPr>
-          <w:rFonts w:ascii="Palatino Linotype" w:hAnsi="Palatino Linotype"/>
-          <w:bCs/>
-          <w:sz w:val="18"/>
-          <w:szCs w:val="18"/>
-        </w:rPr>
-        <w:t xml:space="preserve"> }}, in lieu of 10%, or may post bond with sufficient solvent sureties, or bond secured by real estate in the county.{% </w:t>
-      </w:r>
-      <w:proofErr w:type="spellStart"/>
-      <w:r>
-        <w:rPr>
-          <w:rFonts w:ascii="Palatino Linotype" w:hAnsi="Palatino Linotype"/>
-          <w:bCs/>
-          <w:sz w:val="18"/>
-          <w:szCs w:val="18"/>
-        </w:rPr>
-        <w:t>elif</w:t>
-      </w:r>
-      <w:proofErr w:type="spellEnd"/>
-      <w:r>
-        <w:rPr>
-          <w:rFonts w:ascii="Palatino Linotype" w:hAnsi="Palatino Linotype"/>
-          <w:bCs/>
-          <w:sz w:val="18"/>
-          <w:szCs w:val="18"/>
-        </w:rPr>
-        <w:t xml:space="preserve"> </w:t>
-      </w:r>
-      <w:proofErr w:type="spellStart"/>
-      <w:r>
-        <w:rPr>
-          <w:rFonts w:ascii="Palatino Linotype" w:hAnsi="Palatino Linotype"/>
-          <w:bCs/>
-          <w:sz w:val="18"/>
-          <w:szCs w:val="18"/>
-        </w:rPr>
-        <w:t>fta_bond_conditions.bond_type</w:t>
-      </w:r>
-      <w:proofErr w:type="spellEnd"/>
-      <w:r>
-        <w:rPr>
-          <w:rFonts w:ascii="Palatino Linotype" w:hAnsi="Palatino Linotype"/>
-          <w:bCs/>
-          <w:sz w:val="18"/>
-          <w:szCs w:val="18"/>
-        </w:rPr>
-        <w:t xml:space="preserve"> == ‘Cash or Surety’ %}The defendant, or bond depositor must post the full cash amount of the bond of {{ </w:t>
-      </w:r>
-      <w:proofErr w:type="spellStart"/>
-      <w:r>
-        <w:rPr>
-          <w:rFonts w:ascii="Palatino Linotype" w:hAnsi="Palatino Linotype"/>
-          <w:bCs/>
-          <w:sz w:val="18"/>
-          <w:szCs w:val="18"/>
-        </w:rPr>
-        <w:t>fta_bond_conditions.bond_</w:t>
+      <w:r>
+        <w:rPr>
+          <w:rFonts w:ascii="Palatino Linotype" w:hAnsi="Palatino Linotype"/>
+          <w:bCs/>
+          <w:sz w:val="18"/>
+          <w:szCs w:val="18"/>
+        </w:rPr>
+        <w:t xml:space="preserve"> }}, in lieu of 10%, or may post bond with sufficient solvent sureties, or bond secured by real estate in the county.{% elif fta_bond_conditions.bond_type == ‘Cash or Surety’ %}The defendant, or bond depositor must post the full cash amount of the bond of {{ fta_bond_conditions.bond_</w:t>
       </w:r>
       <w:r>
         <w:rPr>
@@ -1816,35 +1200,14 @@
         </w:rPr>
         <w:t>amount</w:t>
       </w:r>
-      <w:proofErr w:type="spellEnd"/>
-      <w:r>
-        <w:rPr>
-          <w:rFonts w:ascii="Palatino Linotype" w:hAnsi="Palatino Linotype"/>
-          <w:bCs/>
-          <w:sz w:val="18"/>
-          <w:szCs w:val="18"/>
-        </w:rPr>
-        <w:t xml:space="preserve"> }}, or may post bond with sufficient solvent sureties, or bond secured by real estate in the county.{% </w:t>
-      </w:r>
-      <w:proofErr w:type="spellStart"/>
-      <w:r>
-        <w:rPr>
-          <w:rFonts w:ascii="Palatino Linotype" w:hAnsi="Palatino Linotype"/>
-          <w:bCs/>
-          <w:sz w:val="18"/>
-          <w:szCs w:val="18"/>
-        </w:rPr>
-        <w:t>endif</w:t>
-      </w:r>
-      <w:proofErr w:type="spellEnd"/>
-      <w:r>
-        <w:rPr>
-          <w:rFonts w:ascii="Palatino Linotype" w:hAnsi="Palatino Linotype"/>
-          <w:bCs/>
-          <w:sz w:val="18"/>
-          <w:szCs w:val="18"/>
-        </w:rPr>
-        <w:t xml:space="preserve"> %}</w:t>
+      <w:r>
+        <w:rPr>
+          <w:rFonts w:ascii="Palatino Linotype" w:hAnsi="Palatino Linotype"/>
+          <w:bCs/>
+          <w:sz w:val="18"/>
+          <w:szCs w:val="18"/>
+        </w:rPr>
+        <w:t xml:space="preserve"> }}, or may post bond with sufficient solvent sureties, or bond secured by real estate in the county.{% endif %}</w:t>
       </w:r>
     </w:p>
     <w:p>
@@ -1899,7 +1262,7 @@
           <w:sz w:val="18"/>
           <w:szCs w:val="18"/>
         </w:rPr>
-        <w:t>if released on bond, defendant shall behave lawfully, comply with all protection orders and other orders of this court, and maintain sobriety while on released on bond. The defendant shall provide written notice to the Office of Community Control within 10 days prior to leaving Ohio, shall provide written notice to the Clerk of Court within 10 days of any change of address, and shall maintain contact and cooperation with counsel of record.</w:t>
+        <w:t>if released on bond, defendant shall behave lawfully, comply with all protection orders and other orders of this court, and maintain sobriety while released on bond. The defendant shall provide written notice to the Office of Community Control within 10 days prior to leaving Ohio, shall provide written notice to the Clerk of Court within 10 days of any change of address, and shall maintain contact and cooperation with counsel of record.</w:t>
       </w:r>
     </w:p>
     <w:p>
@@ -1959,45 +1322,7 @@
           <w:sz w:val="18"/>
           <w:szCs w:val="18"/>
         </w:rPr>
-        <w:t xml:space="preserve">{% if </w:t>
-      </w:r>
-      <w:proofErr w:type="spellStart"/>
-      <w:r>
-        <w:rPr>
-          <w:rFonts w:ascii="Palatino Linotype" w:hAnsi="Palatino Linotype"/>
-          <w:bCs/>
-          <w:sz w:val="18"/>
-          <w:szCs w:val="18"/>
-        </w:rPr>
-        <w:t>fta_bond_conditions.</w:t>
-      </w:r>
-      <w:r>
-        <w:rPr>
-          <w:rFonts w:ascii="Palatino Linotype" w:hAnsi="Palatino Linotype"/>
-          <w:bCs/>
-          <w:sz w:val="18"/>
-          <w:szCs w:val="18"/>
-        </w:rPr>
-        <w:t>no_contact</w:t>
-      </w:r>
-      <w:proofErr w:type="spellEnd"/>
-      <w:r>
-        <w:rPr>
-          <w:rFonts w:ascii="Palatino Linotype" w:hAnsi="Palatino Linotype"/>
-          <w:bCs/>
-          <w:sz w:val="18"/>
-          <w:szCs w:val="18"/>
-        </w:rPr>
-        <w:t xml:space="preserve"> is true</w:t>
-      </w:r>
-      <w:r>
-        <w:rPr>
-          <w:rFonts w:ascii="Palatino Linotype" w:hAnsi="Palatino Linotype"/>
-          <w:bCs/>
-          <w:sz w:val="18"/>
-          <w:szCs w:val="18"/>
-        </w:rPr>
-        <w:t xml:space="preserve"> %}</w:t>
+        <w:t>{% if fta_bond_conditions.no_contact is true %}</w:t>
       </w:r>
     </w:p>
     <w:p>
@@ -2025,85 +1350,7 @@
           <w:sz w:val="18"/>
           <w:szCs w:val="18"/>
         </w:rPr>
-        <w:t>The defendant shall have no contact with the complaining witness(</w:t>
-      </w:r>
-      <w:proofErr w:type="spellStart"/>
-      <w:r>
-        <w:rPr>
-          <w:rFonts w:ascii="Palatino Linotype" w:hAnsi="Palatino Linotype"/>
-          <w:bCs/>
-          <w:sz w:val="18"/>
-          <w:szCs w:val="18"/>
-        </w:rPr>
-        <w:t>es</w:t>
-      </w:r>
-      <w:proofErr w:type="spellEnd"/>
-      <w:r>
-        <w:rPr>
-          <w:rFonts w:ascii="Palatino Linotype" w:hAnsi="Palatino Linotype"/>
-          <w:bCs/>
-          <w:sz w:val="18"/>
-          <w:szCs w:val="18"/>
-        </w:rPr>
-        <w:t xml:space="preserve">) or ADD TAG.{% </w:t>
-      </w:r>
-      <w:proofErr w:type="spellStart"/>
-      <w:r>
-        <w:rPr>
-          <w:rFonts w:ascii="Palatino Linotype" w:hAnsi="Palatino Linotype"/>
-          <w:bCs/>
-          <w:sz w:val="18"/>
-          <w:szCs w:val="18"/>
-        </w:rPr>
-        <w:t>endif</w:t>
-      </w:r>
-      <w:proofErr w:type="spellEnd"/>
-      <w:r>
-        <w:rPr>
-          <w:rFonts w:ascii="Palatino Linotype" w:hAnsi="Palatino Linotype"/>
-          <w:bCs/>
-          <w:sz w:val="18"/>
-          <w:szCs w:val="18"/>
-        </w:rPr>
-        <w:t xml:space="preserve"> %}</w:t>
-      </w:r>
-      <w:r>
-        <w:rPr>
-          <w:rFonts w:ascii="Palatino Linotype" w:hAnsi="Palatino Linotype"/>
-          <w:bCs/>
-          <w:sz w:val="18"/>
-          <w:szCs w:val="18"/>
-        </w:rPr>
-        <w:t xml:space="preserve">{% if </w:t>
-      </w:r>
-      <w:proofErr w:type="spellStart"/>
-      <w:r>
-        <w:rPr>
-          <w:rFonts w:ascii="Palatino Linotype" w:hAnsi="Palatino Linotype"/>
-          <w:bCs/>
-          <w:sz w:val="18"/>
-          <w:szCs w:val="18"/>
-        </w:rPr>
-        <w:t>fta_bond_conditions.no_</w:t>
-      </w:r>
-      <w:r>
-        <w:rPr>
-          <w:rFonts w:ascii="Palatino Linotype" w:hAnsi="Palatino Linotype"/>
-          <w:bCs/>
-          <w:sz w:val="18"/>
-          <w:szCs w:val="18"/>
-        </w:rPr>
-        <w:t>alcohol_drugs</w:t>
-      </w:r>
-      <w:proofErr w:type="spellEnd"/>
-      <w:r>
-        <w:rPr>
-          <w:rFonts w:ascii="Palatino Linotype" w:hAnsi="Palatino Linotype"/>
-          <w:bCs/>
-          <w:sz w:val="18"/>
-          <w:szCs w:val="18"/>
-        </w:rPr>
-        <w:t xml:space="preserve"> is true %}</w:t>
+        <w:t>The defendant shall have no contact with the complaining witness(es) or ADD TAG.{% endif %}{% if fta_bond_conditions.no_alcohol_drugs is true %}</w:t>
       </w:r>
     </w:p>
     <w:p>
@@ -2131,65 +1378,16 @@
           <w:sz w:val="18"/>
           <w:szCs w:val="18"/>
         </w:rPr>
-        <w:t xml:space="preserve">The defendant shall not possess, consume, or purchase alcohol or drugs of abuse.{% </w:t>
-      </w:r>
-      <w:proofErr w:type="spellStart"/>
-      <w:r>
-        <w:rPr>
-          <w:rFonts w:ascii="Palatino Linotype" w:hAnsi="Palatino Linotype"/>
-          <w:bCs/>
-          <w:sz w:val="18"/>
-          <w:szCs w:val="18"/>
-        </w:rPr>
-        <w:t>endif</w:t>
-      </w:r>
-      <w:proofErr w:type="spellEnd"/>
-      <w:r>
-        <w:rPr>
-          <w:rFonts w:ascii="Palatino Linotype" w:hAnsi="Palatino Linotype"/>
-          <w:bCs/>
-          <w:sz w:val="18"/>
-          <w:szCs w:val="18"/>
-        </w:rPr>
-        <w:t xml:space="preserve"> %}</w:t>
-      </w:r>
-      <w:r>
-        <w:rPr>
-          <w:rFonts w:ascii="Palatino Linotype" w:hAnsi="Palatino Linotype"/>
-          <w:bCs/>
-          <w:sz w:val="18"/>
-          <w:szCs w:val="18"/>
-        </w:rPr>
-        <w:t xml:space="preserve">{% if </w:t>
-      </w:r>
-      <w:proofErr w:type="spellStart"/>
-      <w:r>
-        <w:rPr>
-          <w:rFonts w:ascii="Palatino Linotype" w:hAnsi="Palatino Linotype"/>
-          <w:bCs/>
-          <w:sz w:val="18"/>
-          <w:szCs w:val="18"/>
-        </w:rPr>
-        <w:t>fta_bond_conditions.</w:t>
-      </w:r>
-      <w:r>
-        <w:rPr>
-          <w:rFonts w:ascii="Palatino Linotype" w:hAnsi="Palatino Linotype"/>
-          <w:bCs/>
-          <w:sz w:val="18"/>
-          <w:szCs w:val="18"/>
-        </w:rPr>
-        <w:t>alcohol_drugs_assessment</w:t>
-      </w:r>
-      <w:proofErr w:type="spellEnd"/>
-      <w:r>
-        <w:rPr>
-          <w:rFonts w:ascii="Palatino Linotype" w:hAnsi="Palatino Linotype"/>
-          <w:bCs/>
-          <w:sz w:val="18"/>
-          <w:szCs w:val="18"/>
-        </w:rPr>
-        <w:t xml:space="preserve"> is true %}</w:t>
+        <w:t>The defendant shall not possess, consume, or purchase alcohol or drugs of abuse.{% endif %}</w:t>
+      </w:r>
+      <w:r>
+        <w:rPr>
+          <w:rFonts w:ascii="Palatino Linotype" w:hAnsi="Palatino Linotype"/>
+          <w:bCs/>
+          <w:sz w:val="18"/>
+          <w:szCs w:val="18"/>
+        </w:rPr>
+        <w:t>{% if fta_bond_conditions.alcohol_drugs_assessment is true %}</w:t>
       </w:r>
     </w:p>
     <w:p>
@@ -2217,74 +1415,7 @@
           <w:sz w:val="18"/>
           <w:szCs w:val="18"/>
         </w:rPr>
-        <w:t xml:space="preserve">The defendant shall </w:t>
-      </w:r>
-      <w:r>
-        <w:rPr>
-          <w:rFonts w:ascii="Palatino Linotype" w:hAnsi="Palatino Linotype"/>
-          <w:bCs/>
-          <w:sz w:val="18"/>
-          <w:szCs w:val="18"/>
-        </w:rPr>
-        <w:t>report to the Office of Community Control forthwith to obtain an alcohol and drug assessment. The defendant shall comply with the any counseling or treatment that is advised</w:t>
-      </w:r>
-      <w:r>
-        <w:rPr>
-          <w:rFonts w:ascii="Palatino Linotype" w:hAnsi="Palatino Linotype"/>
-          <w:bCs/>
-          <w:sz w:val="18"/>
-          <w:szCs w:val="18"/>
-        </w:rPr>
-        <w:t xml:space="preserve">.{% </w:t>
-      </w:r>
-      <w:proofErr w:type="spellStart"/>
-      <w:r>
-        <w:rPr>
-          <w:rFonts w:ascii="Palatino Linotype" w:hAnsi="Palatino Linotype"/>
-          <w:bCs/>
-          <w:sz w:val="18"/>
-          <w:szCs w:val="18"/>
-        </w:rPr>
-        <w:t>endif</w:t>
-      </w:r>
-      <w:proofErr w:type="spellEnd"/>
-      <w:r>
-        <w:rPr>
-          <w:rFonts w:ascii="Palatino Linotype" w:hAnsi="Palatino Linotype"/>
-          <w:bCs/>
-          <w:sz w:val="18"/>
-          <w:szCs w:val="18"/>
-        </w:rPr>
-        <w:t xml:space="preserve"> %}{% if </w:t>
-      </w:r>
-      <w:proofErr w:type="spellStart"/>
-      <w:r>
-        <w:rPr>
-          <w:rFonts w:ascii="Palatino Linotype" w:hAnsi="Palatino Linotype"/>
-          <w:bCs/>
-          <w:sz w:val="18"/>
-          <w:szCs w:val="18"/>
-        </w:rPr>
-        <w:t>fta_bond_conditions.</w:t>
-      </w:r>
-      <w:r>
-        <w:rPr>
-          <w:rFonts w:ascii="Palatino Linotype" w:hAnsi="Palatino Linotype"/>
-          <w:bCs/>
-          <w:sz w:val="18"/>
-          <w:szCs w:val="18"/>
-        </w:rPr>
-        <w:t>alcohol_test_kiosk</w:t>
-      </w:r>
-      <w:proofErr w:type="spellEnd"/>
-      <w:r>
-        <w:rPr>
-          <w:rFonts w:ascii="Palatino Linotype" w:hAnsi="Palatino Linotype"/>
-          <w:bCs/>
-          <w:sz w:val="18"/>
-          <w:szCs w:val="18"/>
-        </w:rPr>
-        <w:t xml:space="preserve"> is true %}</w:t>
+        <w:t>The defendant shall report to the Office of Community Control forthwith to obtain an alcohol and drug assessment. The defendant shall comply with the any counseling or treatment that is advised.{% endif %}{% if fta_bond_conditions.alcohol_test_kiosk is true %}</w:t>
       </w:r>
     </w:p>
     <w:p>
@@ -2330,76 +1461,7 @@
           <w:sz w:val="18"/>
           <w:szCs w:val="18"/>
         </w:rPr>
-        <w:t xml:space="preserve"> the Office of Community Control forthwith to set a schedule for alcohol tests with the AB (Alcohol) </w:t>
-      </w:r>
-      <w:proofErr w:type="spellStart"/>
-      <w:r>
-        <w:rPr>
-          <w:rFonts w:ascii="Palatino Linotype" w:hAnsi="Palatino Linotype"/>
-          <w:bCs/>
-          <w:sz w:val="18"/>
-          <w:szCs w:val="18"/>
-        </w:rPr>
-        <w:t>Kisok</w:t>
-      </w:r>
-      <w:proofErr w:type="spellEnd"/>
-      <w:r>
-        <w:rPr>
-          <w:rFonts w:ascii="Palatino Linotype" w:hAnsi="Palatino Linotype"/>
-          <w:bCs/>
-          <w:sz w:val="18"/>
-          <w:szCs w:val="18"/>
-        </w:rPr>
-        <w:t xml:space="preserve">.{% </w:t>
-      </w:r>
-      <w:proofErr w:type="spellStart"/>
-      <w:r>
-        <w:rPr>
-          <w:rFonts w:ascii="Palatino Linotype" w:hAnsi="Palatino Linotype"/>
-          <w:bCs/>
-          <w:sz w:val="18"/>
-          <w:szCs w:val="18"/>
-        </w:rPr>
-        <w:t>endif</w:t>
-      </w:r>
-      <w:proofErr w:type="spellEnd"/>
-      <w:r>
-        <w:rPr>
-          <w:rFonts w:ascii="Palatino Linotype" w:hAnsi="Palatino Linotype"/>
-          <w:bCs/>
-          <w:sz w:val="18"/>
-          <w:szCs w:val="18"/>
-        </w:rPr>
-        <w:t xml:space="preserve"> %}{% if </w:t>
-      </w:r>
-      <w:proofErr w:type="spellStart"/>
-      <w:r>
-        <w:rPr>
-          <w:rFonts w:ascii="Palatino Linotype" w:hAnsi="Palatino Linotype"/>
-          <w:bCs/>
-          <w:sz w:val="18"/>
-          <w:szCs w:val="18"/>
-        </w:rPr>
-        <w:t>fta_bond_conditions.</w:t>
-      </w:r>
-      <w:r>
-        <w:rPr>
-          <w:rFonts w:ascii="Palatino Linotype" w:hAnsi="Palatino Linotype"/>
-          <w:bCs/>
-          <w:sz w:val="18"/>
-          <w:szCs w:val="18"/>
-        </w:rPr>
-        <w:t>specialized_docket</w:t>
-      </w:r>
-      <w:proofErr w:type="spellEnd"/>
-      <w:r>
-        <w:rPr>
-          <w:rFonts w:ascii="Palatino Linotype" w:hAnsi="Palatino Linotype"/>
-          <w:bCs/>
-          <w:sz w:val="18"/>
-          <w:szCs w:val="18"/>
-        </w:rPr>
-        <w:t xml:space="preserve"> is true %}</w:t>
+        <w:t xml:space="preserve"> the Office of Community Control forthwith to set a schedule for alcohol tests with the AB (Alcohol) Kisok.{% endif %}{% if fta_bond_conditions.specialized_docket is true %}</w:t>
       </w:r>
     </w:p>
     <w:p>
@@ -2428,103 +1490,16 @@
           <w:szCs w:val="18"/>
         </w:rPr>
         <w:lastRenderedPageBreak/>
-        <w:t xml:space="preserve">The defendant shall </w:t>
-      </w:r>
-      <w:r>
-        <w:rPr>
-          <w:rFonts w:ascii="Palatino Linotype" w:hAnsi="Palatino Linotype"/>
-          <w:bCs/>
-          <w:sz w:val="18"/>
-          <w:szCs w:val="18"/>
-        </w:rPr>
-        <w:t xml:space="preserve">report to the Specialized Docket Coordinator to be screened for admission to the {{ </w:t>
-      </w:r>
-      <w:proofErr w:type="spellStart"/>
-      <w:r>
-        <w:rPr>
-          <w:rFonts w:ascii="Palatino Linotype" w:hAnsi="Palatino Linotype"/>
-          <w:bCs/>
-          <w:sz w:val="18"/>
-          <w:szCs w:val="18"/>
-        </w:rPr>
-        <w:t>fta_bond_conditions.specialized_docket_type</w:t>
-      </w:r>
-      <w:proofErr w:type="spellEnd"/>
-      <w:r>
-        <w:rPr>
-          <w:rFonts w:ascii="Palatino Linotype" w:hAnsi="Palatino Linotype"/>
-          <w:bCs/>
-          <w:sz w:val="18"/>
-          <w:szCs w:val="18"/>
-        </w:rPr>
-        <w:t xml:space="preserve"> }}</w:t>
-      </w:r>
-      <w:r>
-        <w:rPr>
-          <w:rFonts w:ascii="Palatino Linotype" w:hAnsi="Palatino Linotype"/>
-          <w:bCs/>
-          <w:sz w:val="18"/>
-          <w:szCs w:val="18"/>
-        </w:rPr>
-        <w:t xml:space="preserve">.{% </w:t>
-      </w:r>
-      <w:proofErr w:type="spellStart"/>
-      <w:r>
-        <w:rPr>
-          <w:rFonts w:ascii="Palatino Linotype" w:hAnsi="Palatino Linotype"/>
-          <w:bCs/>
-          <w:sz w:val="18"/>
-          <w:szCs w:val="18"/>
-        </w:rPr>
-        <w:t>endif</w:t>
-      </w:r>
-      <w:proofErr w:type="spellEnd"/>
-      <w:r>
-        <w:rPr>
-          <w:rFonts w:ascii="Palatino Linotype" w:hAnsi="Palatino Linotype"/>
-          <w:bCs/>
-          <w:sz w:val="18"/>
-          <w:szCs w:val="18"/>
-        </w:rPr>
-        <w:t xml:space="preserve"> %}</w:t>
-      </w:r>
-      <w:r>
-        <w:rPr>
-          <w:rFonts w:ascii="Palatino Linotype" w:hAnsi="Palatino Linotype"/>
-          <w:bCs/>
-          <w:sz w:val="18"/>
-          <w:szCs w:val="18"/>
-        </w:rPr>
-        <w:t xml:space="preserve">{% if </w:t>
-      </w:r>
-      <w:proofErr w:type="spellStart"/>
-      <w:r>
-        <w:rPr>
-          <w:rFonts w:ascii="Palatino Linotype" w:hAnsi="Palatino Linotype"/>
-          <w:bCs/>
-          <w:sz w:val="18"/>
-          <w:szCs w:val="18"/>
-        </w:rPr>
-        <w:t>fta_bond_conditions.</w:t>
-      </w:r>
-      <w:r>
-        <w:rPr>
-          <w:rFonts w:ascii="Palatino Linotype" w:hAnsi="Palatino Linotype"/>
-          <w:bCs/>
-          <w:sz w:val="18"/>
-          <w:szCs w:val="18"/>
-        </w:rPr>
-        <w:t>monitoring</w:t>
-      </w:r>
-      <w:proofErr w:type="spellEnd"/>
-      <w:r>
-        <w:rPr>
-          <w:rFonts w:ascii="Palatino Linotype" w:hAnsi="Palatino Linotype"/>
-          <w:bCs/>
-          <w:sz w:val="18"/>
-          <w:szCs w:val="18"/>
-        </w:rPr>
-        <w:t xml:space="preserve"> is true %}</w:t>
+        <w:t>The defendant shall report to the Specialized Docket Coordinator to be screened for admission to the {{ fta_bond_conditions.specialized_docket_type }}.{% endif %}</w:t>
+      </w:r>
+      <w:r>
+        <w:rPr>
+          <w:rFonts w:ascii="Palatino Linotype" w:hAnsi="Palatino Linotype"/>
+          <w:bCs/>
+          <w:sz w:val="18"/>
+          <w:szCs w:val="18"/>
+        </w:rPr>
+        <w:t>{% if fta_bond_conditions.monitoring is true %}</w:t>
       </w:r>
     </w:p>
     <w:p>
@@ -2552,65 +1527,7 @@
           <w:sz w:val="18"/>
           <w:szCs w:val="18"/>
         </w:rPr>
-        <w:t xml:space="preserve">The defendant shall </w:t>
-      </w:r>
-      <w:r>
-        <w:rPr>
-          <w:rFonts w:ascii="Palatino Linotype" w:hAnsi="Palatino Linotype"/>
-          <w:bCs/>
-          <w:sz w:val="18"/>
-          <w:szCs w:val="18"/>
-        </w:rPr>
-        <w:t xml:space="preserve">report to the Office of Community Control prior to release/forthwith to submit to {{ </w:t>
-      </w:r>
-      <w:proofErr w:type="spellStart"/>
-      <w:r>
-        <w:rPr>
-          <w:rFonts w:ascii="Palatino Linotype" w:hAnsi="Palatino Linotype"/>
-          <w:bCs/>
-          <w:sz w:val="18"/>
-          <w:szCs w:val="18"/>
-        </w:rPr>
-        <w:t>fta_bond_conditions.monitoring_type</w:t>
-      </w:r>
-      <w:proofErr w:type="spellEnd"/>
-      <w:r>
-        <w:rPr>
-          <w:rFonts w:ascii="Palatino Linotype" w:hAnsi="Palatino Linotype"/>
-          <w:bCs/>
-          <w:sz w:val="18"/>
-          <w:szCs w:val="18"/>
-        </w:rPr>
-        <w:t xml:space="preserve"> }}</w:t>
-      </w:r>
-      <w:r>
-        <w:rPr>
-          <w:rFonts w:ascii="Palatino Linotype" w:hAnsi="Palatino Linotype"/>
-          <w:bCs/>
-          <w:sz w:val="18"/>
-          <w:szCs w:val="18"/>
-        </w:rPr>
-        <w:t xml:space="preserve">.{% </w:t>
-      </w:r>
-      <w:proofErr w:type="spellStart"/>
-      <w:r>
-        <w:rPr>
-          <w:rFonts w:ascii="Palatino Linotype" w:hAnsi="Palatino Linotype"/>
-          <w:bCs/>
-          <w:sz w:val="18"/>
-          <w:szCs w:val="18"/>
-        </w:rPr>
-        <w:t>endif</w:t>
-      </w:r>
-      <w:proofErr w:type="spellEnd"/>
-      <w:r>
-        <w:rPr>
-          <w:rFonts w:ascii="Palatino Linotype" w:hAnsi="Palatino Linotype"/>
-          <w:bCs/>
-          <w:sz w:val="18"/>
-          <w:szCs w:val="18"/>
-        </w:rPr>
-        <w:t xml:space="preserve"> %}</w:t>
+        <w:t>The defendant shall report to the Office of Community Control prior to release/forthwith to submit to {{ fta_bond_conditions.monitoring_type }}.{% endif %}</w:t>
       </w:r>
     </w:p>
     <w:p>
@@ -2772,86 +1689,23 @@
           <w:sz w:val="18"/>
           <w:szCs w:val="18"/>
         </w:rPr>
-        <w:t>{</w:t>
-      </w:r>
-      <w:proofErr w:type="gramStart"/>
-      <w:r>
-        <w:rPr>
-          <w:rFonts w:ascii="Palatino Linotype" w:hAnsi="Palatino Linotype"/>
-          <w:sz w:val="18"/>
-          <w:szCs w:val="18"/>
-        </w:rPr>
-        <w:t xml:space="preserve">{ </w:t>
-      </w:r>
-      <w:proofErr w:type="spellStart"/>
-      <w:r>
-        <w:rPr>
-          <w:rFonts w:ascii="Palatino Linotype" w:hAnsi="Palatino Linotype"/>
-          <w:sz w:val="18"/>
-          <w:szCs w:val="18"/>
-        </w:rPr>
-        <w:t>judicial</w:t>
-      </w:r>
-      <w:proofErr w:type="gramEnd"/>
-      <w:r>
-        <w:rPr>
-          <w:rFonts w:ascii="Palatino Linotype" w:hAnsi="Palatino Linotype"/>
-          <w:sz w:val="18"/>
-          <w:szCs w:val="18"/>
-        </w:rPr>
-        <w:t>_officer.officer_</w:t>
-      </w:r>
-      <w:r>
-        <w:rPr>
-          <w:rFonts w:ascii="Palatino Linotype" w:hAnsi="Palatino Linotype"/>
-          <w:sz w:val="18"/>
-          <w:szCs w:val="18"/>
-        </w:rPr>
-        <w:t>type</w:t>
-      </w:r>
-      <w:proofErr w:type="spellEnd"/>
-      <w:r>
-        <w:rPr>
-          <w:rFonts w:ascii="Palatino Linotype" w:hAnsi="Palatino Linotype"/>
-          <w:sz w:val="18"/>
-          <w:szCs w:val="18"/>
-        </w:rPr>
-        <w:t xml:space="preserve"> }} </w:t>
-      </w:r>
-      <w:r>
-        <w:rPr>
-          <w:rFonts w:ascii="Palatino Linotype" w:hAnsi="Palatino Linotype"/>
-          <w:sz w:val="18"/>
-          <w:szCs w:val="18"/>
-        </w:rPr>
-        <w:t>{</w:t>
-      </w:r>
-      <w:proofErr w:type="gramStart"/>
-      <w:r>
-        <w:rPr>
-          <w:rFonts w:ascii="Palatino Linotype" w:hAnsi="Palatino Linotype"/>
-          <w:sz w:val="18"/>
-          <w:szCs w:val="18"/>
-        </w:rPr>
-        <w:t xml:space="preserve">{ </w:t>
-      </w:r>
-      <w:proofErr w:type="spellStart"/>
-      <w:r>
-        <w:rPr>
-          <w:rFonts w:ascii="Palatino Linotype" w:hAnsi="Palatino Linotype"/>
-          <w:sz w:val="18"/>
-          <w:szCs w:val="18"/>
-        </w:rPr>
-        <w:t>judicial</w:t>
-      </w:r>
-      <w:proofErr w:type="gramEnd"/>
-      <w:r>
-        <w:rPr>
-          <w:rFonts w:ascii="Palatino Linotype" w:hAnsi="Palatino Linotype"/>
-          <w:sz w:val="18"/>
-          <w:szCs w:val="18"/>
-        </w:rPr>
-        <w:t>_officer</w:t>
+        <w:t>{{ judicial_officer.officer_</w:t>
+      </w:r>
+      <w:r>
+        <w:rPr>
+          <w:rFonts w:ascii="Palatino Linotype" w:hAnsi="Palatino Linotype"/>
+          <w:sz w:val="18"/>
+          <w:szCs w:val="18"/>
+        </w:rPr>
+        <w:t xml:space="preserve">type }} </w:t>
+      </w:r>
+      <w:r>
+        <w:rPr>
+          <w:rFonts w:ascii="Palatino Linotype" w:hAnsi="Palatino Linotype"/>
+          <w:sz w:val="18"/>
+          <w:szCs w:val="18"/>
+        </w:rPr>
+        <w:t>{{ judicial_officer</w:t>
       </w:r>
       <w:r>
         <w:rPr>
@@ -2861,7 +1715,6 @@
         </w:rPr>
         <w:t>.first_name</w:t>
       </w:r>
-      <w:proofErr w:type="spellEnd"/>
       <w:r>
         <w:rPr>
           <w:rFonts w:ascii="Palatino Linotype" w:hAnsi="Palatino Linotype"/>
@@ -2884,43 +1737,7 @@
           <w:sz w:val="18"/>
           <w:szCs w:val="18"/>
         </w:rPr>
-        <w:t>{</w:t>
-      </w:r>
-      <w:proofErr w:type="gramStart"/>
-      <w:r>
-        <w:rPr>
-          <w:rFonts w:ascii="Palatino Linotype" w:hAnsi="Palatino Linotype"/>
-          <w:sz w:val="18"/>
-          <w:szCs w:val="18"/>
-        </w:rPr>
-        <w:t xml:space="preserve">{ </w:t>
-      </w:r>
-      <w:proofErr w:type="spellStart"/>
-      <w:r>
-        <w:rPr>
-          <w:rFonts w:ascii="Palatino Linotype" w:hAnsi="Palatino Linotype"/>
-          <w:sz w:val="18"/>
-          <w:szCs w:val="18"/>
-        </w:rPr>
-        <w:t>judicial</w:t>
-      </w:r>
-      <w:proofErr w:type="gramEnd"/>
-      <w:r>
-        <w:rPr>
-          <w:rFonts w:ascii="Palatino Linotype" w:hAnsi="Palatino Linotype"/>
-          <w:sz w:val="18"/>
-          <w:szCs w:val="18"/>
-        </w:rPr>
-        <w:t>_officer.last_name</w:t>
-      </w:r>
-      <w:proofErr w:type="spellEnd"/>
-      <w:r>
-        <w:rPr>
-          <w:rFonts w:ascii="Palatino Linotype" w:hAnsi="Palatino Linotype"/>
-          <w:sz w:val="18"/>
-          <w:szCs w:val="18"/>
-        </w:rPr>
-        <w:t xml:space="preserve"> }}</w:t>
+        <w:t>{{ judicial_officer.last_name }}</w:t>
       </w:r>
     </w:p>
     <w:p>
@@ -2980,17 +1797,7 @@
           <w:sz w:val="20"/>
           <w:szCs w:val="20"/>
         </w:rPr>
-        <w:t xml:space="preserve">% if </w:t>
-      </w:r>
-      <w:proofErr w:type="spellStart"/>
-      <w:r>
-        <w:rPr>
-          <w:rFonts w:ascii="Palatino Linotype" w:hAnsi="Palatino Linotype"/>
-          <w:bCs/>
-          <w:sz w:val="20"/>
-          <w:szCs w:val="20"/>
-        </w:rPr>
-        <w:t>judicial_of</w:t>
+        <w:t>% if judicial_of</w:t>
       </w:r>
       <w:r>
         <w:rPr>
@@ -3010,26 +1817,14 @@
         </w:rPr>
         <w:t>.officer</w:t>
       </w:r>
-      <w:bookmarkStart w:id="0" w:name="_GoBack"/>
-      <w:bookmarkEnd w:id="0"/>
-      <w:r>
-        <w:rPr>
-          <w:rFonts w:ascii="Palatino Linotype" w:hAnsi="Palatino Linotype"/>
-          <w:bCs/>
-          <w:sz w:val="20"/>
-          <w:szCs w:val="20"/>
-        </w:rPr>
-        <w:t>_type</w:t>
-      </w:r>
-      <w:proofErr w:type="spellEnd"/>
-      <w:r>
-        <w:rPr>
-          <w:rFonts w:ascii="Palatino Linotype" w:hAnsi="Palatino Linotype"/>
-          <w:bCs/>
-          <w:sz w:val="20"/>
-          <w:szCs w:val="20"/>
-        </w:rPr>
-        <w:t xml:space="preserve">  ==  ‘Magistrate’ %}</w:t>
+      <w:r>
+        <w:rPr>
+          <w:rFonts w:ascii="Palatino Linotype" w:hAnsi="Palatino Linotype"/>
+          <w:bCs/>
+          <w:sz w:val="20"/>
+          <w:szCs w:val="20"/>
+        </w:rPr>
+        <w:t>_type  ==  ‘Magistrate’ %}</w:t>
       </w:r>
     </w:p>
     <w:p>
@@ -3167,61 +1962,7 @@
           <w:szCs w:val="16"/>
         </w:rPr>
         <w:tab/>
-        <w:t>___ Prosecutor’s Office, ___ {</w:t>
-      </w:r>
-      <w:proofErr w:type="gramStart"/>
-      <w:r>
-        <w:rPr>
-          <w:rFonts w:ascii="Palatino Linotype" w:hAnsi="Palatino Linotype"/>
-          <w:sz w:val="16"/>
-          <w:szCs w:val="16"/>
-        </w:rPr>
-        <w:t xml:space="preserve">{ </w:t>
-      </w:r>
-      <w:proofErr w:type="spellStart"/>
-      <w:r>
-        <w:rPr>
-          <w:rFonts w:ascii="Palatino Linotype" w:hAnsi="Palatino Linotype"/>
-          <w:sz w:val="16"/>
-          <w:szCs w:val="16"/>
-        </w:rPr>
-        <w:t>defendant.first</w:t>
-      </w:r>
-      <w:proofErr w:type="gramEnd"/>
-      <w:r>
-        <w:rPr>
-          <w:rFonts w:ascii="Palatino Linotype" w:hAnsi="Palatino Linotype"/>
-          <w:sz w:val="16"/>
-          <w:szCs w:val="16"/>
-        </w:rPr>
-        <w:t>_name</w:t>
-      </w:r>
-      <w:proofErr w:type="spellEnd"/>
-      <w:r>
-        <w:rPr>
-          <w:rFonts w:ascii="Palatino Linotype" w:hAnsi="Palatino Linotype"/>
-          <w:sz w:val="16"/>
-          <w:szCs w:val="16"/>
-        </w:rPr>
-        <w:t xml:space="preserve"> }} {{ </w:t>
-      </w:r>
-      <w:proofErr w:type="spellStart"/>
-      <w:r>
-        <w:rPr>
-          <w:rFonts w:ascii="Palatino Linotype" w:hAnsi="Palatino Linotype"/>
-          <w:sz w:val="16"/>
-          <w:szCs w:val="16"/>
-        </w:rPr>
-        <w:t>defendant.last_name</w:t>
-      </w:r>
-      <w:proofErr w:type="spellEnd"/>
-      <w:r>
-        <w:rPr>
-          <w:rFonts w:ascii="Palatino Linotype" w:hAnsi="Palatino Linotype"/>
-          <w:sz w:val="16"/>
-          <w:szCs w:val="16"/>
-        </w:rPr>
-        <w:t>}}</w:t>
+        <w:t>___ Prosecutor’s Office, ___ {{ defendant.first_name }} {{ defendant.last_name}}</w:t>
       </w:r>
     </w:p>
     <w:p>
@@ -3246,8 +1987,8 @@
       </w:pPr>
     </w:p>
     <w:sectPr>
-      <w:headerReference w:type="default" r:id="rId8"/>
-      <w:footerReference w:type="default" r:id="rId9"/>
+      <w:headerReference w:type="default" r:id="rId7"/>
+      <w:footerReference w:type="default" r:id="rId8"/>
       <w:pgSz w:w="12240" w:h="15840"/>
       <w:pgMar w:top="1440" w:right="1080" w:bottom="1440" w:left="1080" w:header="720" w:footer="720" w:gutter="0"/>
       <w:cols w:space="720"/>
@@ -3259,7 +2000,7 @@
 </file>
 
 <file path=word/endnotes.xml><?xml version="1.0" encoding="utf-8"?>
-<w:endnotes xmlns:wpc="http://schemas.microsoft.com/office/word/2010/wordprocessingCanvas" xmlns:mc="http://schemas.openxmlformats.org/markup-compatibility/2006" xmlns:o="urn:schemas-microsoft-com:office:office" xmlns:r="http://schemas.openxmlformats.org/officeDocument/2006/relationships" xmlns:m="http://schemas.openxmlformats.org/officeDocument/2006/math" xmlns:v="urn:schemas-microsoft-com:vml" xmlns:wp14="http://schemas.microsoft.com/office/word/2010/wordprocessingDrawing" xmlns:wp="http://schemas.openxmlformats.org/drawingml/2006/wordprocessingDrawing" xmlns:w10="urn:schemas-microsoft-com:office:word" xmlns:w="http://schemas.openxmlformats.org/wordprocessingml/2006/main" xmlns:w14="http://schemas.microsoft.com/office/word/2010/wordml" xmlns:wpg="http://schemas.microsoft.com/office/word/2010/wordprocessingGroup" xmlns:wpi="http://schemas.microsoft.com/office/word/2010/wordprocessingInk" xmlns:wne="http://schemas.microsoft.com/office/word/2006/wordml" xmlns:wps="http://schemas.microsoft.com/office/word/2010/wordprocessingShape" mc:Ignorable="w14 wp14">
+<w:endnotes xmlns:wpc="http://schemas.microsoft.com/office/word/2010/wordprocessingCanvas" xmlns:cx="http://schemas.microsoft.com/office/drawing/2014/chartex" xmlns:cx1="http://schemas.microsoft.com/office/drawing/2015/9/8/chartex" xmlns:cx2="http://schemas.microsoft.com/office/drawing/2015/10/21/chartex" xmlns:cx3="http://schemas.microsoft.com/office/drawing/2016/5/9/chartex" xmlns:cx4="http://schemas.microsoft.com/office/drawing/2016/5/10/chartex" xmlns:cx5="http://schemas.microsoft.com/office/drawing/2016/5/11/chartex" xmlns:cx6="http://schemas.microsoft.com/office/drawing/2016/5/12/chartex" xmlns:cx7="http://schemas.microsoft.com/office/drawing/2016/5/13/chartex" xmlns:cx8="http://schemas.microsoft.com/office/drawing/2016/5/14/chartex" xmlns:mc="http://schemas.openxmlformats.org/markup-compatibility/2006" xmlns:aink="http://schemas.microsoft.com/office/drawing/2016/ink" xmlns:am3d="http://schemas.microsoft.com/office/drawing/2017/model3d" xmlns:o="urn:schemas-microsoft-com:office:office" xmlns:r="http://schemas.openxmlformats.org/officeDocument/2006/relationships" xmlns:m="http://schemas.openxmlformats.org/officeDocument/2006/math" xmlns:v="urn:schemas-microsoft-com:vml" xmlns:wp14="http://schemas.microsoft.com/office/word/2010/wordprocessingDrawing" xmlns:wp="http://schemas.openxmlformats.org/drawingml/2006/wordprocessingDrawing" xmlns:w10="urn:schemas-microsoft-com:office:word" xmlns:w="http://schemas.openxmlformats.org/wordprocessingml/2006/main" xmlns:w14="http://schemas.microsoft.com/office/word/2010/wordml" xmlns:w15="http://schemas.microsoft.com/office/word/2012/wordml" xmlns:w16cex="http://schemas.microsoft.com/office/word/2018/wordml/cex" xmlns:w16cid="http://schemas.microsoft.com/office/word/2016/wordml/cid" xmlns:w16="http://schemas.microsoft.com/office/word/2018/wordml" xmlns:w16se="http://schemas.microsoft.com/office/word/2015/wordml/symex" xmlns:wpg="http://schemas.microsoft.com/office/word/2010/wordprocessingGroup" xmlns:wpi="http://schemas.microsoft.com/office/word/2010/wordprocessingInk" xmlns:wne="http://schemas.microsoft.com/office/word/2006/wordml" xmlns:wps="http://schemas.microsoft.com/office/word/2010/wordprocessingShape" mc:Ignorable="w14 w15 w16se w16cid w16 w16cex wp14">
   <w:endnote w:type="separator" w:id="-1">
     <w:p>
       <w:r>
@@ -3278,7 +2019,7 @@
 </file>
 
 <file path=word/footer1.xml><?xml version="1.0" encoding="utf-8"?>
-<w:ftr xmlns:wpc="http://schemas.microsoft.com/office/word/2010/wordprocessingCanvas" xmlns:mc="http://schemas.openxmlformats.org/markup-compatibility/2006" xmlns:o="urn:schemas-microsoft-com:office:office" xmlns:r="http://schemas.openxmlformats.org/officeDocument/2006/relationships" xmlns:m="http://schemas.openxmlformats.org/officeDocument/2006/math" xmlns:v="urn:schemas-microsoft-com:vml" xmlns:wp14="http://schemas.microsoft.com/office/word/2010/wordprocessingDrawing" xmlns:wp="http://schemas.openxmlformats.org/drawingml/2006/wordprocessingDrawing" xmlns:w10="urn:schemas-microsoft-com:office:word" xmlns:w="http://schemas.openxmlformats.org/wordprocessingml/2006/main" xmlns:w14="http://schemas.microsoft.com/office/word/2010/wordml" xmlns:wpg="http://schemas.microsoft.com/office/word/2010/wordprocessingGroup" xmlns:wpi="http://schemas.microsoft.com/office/word/2010/wordprocessingInk" xmlns:wne="http://schemas.microsoft.com/office/word/2006/wordml" xmlns:wps="http://schemas.microsoft.com/office/word/2010/wordprocessingShape" mc:Ignorable="w14 wp14">
+<w:ftr xmlns:wpc="http://schemas.microsoft.com/office/word/2010/wordprocessingCanvas" xmlns:cx="http://schemas.microsoft.com/office/drawing/2014/chartex" xmlns:cx1="http://schemas.microsoft.com/office/drawing/2015/9/8/chartex" xmlns:cx2="http://schemas.microsoft.com/office/drawing/2015/10/21/chartex" xmlns:cx3="http://schemas.microsoft.com/office/drawing/2016/5/9/chartex" xmlns:cx4="http://schemas.microsoft.com/office/drawing/2016/5/10/chartex" xmlns:cx5="http://schemas.microsoft.com/office/drawing/2016/5/11/chartex" xmlns:cx6="http://schemas.microsoft.com/office/drawing/2016/5/12/chartex" xmlns:cx7="http://schemas.microsoft.com/office/drawing/2016/5/13/chartex" xmlns:cx8="http://schemas.microsoft.com/office/drawing/2016/5/14/chartex" xmlns:mc="http://schemas.openxmlformats.org/markup-compatibility/2006" xmlns:aink="http://schemas.microsoft.com/office/drawing/2016/ink" xmlns:am3d="http://schemas.microsoft.com/office/drawing/2017/model3d" xmlns:o="urn:schemas-microsoft-com:office:office" xmlns:r="http://schemas.openxmlformats.org/officeDocument/2006/relationships" xmlns:m="http://schemas.openxmlformats.org/officeDocument/2006/math" xmlns:v="urn:schemas-microsoft-com:vml" xmlns:wp14="http://schemas.microsoft.com/office/word/2010/wordprocessingDrawing" xmlns:wp="http://schemas.openxmlformats.org/drawingml/2006/wordprocessingDrawing" xmlns:w10="urn:schemas-microsoft-com:office:word" xmlns:w="http://schemas.openxmlformats.org/wordprocessingml/2006/main" xmlns:w14="http://schemas.microsoft.com/office/word/2010/wordml" xmlns:w15="http://schemas.microsoft.com/office/word/2012/wordml" xmlns:w16cex="http://schemas.microsoft.com/office/word/2018/wordml/cex" xmlns:w16cid="http://schemas.microsoft.com/office/word/2016/wordml/cid" xmlns:w16="http://schemas.microsoft.com/office/word/2018/wordml" xmlns:w16se="http://schemas.microsoft.com/office/word/2015/wordml/symex" xmlns:wpg="http://schemas.microsoft.com/office/word/2010/wordprocessingGroup" xmlns:wpi="http://schemas.microsoft.com/office/word/2010/wordprocessingInk" xmlns:wne="http://schemas.microsoft.com/office/word/2006/wordml" xmlns:wps="http://schemas.microsoft.com/office/word/2010/wordprocessingShape" mc:Ignorable="w14 w15 w16se w16cid w16 w16cex wp14">
   <w:p>
     <w:pPr>
       <w:tabs>
@@ -3317,7 +2058,6 @@
       </w:rPr>
       <w:t xml:space="preserve">% if </w:t>
     </w:r>
-    <w:proofErr w:type="spellStart"/>
     <w:r>
       <w:rPr>
         <w:rFonts w:ascii="Palatino Linotype" w:hAnsi="Palatino Linotype"/>
@@ -3327,7 +2067,6 @@
       </w:rPr>
       <w:t>judicial_officer.officer_</w:t>
     </w:r>
-    <w:proofErr w:type="gramStart"/>
     <w:r>
       <w:rPr>
         <w:rFonts w:ascii="Palatino Linotype" w:hAnsi="Palatino Linotype"/>
@@ -3337,7 +2076,6 @@
       </w:rPr>
       <w:t>type</w:t>
     </w:r>
-    <w:proofErr w:type="spellEnd"/>
     <w:r>
       <w:rPr>
         <w:rFonts w:ascii="Palatino Linotype" w:hAnsi="Palatino Linotype"/>
@@ -3345,9 +2083,8 @@
         <w:sz w:val="20"/>
         <w:szCs w:val="20"/>
       </w:rPr>
-      <w:t xml:space="preserve">  =</w:t>
+      <w:t xml:space="preserve">  ==  ‘Magistrate’ %}Magistrate Decision</w:t>
     </w:r>
-    <w:proofErr w:type="gramEnd"/>
     <w:r>
       <w:rPr>
         <w:rFonts w:ascii="Palatino Linotype" w:hAnsi="Palatino Linotype"/>
@@ -3355,26 +2092,7 @@
         <w:sz w:val="20"/>
         <w:szCs w:val="20"/>
       </w:rPr>
-      <w:t>=  ‘Magistrate’ %}Magistrate Decision</w:t>
-    </w:r>
-    <w:r>
-      <w:rPr>
-        <w:rFonts w:ascii="Palatino Linotype" w:hAnsi="Palatino Linotype"/>
-        <w:bCs/>
-        <w:sz w:val="20"/>
-        <w:szCs w:val="20"/>
-      </w:rPr>
-      <w:t xml:space="preserve"> – FTA Bond </w:t>
-    </w:r>
-    <w:proofErr w:type="gramStart"/>
-    <w:r>
-      <w:rPr>
-        <w:rFonts w:ascii="Palatino Linotype" w:hAnsi="Palatino Linotype"/>
-        <w:bCs/>
-        <w:sz w:val="20"/>
-        <w:szCs w:val="20"/>
-      </w:rPr>
-      <w:t>Entry</w:t>
+      <w:t xml:space="preserve"> – FTA Bond Entry</w:t>
     </w:r>
     <w:r>
       <w:rPr>
@@ -3382,94 +2100,31 @@
         <w:sz w:val="20"/>
         <w:szCs w:val="20"/>
       </w:rPr>
-      <w:t>{</w:t>
+      <w:t>{% elif judicial_officer.officer_</w:t>
     </w:r>
-    <w:proofErr w:type="gramEnd"/>
     <w:r>
       <w:rPr>
         <w:rFonts w:ascii="Palatino Linotype" w:hAnsi="Palatino Linotype"/>
         <w:sz w:val="20"/>
         <w:szCs w:val="20"/>
       </w:rPr>
-      <w:t xml:space="preserve">% </w:t>
+      <w:t>type == ‘Judge’ %}</w:t>
     </w:r>
-    <w:proofErr w:type="spellStart"/>
     <w:r>
       <w:rPr>
         <w:rFonts w:ascii="Palatino Linotype" w:hAnsi="Palatino Linotype"/>
         <w:sz w:val="20"/>
         <w:szCs w:val="20"/>
       </w:rPr>
-      <w:t>elif</w:t>
+      <w:t>FTA Bond Judgment Entry</w:t>
     </w:r>
-    <w:proofErr w:type="spellEnd"/>
     <w:r>
       <w:rPr>
         <w:rFonts w:ascii="Palatino Linotype" w:hAnsi="Palatino Linotype"/>
         <w:sz w:val="20"/>
         <w:szCs w:val="20"/>
       </w:rPr>
-      <w:t xml:space="preserve"> </w:t>
-    </w:r>
-    <w:proofErr w:type="spellStart"/>
-    <w:r>
-      <w:rPr>
-        <w:rFonts w:ascii="Palatino Linotype" w:hAnsi="Palatino Linotype"/>
-        <w:sz w:val="20"/>
-        <w:szCs w:val="20"/>
-      </w:rPr>
-      <w:t>judicial_officer.officer_</w:t>
-    </w:r>
-    <w:r>
-      <w:rPr>
-        <w:rFonts w:ascii="Palatino Linotype" w:hAnsi="Palatino Linotype"/>
-        <w:sz w:val="20"/>
-        <w:szCs w:val="20"/>
-      </w:rPr>
-      <w:t>type</w:t>
-    </w:r>
-    <w:proofErr w:type="spellEnd"/>
-    <w:r>
-      <w:rPr>
-        <w:rFonts w:ascii="Palatino Linotype" w:hAnsi="Palatino Linotype"/>
-        <w:sz w:val="20"/>
-        <w:szCs w:val="20"/>
-      </w:rPr>
-      <w:t xml:space="preserve"> == ‘Judge’ %}</w:t>
-    </w:r>
-    <w:r>
-      <w:rPr>
-        <w:rFonts w:ascii="Palatino Linotype" w:hAnsi="Palatino Linotype"/>
-        <w:sz w:val="20"/>
-        <w:szCs w:val="20"/>
-      </w:rPr>
-      <w:t>FTA Bond Judgment Entry</w:t>
-    </w:r>
-    <w:r>
-      <w:rPr>
-        <w:rFonts w:ascii="Palatino Linotype" w:hAnsi="Palatino Linotype"/>
-        <w:sz w:val="20"/>
-        <w:szCs w:val="20"/>
-      </w:rPr>
-      <w:t xml:space="preserve">{% </w:t>
-    </w:r>
-    <w:proofErr w:type="spellStart"/>
-    <w:r>
-      <w:rPr>
-        <w:rFonts w:ascii="Palatino Linotype" w:hAnsi="Palatino Linotype"/>
-        <w:sz w:val="20"/>
-        <w:szCs w:val="20"/>
-      </w:rPr>
-      <w:t>endif</w:t>
-    </w:r>
-    <w:proofErr w:type="spellEnd"/>
-    <w:r>
-      <w:rPr>
-        <w:rFonts w:ascii="Palatino Linotype" w:hAnsi="Palatino Linotype"/>
-        <w:sz w:val="20"/>
-        <w:szCs w:val="20"/>
-      </w:rPr>
-      <w:t xml:space="preserve"> %}</w:t>
+      <w:t>{% endif %}</w:t>
     </w:r>
     <w:r>
       <w:t xml:space="preserve"> </w:t>
@@ -3480,32 +2135,14 @@
         <w:sz w:val="20"/>
         <w:szCs w:val="20"/>
       </w:rPr>
-      <w:t xml:space="preserve">{{ </w:t>
-    </w:r>
-    <w:proofErr w:type="spellStart"/>
-    <w:r>
-      <w:rPr>
-        <w:rFonts w:ascii="Palatino Linotype" w:hAnsi="Palatino Linotype"/>
-        <w:sz w:val="20"/>
-        <w:szCs w:val="20"/>
-      </w:rPr>
-      <w:t>case_number</w:t>
-    </w:r>
-    <w:proofErr w:type="spellEnd"/>
-    <w:r>
-      <w:rPr>
-        <w:rFonts w:ascii="Palatino Linotype" w:hAnsi="Palatino Linotype"/>
-        <w:sz w:val="20"/>
-        <w:szCs w:val="20"/>
-      </w:rPr>
-      <w:t xml:space="preserve"> }}</w:t>
+      <w:t>{{ case_number }}</w:t>
     </w:r>
   </w:p>
 </w:ftr>
 </file>
 
 <file path=word/footnotes.xml><?xml version="1.0" encoding="utf-8"?>
-<w:footnotes xmlns:wpc="http://schemas.microsoft.com/office/word/2010/wordprocessingCanvas" xmlns:mc="http://schemas.openxmlformats.org/markup-compatibility/2006" xmlns:o="urn:schemas-microsoft-com:office:office" xmlns:r="http://schemas.openxmlformats.org/officeDocument/2006/relationships" xmlns:m="http://schemas.openxmlformats.org/officeDocument/2006/math" xmlns:v="urn:schemas-microsoft-com:vml" xmlns:wp14="http://schemas.microsoft.com/office/word/2010/wordprocessingDrawing" xmlns:wp="http://schemas.openxmlformats.org/drawingml/2006/wordprocessingDrawing" xmlns:w10="urn:schemas-microsoft-com:office:word" xmlns:w="http://schemas.openxmlformats.org/wordprocessingml/2006/main" xmlns:w14="http://schemas.microsoft.com/office/word/2010/wordml" xmlns:wpg="http://schemas.microsoft.com/office/word/2010/wordprocessingGroup" xmlns:wpi="http://schemas.microsoft.com/office/word/2010/wordprocessingInk" xmlns:wne="http://schemas.microsoft.com/office/word/2006/wordml" xmlns:wps="http://schemas.microsoft.com/office/word/2010/wordprocessingShape" mc:Ignorable="w14 wp14">
+<w:footnotes xmlns:wpc="http://schemas.microsoft.com/office/word/2010/wordprocessingCanvas" xmlns:cx="http://schemas.microsoft.com/office/drawing/2014/chartex" xmlns:cx1="http://schemas.microsoft.com/office/drawing/2015/9/8/chartex" xmlns:cx2="http://schemas.microsoft.com/office/drawing/2015/10/21/chartex" xmlns:cx3="http://schemas.microsoft.com/office/drawing/2016/5/9/chartex" xmlns:cx4="http://schemas.microsoft.com/office/drawing/2016/5/10/chartex" xmlns:cx5="http://schemas.microsoft.com/office/drawing/2016/5/11/chartex" xmlns:cx6="http://schemas.microsoft.com/office/drawing/2016/5/12/chartex" xmlns:cx7="http://schemas.microsoft.com/office/drawing/2016/5/13/chartex" xmlns:cx8="http://schemas.microsoft.com/office/drawing/2016/5/14/chartex" xmlns:mc="http://schemas.openxmlformats.org/markup-compatibility/2006" xmlns:aink="http://schemas.microsoft.com/office/drawing/2016/ink" xmlns:am3d="http://schemas.microsoft.com/office/drawing/2017/model3d" xmlns:o="urn:schemas-microsoft-com:office:office" xmlns:r="http://schemas.openxmlformats.org/officeDocument/2006/relationships" xmlns:m="http://schemas.openxmlformats.org/officeDocument/2006/math" xmlns:v="urn:schemas-microsoft-com:vml" xmlns:wp14="http://schemas.microsoft.com/office/word/2010/wordprocessingDrawing" xmlns:wp="http://schemas.openxmlformats.org/drawingml/2006/wordprocessingDrawing" xmlns:w10="urn:schemas-microsoft-com:office:word" xmlns:w="http://schemas.openxmlformats.org/wordprocessingml/2006/main" xmlns:w14="http://schemas.microsoft.com/office/word/2010/wordml" xmlns:w15="http://schemas.microsoft.com/office/word/2012/wordml" xmlns:w16cex="http://schemas.microsoft.com/office/word/2018/wordml/cex" xmlns:w16cid="http://schemas.microsoft.com/office/word/2016/wordml/cid" xmlns:w16="http://schemas.microsoft.com/office/word/2018/wordml" xmlns:w16se="http://schemas.microsoft.com/office/word/2015/wordml/symex" xmlns:wpg="http://schemas.microsoft.com/office/word/2010/wordprocessingGroup" xmlns:wpi="http://schemas.microsoft.com/office/word/2010/wordprocessingInk" xmlns:wne="http://schemas.microsoft.com/office/word/2006/wordml" xmlns:wps="http://schemas.microsoft.com/office/word/2010/wordprocessingShape" mc:Ignorable="w14 w15 w16se w16cid w16 w16cex wp14">
   <w:footnote w:type="separator" w:id="-1">
     <w:p>
       <w:r>
@@ -3524,7 +2161,7 @@
 </file>
 
 <file path=word/header1.xml><?xml version="1.0" encoding="utf-8"?>
-<w:hdr xmlns:wpc="http://schemas.microsoft.com/office/word/2010/wordprocessingCanvas" xmlns:mc="http://schemas.openxmlformats.org/markup-compatibility/2006" xmlns:o="urn:schemas-microsoft-com:office:office" xmlns:r="http://schemas.openxmlformats.org/officeDocument/2006/relationships" xmlns:m="http://schemas.openxmlformats.org/officeDocument/2006/math" xmlns:v="urn:schemas-microsoft-com:vml" xmlns:wp14="http://schemas.microsoft.com/office/word/2010/wordprocessingDrawing" xmlns:wp="http://schemas.openxmlformats.org/drawingml/2006/wordprocessingDrawing" xmlns:w10="urn:schemas-microsoft-com:office:word" xmlns:w="http://schemas.openxmlformats.org/wordprocessingml/2006/main" xmlns:w14="http://schemas.microsoft.com/office/word/2010/wordml" xmlns:wpg="http://schemas.microsoft.com/office/word/2010/wordprocessingGroup" xmlns:wpi="http://schemas.microsoft.com/office/word/2010/wordprocessingInk" xmlns:wne="http://schemas.microsoft.com/office/word/2006/wordml" xmlns:wps="http://schemas.microsoft.com/office/word/2010/wordprocessingShape" mc:Ignorable="w14 wp14">
+<w:hdr xmlns:wpc="http://schemas.microsoft.com/office/word/2010/wordprocessingCanvas" xmlns:cx="http://schemas.microsoft.com/office/drawing/2014/chartex" xmlns:cx1="http://schemas.microsoft.com/office/drawing/2015/9/8/chartex" xmlns:cx2="http://schemas.microsoft.com/office/drawing/2015/10/21/chartex" xmlns:cx3="http://schemas.microsoft.com/office/drawing/2016/5/9/chartex" xmlns:cx4="http://schemas.microsoft.com/office/drawing/2016/5/10/chartex" xmlns:cx5="http://schemas.microsoft.com/office/drawing/2016/5/11/chartex" xmlns:cx6="http://schemas.microsoft.com/office/drawing/2016/5/12/chartex" xmlns:cx7="http://schemas.microsoft.com/office/drawing/2016/5/13/chartex" xmlns:cx8="http://schemas.microsoft.com/office/drawing/2016/5/14/chartex" xmlns:mc="http://schemas.openxmlformats.org/markup-compatibility/2006" xmlns:aink="http://schemas.microsoft.com/office/drawing/2016/ink" xmlns:am3d="http://schemas.microsoft.com/office/drawing/2017/model3d" xmlns:o="urn:schemas-microsoft-com:office:office" xmlns:r="http://schemas.openxmlformats.org/officeDocument/2006/relationships" xmlns:m="http://schemas.openxmlformats.org/officeDocument/2006/math" xmlns:v="urn:schemas-microsoft-com:vml" xmlns:wp14="http://schemas.microsoft.com/office/word/2010/wordprocessingDrawing" xmlns:wp="http://schemas.openxmlformats.org/drawingml/2006/wordprocessingDrawing" xmlns:w10="urn:schemas-microsoft-com:office:word" xmlns:w="http://schemas.openxmlformats.org/wordprocessingml/2006/main" xmlns:w14="http://schemas.microsoft.com/office/word/2010/wordml" xmlns:w15="http://schemas.microsoft.com/office/word/2012/wordml" xmlns:w16cex="http://schemas.microsoft.com/office/word/2018/wordml/cex" xmlns:w16cid="http://schemas.microsoft.com/office/word/2016/wordml/cid" xmlns:w16="http://schemas.microsoft.com/office/word/2018/wordml" xmlns:w16se="http://schemas.microsoft.com/office/word/2015/wordml/symex" xmlns:wpg="http://schemas.microsoft.com/office/word/2010/wordprocessingGroup" xmlns:wpi="http://schemas.microsoft.com/office/word/2010/wordprocessingInk" xmlns:wne="http://schemas.microsoft.com/office/word/2006/wordml" xmlns:wps="http://schemas.microsoft.com/office/word/2010/wordprocessingShape" mc:Ignorable="w14 w15 w16se w16cid w16 w16cex wp14">
   <w:p>
     <w:pPr>
       <w:pStyle w:val="Header"/>
@@ -3548,8 +2185,8 @@
 </file>
 
 <file path=word/numbering.xml><?xml version="1.0" encoding="utf-8"?>
-<w:numbering xmlns:wpc="http://schemas.microsoft.com/office/word/2010/wordprocessingCanvas" xmlns:mc="http://schemas.openxmlformats.org/markup-compatibility/2006" xmlns:o="urn:schemas-microsoft-com:office:office" xmlns:r="http://schemas.openxmlformats.org/officeDocument/2006/relationships" xmlns:m="http://schemas.openxmlformats.org/officeDocument/2006/math" xmlns:v="urn:schemas-microsoft-com:vml" xmlns:wp14="http://schemas.microsoft.com/office/word/2010/wordprocessingDrawing" xmlns:wp="http://schemas.openxmlformats.org/drawingml/2006/wordprocessingDrawing" xmlns:w10="urn:schemas-microsoft-com:office:word" xmlns:w="http://schemas.openxmlformats.org/wordprocessingml/2006/main" xmlns:w14="http://schemas.microsoft.com/office/word/2010/wordml" xmlns:wpg="http://schemas.microsoft.com/office/word/2010/wordprocessingGroup" xmlns:wpi="http://schemas.microsoft.com/office/word/2010/wordprocessingInk" xmlns:wne="http://schemas.microsoft.com/office/word/2006/wordml" xmlns:wps="http://schemas.microsoft.com/office/word/2010/wordprocessingShape" mc:Ignorable="w14 wp14">
-  <w:abstractNum w:abstractNumId="0">
+<w:numbering xmlns:wpc="http://schemas.microsoft.com/office/word/2010/wordprocessingCanvas" xmlns:cx="http://schemas.microsoft.com/office/drawing/2014/chartex" xmlns:cx1="http://schemas.microsoft.com/office/drawing/2015/9/8/chartex" xmlns:cx2="http://schemas.microsoft.com/office/drawing/2015/10/21/chartex" xmlns:cx3="http://schemas.microsoft.com/office/drawing/2016/5/9/chartex" xmlns:cx4="http://schemas.microsoft.com/office/drawing/2016/5/10/chartex" xmlns:cx5="http://schemas.microsoft.com/office/drawing/2016/5/11/chartex" xmlns:cx6="http://schemas.microsoft.com/office/drawing/2016/5/12/chartex" xmlns:cx7="http://schemas.microsoft.com/office/drawing/2016/5/13/chartex" xmlns:cx8="http://schemas.microsoft.com/office/drawing/2016/5/14/chartex" xmlns:mc="http://schemas.openxmlformats.org/markup-compatibility/2006" xmlns:aink="http://schemas.microsoft.com/office/drawing/2016/ink" xmlns:am3d="http://schemas.microsoft.com/office/drawing/2017/model3d" xmlns:o="urn:schemas-microsoft-com:office:office" xmlns:r="http://schemas.openxmlformats.org/officeDocument/2006/relationships" xmlns:m="http://schemas.openxmlformats.org/officeDocument/2006/math" xmlns:v="urn:schemas-microsoft-com:vml" xmlns:wp14="http://schemas.microsoft.com/office/word/2010/wordprocessingDrawing" xmlns:wp="http://schemas.openxmlformats.org/drawingml/2006/wordprocessingDrawing" xmlns:w10="urn:schemas-microsoft-com:office:word" xmlns:w="http://schemas.openxmlformats.org/wordprocessingml/2006/main" xmlns:w14="http://schemas.microsoft.com/office/word/2010/wordml" xmlns:w15="http://schemas.microsoft.com/office/word/2012/wordml" xmlns:w16cex="http://schemas.microsoft.com/office/word/2018/wordml/cex" xmlns:w16cid="http://schemas.microsoft.com/office/word/2016/wordml/cid" xmlns:w16="http://schemas.microsoft.com/office/word/2018/wordml" xmlns:w16se="http://schemas.microsoft.com/office/word/2015/wordml/symex" xmlns:wpg="http://schemas.microsoft.com/office/word/2010/wordprocessingGroup" xmlns:wpi="http://schemas.microsoft.com/office/word/2010/wordprocessingInk" xmlns:wne="http://schemas.microsoft.com/office/word/2006/wordml" xmlns:wps="http://schemas.microsoft.com/office/word/2010/wordprocessingShape" mc:Ignorable="w14 w15 w16se w16cid w16 w16cex wp14">
+  <w:abstractNum w:abstractNumId="0" w15:restartNumberingAfterBreak="0">
     <w:nsid w:val="08B2501C"/>
     <w:multiLevelType w:val="hybridMultilevel"/>
     <w:tmpl w:val="F2A43D58"/>
@@ -3662,7 +2299,7 @@
       </w:rPr>
     </w:lvl>
   </w:abstractNum>
-  <w:abstractNum w:abstractNumId="1">
+  <w:abstractNum w:abstractNumId="1" w15:restartNumberingAfterBreak="0">
     <w:nsid w:val="468B7B8A"/>
     <w:multiLevelType w:val="hybridMultilevel"/>
     <w:tmpl w:val="51D4A994"/>
@@ -3775,7 +2412,7 @@
       </w:rPr>
     </w:lvl>
   </w:abstractNum>
-  <w:abstractNum w:abstractNumId="2">
+  <w:abstractNum w:abstractNumId="2" w15:restartNumberingAfterBreak="0">
     <w:nsid w:val="5D9F7580"/>
     <w:multiLevelType w:val="hybridMultilevel"/>
     <w:tmpl w:val="F9F252D6"/>
@@ -3888,7 +2525,7 @@
       </w:rPr>
     </w:lvl>
   </w:abstractNum>
-  <w:abstractNum w:abstractNumId="3">
+  <w:abstractNum w:abstractNumId="3" w15:restartNumberingAfterBreak="0">
     <w:nsid w:val="6C3A28D4"/>
     <w:multiLevelType w:val="hybridMultilevel"/>
     <w:tmpl w:val="28D0FB9E"/>
@@ -4017,7 +2654,7 @@
 </file>
 
 <file path=word/styles.xml><?xml version="1.0" encoding="utf-8"?>
-<w:styles xmlns:mc="http://schemas.openxmlformats.org/markup-compatibility/2006" xmlns:r="http://schemas.openxmlformats.org/officeDocument/2006/relationships" xmlns:w="http://schemas.openxmlformats.org/wordprocessingml/2006/main" xmlns:w14="http://schemas.microsoft.com/office/word/2010/wordml" mc:Ignorable="w14">
+<w:styles xmlns:mc="http://schemas.openxmlformats.org/markup-compatibility/2006" xmlns:r="http://schemas.openxmlformats.org/officeDocument/2006/relationships" xmlns:w="http://schemas.openxmlformats.org/wordprocessingml/2006/main" xmlns:w14="http://schemas.microsoft.com/office/word/2010/wordml" xmlns:w15="http://schemas.microsoft.com/office/word/2012/wordml" xmlns:w16cex="http://schemas.microsoft.com/office/word/2018/wordml/cex" xmlns:w16cid="http://schemas.microsoft.com/office/word/2016/wordml/cid" xmlns:w16="http://schemas.microsoft.com/office/word/2018/wordml" xmlns:w16se="http://schemas.microsoft.com/office/word/2015/wordml/symex" mc:Ignorable="w14 w15 w16se w16cid w16 w16cex">
   <w:docDefaults>
     <w:rPrDefault>
       <w:rPr>
@@ -4033,462 +2670,383 @@
       </w:pPr>
     </w:pPrDefault>
   </w:docDefaults>
-  <w:latentStyles w:defLockedState="0" w:defUIPriority="99" w:defSemiHidden="1" w:defUnhideWhenUsed="1" w:defQFormat="0" w:count="267">
-    <w:lsdException w:name="Normal" w:semiHidden="0" w:uiPriority="0" w:unhideWhenUsed="0" w:qFormat="1"/>
-    <w:lsdException w:name="heading 1" w:semiHidden="0" w:uiPriority="9" w:unhideWhenUsed="0" w:qFormat="1"/>
-    <w:lsdException w:name="heading 2" w:uiPriority="9" w:qFormat="1"/>
-    <w:lsdException w:name="heading 3" w:uiPriority="9" w:qFormat="1"/>
-    <w:lsdException w:name="heading 4" w:uiPriority="9" w:qFormat="1"/>
-    <w:lsdException w:name="heading 5" w:uiPriority="9" w:qFormat="1"/>
-    <w:lsdException w:name="heading 6" w:uiPriority="9" w:qFormat="1"/>
-    <w:lsdException w:name="heading 7" w:uiPriority="9" w:qFormat="1"/>
-    <w:lsdException w:name="heading 8" w:uiPriority="9" w:qFormat="1"/>
-    <w:lsdException w:name="heading 9" w:uiPriority="9" w:qFormat="1"/>
-    <w:lsdException w:name="toc 1" w:uiPriority="39"/>
-    <w:lsdException w:name="toc 2" w:uiPriority="39"/>
-    <w:lsdException w:name="toc 3" w:uiPriority="39"/>
-    <w:lsdException w:name="toc 4" w:uiPriority="39"/>
-    <w:lsdException w:name="toc 5" w:uiPriority="39"/>
-    <w:lsdException w:name="toc 6" w:uiPriority="39"/>
-    <w:lsdException w:name="toc 7" w:uiPriority="39"/>
-    <w:lsdException w:name="toc 8" w:uiPriority="39"/>
-    <w:lsdException w:name="toc 9" w:uiPriority="39"/>
-    <w:lsdException w:name="caption" w:uiPriority="35" w:qFormat="1"/>
-    <w:lsdException w:name="footnote reference" w:unhideWhenUsed="0"/>
-    <w:lsdException w:name="Title" w:semiHidden="0" w:uiPriority="10" w:unhideWhenUsed="0" w:qFormat="1"/>
-    <w:lsdException w:name="Default Paragraph Font" w:uiPriority="1"/>
-    <w:lsdException w:name="Subtitle" w:semiHidden="0" w:uiPriority="11" w:unhideWhenUsed="0" w:qFormat="1"/>
-    <w:lsdException w:name="Strong" w:semiHidden="0" w:uiPriority="22" w:unhideWhenUsed="0" w:qFormat="1"/>
-    <w:lsdException w:name="Emphasis" w:semiHidden="0" w:uiPriority="20" w:unhideWhenUsed="0" w:qFormat="1"/>
-    <w:lsdException w:name="Table Grid" w:semiHidden="0" w:uiPriority="59" w:unhideWhenUsed="0"/>
-    <w:lsdException w:name="Placeholder Text" w:unhideWhenUsed="0"/>
-    <w:lsdException w:name="No Spacing" w:semiHidden="0" w:uiPriority="1" w:unhideWhenUsed="0" w:qFormat="1"/>
-    <w:lsdException w:name="Light Shading" w:semiHidden="0" w:uiPriority="60" w:unhideWhenUsed="0"/>
-    <w:lsdException w:name="Light List" w:semiHidden="0" w:uiPriority="61" w:unhideWhenUsed="0"/>
-    <w:lsdException w:name="Light Grid" w:semiHidden="0" w:uiPriority="62" w:unhideWhenUsed="0"/>
-    <w:lsdException w:name="Medium Shading 1" w:semiHidden="0" w:uiPriority="63" w:unhideWhenUsed="0"/>
-    <w:lsdException w:name="Medium Shading 2" w:semiHidden="0" w:uiPriority="64" w:unhideWhenUsed="0"/>
-    <w:lsdException w:name="Medium List 1" w:semiHidden="0" w:uiPriority="65" w:unhideWhenUsed="0"/>
-    <w:lsdException w:name="Medium List 2" w:semiHidden="0" w:uiPriority="66" w:unhideWhenUsed="0"/>
-    <w:lsdException w:name="Medium Grid 1" w:semiHidden="0" w:uiPriority="67" w:unhideWhenUsed="0"/>
-    <w:lsdException w:name="Medium Grid 2" w:semiHidden="0" w:uiPriority="68" w:unhideWhenUsed="0"/>
-    <w:lsdException w:name="Medium Grid 3" w:semiHidden="0" w:uiPriority="69" w:unhideWhenUsed="0"/>
-    <w:lsdException w:name="Dark List" w:semiHidden="0" w:uiPriority="70" w:unhideWhenUsed="0"/>
-    <w:lsdException w:name="Colorful Shading" w:semiHidden="0" w:uiPriority="71" w:unhideWhenUsed="0"/>
-    <w:lsdException w:name="Colorful List" w:semiHidden="0" w:uiPriority="72" w:unhideWhenUsed="0"/>
-    <w:lsdException w:name="Colorful Grid" w:semiHidden="0" w:uiPriority="73" w:unhideWhenUsed="0"/>
-    <w:lsdException w:name="Light Shading Accent 1" w:semiHidden="0" w:uiPriority="60" w:unhideWhenUsed="0"/>
-    <w:lsdException w:name="Light List Accent 1" w:semiHidden="0" w:uiPriority="61" w:unhideWhenUsed="0"/>
-    <w:lsdException w:name="Light Grid Accent 1" w:semiHidden="0" w:uiPriority="62" w:unhideWhenUsed="0"/>
-    <w:lsdException w:name="Medium Shading 1 Accent 1" w:semiHidden="0" w:uiPriority="63" w:unhideWhenUsed="0"/>
-    <w:lsdException w:name="Medium Shading 2 Accent 1" w:semiHidden="0" w:uiPriority="64" w:unhideWhenUsed="0"/>
-    <w:lsdException w:name="Medium List 1 Accent 1" w:semiHidden="0" w:uiPriority="65" w:unhideWhenUsed="0"/>
-    <w:lsdException w:name="Revision" w:unhideWhenUsed="0"/>
-    <w:lsdException w:name="List Paragraph" w:semiHidden="0" w:uiPriority="34" w:unhideWhenUsed="0" w:qFormat="1"/>
-    <w:lsdException w:name="Quote" w:semiHidden="0" w:uiPriority="29" w:unhideWhenUsed="0" w:qFormat="1"/>
-    <w:lsdException w:name="Intense Quote" w:semiHidden="0" w:uiPriority="30" w:unhideWhenUsed="0" w:qFormat="1"/>
-    <w:lsdException w:name="Medium List 2 Accent 1" w:semiHidden="0" w:uiPriority="66" w:unhideWhenUsed="0"/>
-    <w:lsdException w:name="Medium Grid 1 Accent 1" w:semiHidden="0" w:uiPriority="67" w:unhideWhenUsed="0"/>
-    <w:lsdException w:name="Medium Grid 2 Accent 1" w:semiHidden="0" w:uiPriority="68" w:unhideWhenUsed="0"/>
-    <w:lsdException w:name="Medium Grid 3 Accent 1" w:semiHidden="0" w:uiPriority="69" w:unhideWhenUsed="0"/>
-    <w:lsdException w:name="Dark List Accent 1" w:semiHidden="0" w:uiPriority="70" w:unhideWhenUsed="0"/>
-    <w:lsdException w:name="Colorful Shading Accent 1" w:semiHidden="0" w:uiPriority="71" w:unhideWhenUsed="0"/>
-    <w:lsdException w:name="Colorful List Accent 1" w:semiHidden="0" w:uiPriority="72" w:unhideWhenUsed="0"/>
-    <w:lsdException w:name="Colorful Grid Accent 1" w:semiHidden="0" w:uiPriority="73" w:unhideWhenUsed="0"/>
-    <w:lsdException w:name="Light Shading Accent 2" w:semiHidden="0" w:uiPriority="60" w:unhideWhenUsed="0"/>
-    <w:lsdException w:name="Light List Accent 2" w:semiHidden="0" w:uiPriority="61" w:unhideWhenUsed="0"/>
-    <w:lsdException w:name="Light Grid Accent 2" w:semiHidden="0" w:uiPriority="62" w:unhideWhenUsed="0"/>
-    <w:lsdException w:name="Medium Shading 1 Accent 2" w:semiHidden="0" w:uiPriority="63" w:unhideWhenUsed="0"/>
-    <w:lsdException w:name="Medium Shading 2 Accent 2" w:semiHidden="0" w:uiPriority="64" w:unhideWhenUsed="0"/>
-    <w:lsdException w:name="Medium List 1 Accent 2" w:semiHidden="0" w:uiPriority="65" w:unhideWhenUsed="0"/>
-    <w:lsdException w:name="Medium List 2 Accent 2" w:semiHidden="0" w:uiPriority="66" w:unhideWhenUsed="0"/>
-    <w:lsdException w:name="Medium Grid 1 Accent 2" w:semiHidden="0" w:uiPriority="67" w:unhideWhenUsed="0"/>
-    <w:lsdException w:name="Medium Grid 2 Accent 2" w:semiHidden="0" w:uiPriority="68" w:unhideWhenUsed="0"/>
-    <w:lsdException w:name="Medium Grid 3 Accent 2" w:semiHidden="0" w:uiPriority="69" w:unhideWhenUsed="0"/>
-    <w:lsdException w:name="Dark List Accent 2" w:semiHidden="0" w:uiPriority="70" w:unhideWhenUsed="0"/>
-    <w:lsdException w:name="Colorful Shading Accent 2" w:semiHidden="0" w:uiPriority="71" w:unhideWhenUsed="0"/>
-    <w:lsdException w:name="Colorful List Accent 2" w:semiHidden="0" w:uiPriority="72" w:unhideWhenUsed="0"/>
-    <w:lsdException w:name="Colorful Grid Accent 2" w:semiHidden="0" w:uiPriority="73" w:unhideWhenUsed="0"/>
-    <w:lsdException w:name="Light Shading Accent 3" w:semiHidden="0" w:uiPriority="60" w:unhideWhenUsed="0"/>
-    <w:lsdException w:name="Light List Accent 3" w:semiHidden="0" w:uiPriority="61" w:unhideWhenUsed="0"/>
-    <w:lsdException w:name="Light Grid Accent 3" w:semiHidden="0" w:uiPriority="62" w:unhideWhenUsed="0"/>
-    <w:lsdException w:name="Medium Shading 1 Accent 3" w:semiHidden="0" w:uiPriority="63" w:unhideWhenUsed="0"/>
-    <w:lsdException w:name="Medium Shading 2 Accent 3" w:semiHidden="0" w:uiPriority="64" w:unhideWhenUsed="0"/>
-    <w:lsdException w:name="Medium List 1 Accent 3" w:semiHidden="0" w:uiPriority="65" w:unhideWhenUsed="0"/>
-    <w:lsdException w:name="Medium List 2 Accent 3" w:semiHidden="0" w:uiPriority="66" w:unhideWhenUsed="0"/>
-    <w:lsdException w:name="Medium Grid 1 Accent 3" w:semiHidden="0" w:uiPriority="67" w:unhideWhenUsed="0"/>
-    <w:lsdException w:name="Medium Grid 2 Accent 3" w:semiHidden="0" w:uiPriority="68" w:unhideWhenUsed="0"/>
-    <w:lsdException w:name="Medium Grid 3 Accent 3" w:semiHidden="0" w:uiPriority="69" w:unhideWhenUsed="0"/>
-    <w:lsdException w:name="Dark List Accent 3" w:semiHidden="0" w:uiPriority="70" w:unhideWhenUsed="0"/>
-    <w:lsdException w:name="Colorful Shading Accent 3" w:semiHidden="0" w:uiPriority="71" w:unhideWhenUsed="0"/>
-    <w:lsdException w:name="Colorful List Accent 3" w:semiHidden="0" w:uiPriority="72" w:unhideWhenUsed="0"/>
-    <w:lsdException w:name="Colorful Grid Accent 3" w:semiHidden="0" w:uiPriority="73" w:unhideWhenUsed="0"/>
-    <w:lsdException w:name="Light Shading Accent 4" w:semiHidden="0" w:uiPriority="60" w:unhideWhenUsed="0"/>
-    <w:lsdException w:name="Light List Accent 4" w:semiHidden="0" w:uiPriority="61" w:unhideWhenUsed="0"/>
-    <w:lsdException w:name="Light Grid Accent 4" w:semiHidden="0" w:uiPriority="62" w:unhideWhenUsed="0"/>
-    <w:lsdException w:name="Medium Shading 1 Accent 4" w:semiHidden="0" w:uiPriority="63" w:unhideWhenUsed="0"/>
-    <w:lsdException w:name="Medium Shading 2 Accent 4" w:semiHidden="0" w:uiPriority="64" w:unhideWhenUsed="0"/>
-    <w:lsdException w:name="Medium List 1 Accent 4" w:semiHidden="0" w:uiPriority="65" w:unhideWhenUsed="0"/>
-    <w:lsdException w:name="Medium List 2 Accent 4" w:semiHidden="0" w:uiPriority="66" w:unhideWhenUsed="0"/>
-    <w:lsdException w:name="Medium Grid 1 Accent 4" w:semiHidden="0" w:uiPriority="67" w:unhideWhenUsed="0"/>
-    <w:lsdException w:name="Medium Grid 2 Accent 4" w:semiHidden="0" w:uiPriority="68" w:unhideWhenUsed="0"/>
-    <w:lsdException w:name="Medium Grid 3 Accent 4" w:semiHidden="0" w:uiPriority="69" w:unhideWhenUsed="0"/>
-    <w:lsdException w:name="Dark List Accent 4" w:semiHidden="0" w:uiPriority="70" w:unhideWhenUsed="0"/>
-    <w:lsdException w:name="Colorful Shading Accent 4" w:semiHidden="0" w:uiPriority="71" w:unhideWhenUsed="0"/>
-    <w:lsdException w:name="Colorful List Accent 4" w:semiHidden="0" w:uiPriority="72" w:unhideWhenUsed="0"/>
-    <w:lsdException w:name="Colorful Grid Accent 4" w:semiHidden="0" w:uiPriority="73" w:unhideWhenUsed="0"/>
-    <w:lsdException w:name="Light Shading Accent 5" w:semiHidden="0" w:uiPriority="60" w:unhideWhenUsed="0"/>
-    <w:lsdException w:name="Light List Accent 5" w:semiHidden="0" w:uiPriority="61" w:unhideWhenUsed="0"/>
-    <w:lsdException w:name="Light Grid Accent 5" w:semiHidden="0" w:uiPriority="62" w:unhideWhenUsed="0"/>
-    <w:lsdException w:name="Medium Shading 1 Accent 5" w:semiHidden="0" w:uiPriority="63" w:unhideWhenUsed="0"/>
-    <w:lsdException w:name="Medium Shading 2 Accent 5" w:semiHidden="0" w:uiPriority="64" w:unhideWhenUsed="0"/>
-    <w:lsdException w:name="Medium List 1 Accent 5" w:semiHidden="0" w:uiPriority="65" w:unhideWhenUsed="0"/>
-    <w:lsdException w:name="Medium List 2 Accent 5" w:semiHidden="0" w:uiPriority="66" w:unhideWhenUsed="0"/>
-    <w:lsdException w:name="Medium Grid 1 Accent 5" w:semiHidden="0" w:uiPriority="67" w:unhideWhenUsed="0"/>
-    <w:lsdException w:name="Medium Grid 2 Accent 5" w:semiHidden="0" w:uiPriority="68" w:unhideWhenUsed="0"/>
-    <w:lsdException w:name="Medium Grid 3 Accent 5" w:semiHidden="0" w:uiPriority="69" w:unhideWhenUsed="0"/>
-    <w:lsdException w:name="Dark List Accent 5" w:semiHidden="0" w:uiPriority="70" w:unhideWhenUsed="0"/>
-    <w:lsdException w:name="Colorful Shading Accent 5" w:semiHidden="0" w:uiPriority="71" w:unhideWhenUsed="0"/>
-    <w:lsdException w:name="Colorful List Accent 5" w:semiHidden="0" w:uiPriority="72" w:unhideWhenUsed="0"/>
-    <w:lsdException w:name="Colorful Grid Accent 5" w:semiHidden="0" w:uiPriority="73" w:unhideWhenUsed="0"/>
-    <w:lsdException w:name="Light Shading Accent 6" w:semiHidden="0" w:uiPriority="60" w:unhideWhenUsed="0"/>
-    <w:lsdException w:name="Light List Accent 6" w:semiHidden="0" w:uiPriority="61" w:unhideWhenUsed="0"/>
-    <w:lsdException w:name="Light Grid Accent 6" w:semiHidden="0" w:uiPriority="62" w:unhideWhenUsed="0"/>
-    <w:lsdException w:name="Medium Shading 1 Accent 6" w:semiHidden="0" w:uiPriority="63" w:unhideWhenUsed="0"/>
-    <w:lsdException w:name="Medium Shading 2 Accent 6" w:semiHidden="0" w:uiPriority="64" w:unhideWhenUsed="0"/>
-    <w:lsdException w:name="Medium List 1 Accent 6" w:semiHidden="0" w:uiPriority="65" w:unhideWhenUsed="0"/>
-    <w:lsdException w:name="Medium List 2 Accent 6" w:semiHidden="0" w:uiPriority="66" w:unhideWhenUsed="0"/>
-    <w:lsdException w:name="Medium Grid 1 Accent 6" w:semiHidden="0" w:uiPriority="67" w:unhideWhenUsed="0"/>
-    <w:lsdException w:name="Medium Grid 2 Accent 6" w:semiHidden="0" w:uiPriority="68" w:unhideWhenUsed="0"/>
-    <w:lsdException w:name="Medium Grid 3 Accent 6" w:semiHidden="0" w:uiPriority="69" w:unhideWhenUsed="0"/>
-    <w:lsdException w:name="Dark List Accent 6" w:semiHidden="0" w:uiPriority="70" w:unhideWhenUsed="0"/>
-    <w:lsdException w:name="Colorful Shading Accent 6" w:semiHidden="0" w:uiPriority="71" w:unhideWhenUsed="0"/>
-    <w:lsdException w:name="Colorful List Accent 6" w:semiHidden="0" w:uiPriority="72" w:unhideWhenUsed="0"/>
-    <w:lsdException w:name="Colorful Grid Accent 6" w:semiHidden="0" w:uiPriority="73" w:unhideWhenUsed="0"/>
-    <w:lsdException w:name="Subtle Emphasis" w:semiHidden="0" w:uiPriority="19" w:unhideWhenUsed="0" w:qFormat="1"/>
-    <w:lsdException w:name="Intense Emphasis" w:semiHidden="0" w:uiPriority="21" w:unhideWhenUsed="0" w:qFormat="1"/>
-    <w:lsdException w:name="Subtle Reference" w:semiHidden="0" w:uiPriority="31" w:unhideWhenUsed="0" w:qFormat="1"/>
-    <w:lsdException w:name="Intense Reference" w:semiHidden="0" w:uiPriority="32" w:unhideWhenUsed="0" w:qFormat="1"/>
-    <w:lsdException w:name="Book Title" w:semiHidden="0" w:uiPriority="33" w:unhideWhenUsed="0" w:qFormat="1"/>
-    <w:lsdException w:name="Bibliography" w:uiPriority="37"/>
-    <w:lsdException w:name="TOC Heading" w:uiPriority="39" w:qFormat="1"/>
-  </w:latentStyles>
-  <w:style w:type="paragraph" w:default="1" w:styleId="Normal">
-    <w:name w:val="Normal"/>
-    <w:qFormat/>
-    <w:pPr>
-      <w:widowControl w:val="0"/>
-      <w:autoSpaceDE w:val="0"/>
-      <w:autoSpaceDN w:val="0"/>
-      <w:adjustRightInd w:val="0"/>
-      <w:spacing w:after="0" w:line="240" w:lineRule="auto"/>
-    </w:pPr>
-    <w:rPr>
-      <w:rFonts w:ascii="Times New Roman" w:hAnsi="Times New Roman" w:cs="Times New Roman"/>
-      <w:sz w:val="24"/>
-      <w:szCs w:val="24"/>
-    </w:rPr>
-  </w:style>
-  <w:style w:type="character" w:default="1" w:styleId="DefaultParagraphFont">
-    <w:name w:val="Default Paragraph Font"/>
-    <w:uiPriority w:val="1"/>
-    <w:semiHidden/>
-    <w:unhideWhenUsed/>
-  </w:style>
-  <w:style w:type="table" w:default="1" w:styleId="TableNormal">
-    <w:name w:val="Normal Table"/>
-    <w:uiPriority w:val="99"/>
-    <w:semiHidden/>
-    <w:unhideWhenUsed/>
-    <w:tblPr>
-      <w:tblInd w:w="0" w:type="dxa"/>
-      <w:tblCellMar>
-        <w:top w:w="0" w:type="dxa"/>
-        <w:left w:w="108" w:type="dxa"/>
-        <w:bottom w:w="0" w:type="dxa"/>
-        <w:right w:w="108" w:type="dxa"/>
-      </w:tblCellMar>
-    </w:tblPr>
-  </w:style>
-  <w:style w:type="numbering" w:default="1" w:styleId="NoList">
-    <w:name w:val="No List"/>
-    <w:uiPriority w:val="99"/>
-    <w:semiHidden/>
-    <w:unhideWhenUsed/>
-  </w:style>
-  <w:style w:type="character" w:styleId="FootnoteReference">
-    <w:name w:val="footnote reference"/>
-    <w:uiPriority w:val="99"/>
-  </w:style>
-  <w:style w:type="paragraph" w:styleId="BalloonText">
-    <w:name w:val="Balloon Text"/>
-    <w:basedOn w:val="Normal"/>
-    <w:link w:val="BalloonTextChar"/>
-    <w:uiPriority w:val="99"/>
-    <w:semiHidden/>
-    <w:unhideWhenUsed/>
-    <w:rsid w:val="00670B9B"/>
-    <w:rPr>
-      <w:rFonts w:ascii="Tahoma" w:hAnsi="Tahoma" w:cs="Tahoma"/>
-      <w:sz w:val="16"/>
-      <w:szCs w:val="16"/>
-    </w:rPr>
-  </w:style>
-  <w:style w:type="character" w:customStyle="1" w:styleId="BalloonTextChar">
-    <w:name w:val="Balloon Text Char"/>
-    <w:basedOn w:val="DefaultParagraphFont"/>
-    <w:link w:val="BalloonText"/>
-    <w:uiPriority w:val="99"/>
-    <w:semiHidden/>
-    <w:rsid w:val="00670B9B"/>
-    <w:rPr>
-      <w:rFonts w:ascii="Tahoma" w:hAnsi="Tahoma" w:cs="Tahoma"/>
-      <w:sz w:val="16"/>
-      <w:szCs w:val="16"/>
-    </w:rPr>
-  </w:style>
-  <w:style w:type="paragraph" w:styleId="Header">
-    <w:name w:val="header"/>
-    <w:basedOn w:val="Normal"/>
-    <w:link w:val="HeaderChar"/>
-    <w:uiPriority w:val="99"/>
-    <w:unhideWhenUsed/>
-    <w:rsid w:val="008F0DC3"/>
-    <w:pPr>
-      <w:tabs>
-        <w:tab w:val="center" w:pos="4680"/>
-        <w:tab w:val="right" w:pos="9360"/>
-      </w:tabs>
-    </w:pPr>
-  </w:style>
-  <w:style w:type="character" w:customStyle="1" w:styleId="HeaderChar">
-    <w:name w:val="Header Char"/>
-    <w:basedOn w:val="DefaultParagraphFont"/>
-    <w:link w:val="Header"/>
-    <w:uiPriority w:val="99"/>
-    <w:rsid w:val="008F0DC3"/>
-    <w:rPr>
-      <w:rFonts w:ascii="Times New Roman" w:hAnsi="Times New Roman" w:cs="Times New Roman"/>
-      <w:sz w:val="24"/>
-      <w:szCs w:val="24"/>
-    </w:rPr>
-  </w:style>
-  <w:style w:type="paragraph" w:styleId="Footer">
-    <w:name w:val="footer"/>
-    <w:basedOn w:val="Normal"/>
-    <w:link w:val="FooterChar"/>
-    <w:uiPriority w:val="99"/>
-    <w:unhideWhenUsed/>
-    <w:rsid w:val="008F0DC3"/>
-    <w:pPr>
-      <w:tabs>
-        <w:tab w:val="center" w:pos="4680"/>
-        <w:tab w:val="right" w:pos="9360"/>
-      </w:tabs>
-    </w:pPr>
-  </w:style>
-  <w:style w:type="character" w:customStyle="1" w:styleId="FooterChar">
-    <w:name w:val="Footer Char"/>
-    <w:basedOn w:val="DefaultParagraphFont"/>
-    <w:link w:val="Footer"/>
-    <w:uiPriority w:val="99"/>
-    <w:rsid w:val="008F0DC3"/>
-    <w:rPr>
-      <w:rFonts w:ascii="Times New Roman" w:hAnsi="Times New Roman" w:cs="Times New Roman"/>
-      <w:sz w:val="24"/>
-      <w:szCs w:val="24"/>
-    </w:rPr>
-  </w:style>
-  <w:style w:type="table" w:styleId="TableGrid">
-    <w:name w:val="Table Grid"/>
-    <w:basedOn w:val="TableNormal"/>
-    <w:uiPriority w:val="59"/>
-    <w:unhideWhenUsed/>
-    <w:rsid w:val="0094737C"/>
-    <w:pPr>
-      <w:spacing w:after="0" w:line="240" w:lineRule="auto"/>
-    </w:pPr>
-    <w:tblPr>
-      <w:tblBorders>
-        <w:top w:val="single" w:sz="4" w:space="0" w:color="auto"/>
-        <w:left w:val="single" w:sz="4" w:space="0" w:color="auto"/>
-        <w:bottom w:val="single" w:sz="4" w:space="0" w:color="auto"/>
-        <w:right w:val="single" w:sz="4" w:space="0" w:color="auto"/>
-        <w:insideH w:val="single" w:sz="4" w:space="0" w:color="auto"/>
-        <w:insideV w:val="single" w:sz="4" w:space="0" w:color="auto"/>
-      </w:tblBorders>
-    </w:tblPr>
-  </w:style>
-  <w:style w:type="paragraph" w:styleId="ListParagraph">
-    <w:name w:val="List Paragraph"/>
-    <w:basedOn w:val="Normal"/>
-    <w:uiPriority w:val="34"/>
-    <w:qFormat/>
-    <w:rsid w:val="007F713C"/>
-    <w:pPr>
-      <w:ind w:left="720"/>
-      <w:contextualSpacing/>
-    </w:pPr>
-  </w:style>
-</w:styles>
-</file>
-
-<file path=word/stylesWithEffects.xml><?xml version="1.0" encoding="utf-8"?>
-<w:styles xmlns:wpc="http://schemas.microsoft.com/office/word/2010/wordprocessingCanvas" xmlns:mc="http://schemas.openxmlformats.org/markup-compatibility/2006" xmlns:o="urn:schemas-microsoft-com:office:office" xmlns:r="http://schemas.openxmlformats.org/officeDocument/2006/relationships" xmlns:m="http://schemas.openxmlformats.org/officeDocument/2006/math" xmlns:v="urn:schemas-microsoft-com:vml" xmlns:wp14="http://schemas.microsoft.com/office/word/2010/wordprocessingDrawing" xmlns:wp="http://schemas.openxmlformats.org/drawingml/2006/wordprocessingDrawing" xmlns:w10="urn:schemas-microsoft-com:office:word" xmlns:w="http://schemas.openxmlformats.org/wordprocessingml/2006/main" xmlns:w14="http://schemas.microsoft.com/office/word/2010/wordml" xmlns:wpg="http://schemas.microsoft.com/office/word/2010/wordprocessingGroup" xmlns:wpi="http://schemas.microsoft.com/office/word/2010/wordprocessingInk" xmlns:wne="http://schemas.microsoft.com/office/word/2006/wordml" xmlns:wps="http://schemas.microsoft.com/office/word/2010/wordprocessingShape" mc:Ignorable="w14 wp14">
-  <w:docDefaults>
-    <w:rPrDefault>
-      <w:rPr>
-        <w:rFonts w:asciiTheme="minorHAnsi" w:eastAsiaTheme="minorEastAsia" w:hAnsiTheme="minorHAnsi" w:cstheme="minorBidi"/>
-        <w:sz w:val="22"/>
-        <w:szCs w:val="22"/>
-        <w:lang w:val="en-US" w:eastAsia="en-US" w:bidi="ar-SA"/>
-      </w:rPr>
-    </w:rPrDefault>
-    <w:pPrDefault>
-      <w:pPr>
-        <w:spacing w:after="200" w:line="276" w:lineRule="auto"/>
-      </w:pPr>
-    </w:pPrDefault>
-  </w:docDefaults>
-  <w:latentStyles w:defLockedState="0" w:defUIPriority="99" w:defSemiHidden="1" w:defUnhideWhenUsed="1" w:defQFormat="0" w:count="267">
-    <w:lsdException w:name="Normal" w:semiHidden="0" w:uiPriority="0" w:unhideWhenUsed="0" w:qFormat="1"/>
-    <w:lsdException w:name="heading 1" w:semiHidden="0" w:uiPriority="9" w:unhideWhenUsed="0" w:qFormat="1"/>
-    <w:lsdException w:name="heading 2" w:uiPriority="9" w:qFormat="1"/>
-    <w:lsdException w:name="heading 3" w:uiPriority="9" w:qFormat="1"/>
-    <w:lsdException w:name="heading 4" w:uiPriority="9" w:qFormat="1"/>
-    <w:lsdException w:name="heading 5" w:uiPriority="9" w:qFormat="1"/>
-    <w:lsdException w:name="heading 6" w:uiPriority="9" w:qFormat="1"/>
-    <w:lsdException w:name="heading 7" w:uiPriority="9" w:qFormat="1"/>
-    <w:lsdException w:name="heading 8" w:uiPriority="9" w:qFormat="1"/>
-    <w:lsdException w:name="heading 9" w:uiPriority="9" w:qFormat="1"/>
-    <w:lsdException w:name="toc 1" w:uiPriority="39"/>
-    <w:lsdException w:name="toc 2" w:uiPriority="39"/>
-    <w:lsdException w:name="toc 3" w:uiPriority="39"/>
-    <w:lsdException w:name="toc 4" w:uiPriority="39"/>
-    <w:lsdException w:name="toc 5" w:uiPriority="39"/>
-    <w:lsdException w:name="toc 6" w:uiPriority="39"/>
-    <w:lsdException w:name="toc 7" w:uiPriority="39"/>
-    <w:lsdException w:name="toc 8" w:uiPriority="39"/>
-    <w:lsdException w:name="toc 9" w:uiPriority="39"/>
-    <w:lsdException w:name="caption" w:uiPriority="35" w:qFormat="1"/>
-    <w:lsdException w:name="footnote reference" w:unhideWhenUsed="0"/>
-    <w:lsdException w:name="Title" w:semiHidden="0" w:uiPriority="10" w:unhideWhenUsed="0" w:qFormat="1"/>
-    <w:lsdException w:name="Default Paragraph Font" w:uiPriority="1"/>
-    <w:lsdException w:name="Subtitle" w:semiHidden="0" w:uiPriority="11" w:unhideWhenUsed="0" w:qFormat="1"/>
-    <w:lsdException w:name="Strong" w:semiHidden="0" w:uiPriority="22" w:unhideWhenUsed="0" w:qFormat="1"/>
-    <w:lsdException w:name="Emphasis" w:semiHidden="0" w:uiPriority="20" w:unhideWhenUsed="0" w:qFormat="1"/>
-    <w:lsdException w:name="Table Grid" w:semiHidden="0" w:uiPriority="59" w:unhideWhenUsed="0"/>
-    <w:lsdException w:name="Placeholder Text" w:unhideWhenUsed="0"/>
-    <w:lsdException w:name="No Spacing" w:semiHidden="0" w:uiPriority="1" w:unhideWhenUsed="0" w:qFormat="1"/>
-    <w:lsdException w:name="Light Shading" w:semiHidden="0" w:uiPriority="60" w:unhideWhenUsed="0"/>
-    <w:lsdException w:name="Light List" w:semiHidden="0" w:uiPriority="61" w:unhideWhenUsed="0"/>
-    <w:lsdException w:name="Light Grid" w:semiHidden="0" w:uiPriority="62" w:unhideWhenUsed="0"/>
-    <w:lsdException w:name="Medium Shading 1" w:semiHidden="0" w:uiPriority="63" w:unhideWhenUsed="0"/>
-    <w:lsdException w:name="Medium Shading 2" w:semiHidden="0" w:uiPriority="64" w:unhideWhenUsed="0"/>
-    <w:lsdException w:name="Medium List 1" w:semiHidden="0" w:uiPriority="65" w:unhideWhenUsed="0"/>
-    <w:lsdException w:name="Medium List 2" w:semiHidden="0" w:uiPriority="66" w:unhideWhenUsed="0"/>
-    <w:lsdException w:name="Medium Grid 1" w:semiHidden="0" w:uiPriority="67" w:unhideWhenUsed="0"/>
-    <w:lsdException w:name="Medium Grid 2" w:semiHidden="0" w:uiPriority="68" w:unhideWhenUsed="0"/>
-    <w:lsdException w:name="Medium Grid 3" w:semiHidden="0" w:uiPriority="69" w:unhideWhenUsed="0"/>
-    <w:lsdException w:name="Dark List" w:semiHidden="0" w:uiPriority="70" w:unhideWhenUsed="0"/>
-    <w:lsdException w:name="Colorful Shading" w:semiHidden="0" w:uiPriority="71" w:unhideWhenUsed="0"/>
-    <w:lsdException w:name="Colorful List" w:semiHidden="0" w:uiPriority="72" w:unhideWhenUsed="0"/>
-    <w:lsdException w:name="Colorful Grid" w:semiHidden="0" w:uiPriority="73" w:unhideWhenUsed="0"/>
-    <w:lsdException w:name="Light Shading Accent 1" w:semiHidden="0" w:uiPriority="60" w:unhideWhenUsed="0"/>
-    <w:lsdException w:name="Light List Accent 1" w:semiHidden="0" w:uiPriority="61" w:unhideWhenUsed="0"/>
-    <w:lsdException w:name="Light Grid Accent 1" w:semiHidden="0" w:uiPriority="62" w:unhideWhenUsed="0"/>
-    <w:lsdException w:name="Medium Shading 1 Accent 1" w:semiHidden="0" w:uiPriority="63" w:unhideWhenUsed="0"/>
-    <w:lsdException w:name="Medium Shading 2 Accent 1" w:semiHidden="0" w:uiPriority="64" w:unhideWhenUsed="0"/>
-    <w:lsdException w:name="Medium List 1 Accent 1" w:semiHidden="0" w:uiPriority="65" w:unhideWhenUsed="0"/>
-    <w:lsdException w:name="Revision" w:unhideWhenUsed="0"/>
-    <w:lsdException w:name="List Paragraph" w:semiHidden="0" w:uiPriority="34" w:unhideWhenUsed="0" w:qFormat="1"/>
-    <w:lsdException w:name="Quote" w:semiHidden="0" w:uiPriority="29" w:unhideWhenUsed="0" w:qFormat="1"/>
-    <w:lsdException w:name="Intense Quote" w:semiHidden="0" w:uiPriority="30" w:unhideWhenUsed="0" w:qFormat="1"/>
-    <w:lsdException w:name="Medium List 2 Accent 1" w:semiHidden="0" w:uiPriority="66" w:unhideWhenUsed="0"/>
-    <w:lsdException w:name="Medium Grid 1 Accent 1" w:semiHidden="0" w:uiPriority="67" w:unhideWhenUsed="0"/>
-    <w:lsdException w:name="Medium Grid 2 Accent 1" w:semiHidden="0" w:uiPriority="68" w:unhideWhenUsed="0"/>
-    <w:lsdException w:name="Medium Grid 3 Accent 1" w:semiHidden="0" w:uiPriority="69" w:unhideWhenUsed="0"/>
-    <w:lsdException w:name="Dark List Accent 1" w:semiHidden="0" w:uiPriority="70" w:unhideWhenUsed="0"/>
-    <w:lsdException w:name="Colorful Shading Accent 1" w:semiHidden="0" w:uiPriority="71" w:unhideWhenUsed="0"/>
-    <w:lsdException w:name="Colorful List Accent 1" w:semiHidden="0" w:uiPriority="72" w:unhideWhenUsed="0"/>
-    <w:lsdException w:name="Colorful Grid Accent 1" w:semiHidden="0" w:uiPriority="73" w:unhideWhenUsed="0"/>
-    <w:lsdException w:name="Light Shading Accent 2" w:semiHidden="0" w:uiPriority="60" w:unhideWhenUsed="0"/>
-    <w:lsdException w:name="Light List Accent 2" w:semiHidden="0" w:uiPriority="61" w:unhideWhenUsed="0"/>
-    <w:lsdException w:name="Light Grid Accent 2" w:semiHidden="0" w:uiPriority="62" w:unhideWhenUsed="0"/>
-    <w:lsdException w:name="Medium Shading 1 Accent 2" w:semiHidden="0" w:uiPriority="63" w:unhideWhenUsed="0"/>
-    <w:lsdException w:name="Medium Shading 2 Accent 2" w:semiHidden="0" w:uiPriority="64" w:unhideWhenUsed="0"/>
-    <w:lsdException w:name="Medium List 1 Accent 2" w:semiHidden="0" w:uiPriority="65" w:unhideWhenUsed="0"/>
-    <w:lsdException w:name="Medium List 2 Accent 2" w:semiHidden="0" w:uiPriority="66" w:unhideWhenUsed="0"/>
-    <w:lsdException w:name="Medium Grid 1 Accent 2" w:semiHidden="0" w:uiPriority="67" w:unhideWhenUsed="0"/>
-    <w:lsdException w:name="Medium Grid 2 Accent 2" w:semiHidden="0" w:uiPriority="68" w:unhideWhenUsed="0"/>
-    <w:lsdException w:name="Medium Grid 3 Accent 2" w:semiHidden="0" w:uiPriority="69" w:unhideWhenUsed="0"/>
-    <w:lsdException w:name="Dark List Accent 2" w:semiHidden="0" w:uiPriority="70" w:unhideWhenUsed="0"/>
-    <w:lsdException w:name="Colorful Shading Accent 2" w:semiHidden="0" w:uiPriority="71" w:unhideWhenUsed="0"/>
-    <w:lsdException w:name="Colorful List Accent 2" w:semiHidden="0" w:uiPriority="72" w:unhideWhenUsed="0"/>
-    <w:lsdException w:name="Colorful Grid Accent 2" w:semiHidden="0" w:uiPriority="73" w:unhideWhenUsed="0"/>
-    <w:lsdException w:name="Light Shading Accent 3" w:semiHidden="0" w:uiPriority="60" w:unhideWhenUsed="0"/>
-    <w:lsdException w:name="Light List Accent 3" w:semiHidden="0" w:uiPriority="61" w:unhideWhenUsed="0"/>
-    <w:lsdException w:name="Light Grid Accent 3" w:semiHidden="0" w:uiPriority="62" w:unhideWhenUsed="0"/>
-    <w:lsdException w:name="Medium Shading 1 Accent 3" w:semiHidden="0" w:uiPriority="63" w:unhideWhenUsed="0"/>
-    <w:lsdException w:name="Medium Shading 2 Accent 3" w:semiHidden="0" w:uiPriority="64" w:unhideWhenUsed="0"/>
-    <w:lsdException w:name="Medium List 1 Accent 3" w:semiHidden="0" w:uiPriority="65" w:unhideWhenUsed="0"/>
-    <w:lsdException w:name="Medium List 2 Accent 3" w:semiHidden="0" w:uiPriority="66" w:unhideWhenUsed="0"/>
-    <w:lsdException w:name="Medium Grid 1 Accent 3" w:semiHidden="0" w:uiPriority="67" w:unhideWhenUsed="0"/>
-    <w:lsdException w:name="Medium Grid 2 Accent 3" w:semiHidden="0" w:uiPriority="68" w:unhideWhenUsed="0"/>
-    <w:lsdException w:name="Medium Grid 3 Accent 3" w:semiHidden="0" w:uiPriority="69" w:unhideWhenUsed="0"/>
-    <w:lsdException w:name="Dark List Accent 3" w:semiHidden="0" w:uiPriority="70" w:unhideWhenUsed="0"/>
-    <w:lsdException w:name="Colorful Shading Accent 3" w:semiHidden="0" w:uiPriority="71" w:unhideWhenUsed="0"/>
-    <w:lsdException w:name="Colorful List Accent 3" w:semiHidden="0" w:uiPriority="72" w:unhideWhenUsed="0"/>
-    <w:lsdException w:name="Colorful Grid Accent 3" w:semiHidden="0" w:uiPriority="73" w:unhideWhenUsed="0"/>
-    <w:lsdException w:name="Light Shading Accent 4" w:semiHidden="0" w:uiPriority="60" w:unhideWhenUsed="0"/>
-    <w:lsdException w:name="Light List Accent 4" w:semiHidden="0" w:uiPriority="61" w:unhideWhenUsed="0"/>
-    <w:lsdException w:name="Light Grid Accent 4" w:semiHidden="0" w:uiPriority="62" w:unhideWhenUsed="0"/>
-    <w:lsdException w:name="Medium Shading 1 Accent 4" w:semiHidden="0" w:uiPriority="63" w:unhideWhenUsed="0"/>
-    <w:lsdException w:name="Medium Shading 2 Accent 4" w:semiHidden="0" w:uiPriority="64" w:unhideWhenUsed="0"/>
-    <w:lsdException w:name="Medium List 1 Accent 4" w:semiHidden="0" w:uiPriority="65" w:unhideWhenUsed="0"/>
-    <w:lsdException w:name="Medium List 2 Accent 4" w:semiHidden="0" w:uiPriority="66" w:unhideWhenUsed="0"/>
-    <w:lsdException w:name="Medium Grid 1 Accent 4" w:semiHidden="0" w:uiPriority="67" w:unhideWhenUsed="0"/>
-    <w:lsdException w:name="Medium Grid 2 Accent 4" w:semiHidden="0" w:uiPriority="68" w:unhideWhenUsed="0"/>
-    <w:lsdException w:name="Medium Grid 3 Accent 4" w:semiHidden="0" w:uiPriority="69" w:unhideWhenUsed="0"/>
-    <w:lsdException w:name="Dark List Accent 4" w:semiHidden="0" w:uiPriority="70" w:unhideWhenUsed="0"/>
-    <w:lsdException w:name="Colorful Shading Accent 4" w:semiHidden="0" w:uiPriority="71" w:unhideWhenUsed="0"/>
-    <w:lsdException w:name="Colorful List Accent 4" w:semiHidden="0" w:uiPriority="72" w:unhideWhenUsed="0"/>
-    <w:lsdException w:name="Colorful Grid Accent 4" w:semiHidden="0" w:uiPriority="73" w:unhideWhenUsed="0"/>
-    <w:lsdException w:name="Light Shading Accent 5" w:semiHidden="0" w:uiPriority="60" w:unhideWhenUsed="0"/>
-    <w:lsdException w:name="Light List Accent 5" w:semiHidden="0" w:uiPriority="61" w:unhideWhenUsed="0"/>
-    <w:lsdException w:name="Light Grid Accent 5" w:semiHidden="0" w:uiPriority="62" w:unhideWhenUsed="0"/>
-    <w:lsdException w:name="Medium Shading 1 Accent 5" w:semiHidden="0" w:uiPriority="63" w:unhideWhenUsed="0"/>
-    <w:lsdException w:name="Medium Shading 2 Accent 5" w:semiHidden="0" w:uiPriority="64" w:unhideWhenUsed="0"/>
-    <w:lsdException w:name="Medium List 1 Accent 5" w:semiHidden="0" w:uiPriority="65" w:unhideWhenUsed="0"/>
-    <w:lsdException w:name="Medium List 2 Accent 5" w:semiHidden="0" w:uiPriority="66" w:unhideWhenUsed="0"/>
-    <w:lsdException w:name="Medium Grid 1 Accent 5" w:semiHidden="0" w:uiPriority="67" w:unhideWhenUsed="0"/>
-    <w:lsdException w:name="Medium Grid 2 Accent 5" w:semiHidden="0" w:uiPriority="68" w:unhideWhenUsed="0"/>
-    <w:lsdException w:name="Medium Grid 3 Accent 5" w:semiHidden="0" w:uiPriority="69" w:unhideWhenUsed="0"/>
-    <w:lsdException w:name="Dark List Accent 5" w:semiHidden="0" w:uiPriority="70" w:unhideWhenUsed="0"/>
-    <w:lsdException w:name="Colorful Shading Accent 5" w:semiHidden="0" w:uiPriority="71" w:unhideWhenUsed="0"/>
-    <w:lsdException w:name="Colorful List Accent 5" w:semiHidden="0" w:uiPriority="72" w:unhideWhenUsed="0"/>
-    <w:lsdException w:name="Colorful Grid Accent 5" w:semiHidden="0" w:uiPriority="73" w:unhideWhenUsed="0"/>
-    <w:lsdException w:name="Light Shading Accent 6" w:semiHidden="0" w:uiPriority="60" w:unhideWhenUsed="0"/>
-    <w:lsdException w:name="Light List Accent 6" w:semiHidden="0" w:uiPriority="61" w:unhideWhenUsed="0"/>
-    <w:lsdException w:name="Light Grid Accent 6" w:semiHidden="0" w:uiPriority="62" w:unhideWhenUsed="0"/>
-    <w:lsdException w:name="Medium Shading 1 Accent 6" w:semiHidden="0" w:uiPriority="63" w:unhideWhenUsed="0"/>
-    <w:lsdException w:name="Medium Shading 2 Accent 6" w:semiHidden="0" w:uiPriority="64" w:unhideWhenUsed="0"/>
-    <w:lsdException w:name="Medium List 1 Accent 6" w:semiHidden="0" w:uiPriority="65" w:unhideWhenUsed="0"/>
-    <w:lsdException w:name="Medium List 2 Accent 6" w:semiHidden="0" w:uiPriority="66" w:unhideWhenUsed="0"/>
-    <w:lsdException w:name="Medium Grid 1 Accent 6" w:semiHidden="0" w:uiPriority="67" w:unhideWhenUsed="0"/>
-    <w:lsdException w:name="Medium Grid 2 Accent 6" w:semiHidden="0" w:uiPriority="68" w:unhideWhenUsed="0"/>
-    <w:lsdException w:name="Medium Grid 3 Accent 6" w:semiHidden="0" w:uiPriority="69" w:unhideWhenUsed="0"/>
-    <w:lsdException w:name="Dark List Accent 6" w:semiHidden="0" w:uiPriority="70" w:unhideWhenUsed="0"/>
-    <w:lsdException w:name="Colorful Shading Accent 6" w:semiHidden="0" w:uiPriority="71" w:unhideWhenUsed="0"/>
-    <w:lsdException w:name="Colorful List Accent 6" w:semiHidden="0" w:uiPriority="72" w:unhideWhenUsed="0"/>
-    <w:lsdException w:name="Colorful Grid Accent 6" w:semiHidden="0" w:uiPriority="73" w:unhideWhenUsed="0"/>
-    <w:lsdException w:name="Subtle Emphasis" w:semiHidden="0" w:uiPriority="19" w:unhideWhenUsed="0" w:qFormat="1"/>
-    <w:lsdException w:name="Intense Emphasis" w:semiHidden="0" w:uiPriority="21" w:unhideWhenUsed="0" w:qFormat="1"/>
-    <w:lsdException w:name="Subtle Reference" w:semiHidden="0" w:uiPriority="31" w:unhideWhenUsed="0" w:qFormat="1"/>
-    <w:lsdException w:name="Intense Reference" w:semiHidden="0" w:uiPriority="32" w:unhideWhenUsed="0" w:qFormat="1"/>
-    <w:lsdException w:name="Book Title" w:semiHidden="0" w:uiPriority="33" w:unhideWhenUsed="0" w:qFormat="1"/>
-    <w:lsdException w:name="Bibliography" w:uiPriority="37"/>
-    <w:lsdException w:name="TOC Heading" w:uiPriority="39" w:qFormat="1"/>
+  <w:latentStyles w:defLockedState="0" w:defUIPriority="99" w:defSemiHidden="0" w:defUnhideWhenUsed="0" w:defQFormat="0" w:count="376">
+    <w:lsdException w:name="Normal" w:uiPriority="0" w:qFormat="1"/>
+    <w:lsdException w:name="heading 1" w:uiPriority="9" w:qFormat="1"/>
+    <w:lsdException w:name="heading 2" w:semiHidden="1" w:uiPriority="9" w:unhideWhenUsed="1" w:qFormat="1"/>
+    <w:lsdException w:name="heading 3" w:semiHidden="1" w:uiPriority="9" w:unhideWhenUsed="1" w:qFormat="1"/>
+    <w:lsdException w:name="heading 4" w:semiHidden="1" w:uiPriority="9" w:unhideWhenUsed="1" w:qFormat="1"/>
+    <w:lsdException w:name="heading 5" w:semiHidden="1" w:uiPriority="9" w:unhideWhenUsed="1" w:qFormat="1"/>
+    <w:lsdException w:name="heading 6" w:semiHidden="1" w:uiPriority="9" w:unhideWhenUsed="1" w:qFormat="1"/>
+    <w:lsdException w:name="heading 7" w:semiHidden="1" w:uiPriority="9" w:unhideWhenUsed="1" w:qFormat="1"/>
+    <w:lsdException w:name="heading 8" w:semiHidden="1" w:uiPriority="9" w:unhideWhenUsed="1" w:qFormat="1"/>
+    <w:lsdException w:name="heading 9" w:semiHidden="1" w:uiPriority="9" w:unhideWhenUsed="1" w:qFormat="1"/>
+    <w:lsdException w:name="index 1" w:semiHidden="1" w:unhideWhenUsed="1"/>
+    <w:lsdException w:name="index 2" w:semiHidden="1" w:unhideWhenUsed="1"/>
+    <w:lsdException w:name="index 3" w:semiHidden="1" w:unhideWhenUsed="1"/>
+    <w:lsdException w:name="index 4" w:semiHidden="1" w:unhideWhenUsed="1"/>
+    <w:lsdException w:name="index 5" w:semiHidden="1" w:unhideWhenUsed="1"/>
+    <w:lsdException w:name="index 6" w:semiHidden="1" w:unhideWhenUsed="1"/>
+    <w:lsdException w:name="index 7" w:semiHidden="1" w:unhideWhenUsed="1"/>
+    <w:lsdException w:name="index 8" w:semiHidden="1" w:unhideWhenUsed="1"/>
+    <w:lsdException w:name="index 9" w:semiHidden="1" w:unhideWhenUsed="1"/>
+    <w:lsdException w:name="toc 1" w:semiHidden="1" w:uiPriority="39" w:unhideWhenUsed="1"/>
+    <w:lsdException w:name="toc 2" w:semiHidden="1" w:uiPriority="39" w:unhideWhenUsed="1"/>
+    <w:lsdException w:name="toc 3" w:semiHidden="1" w:uiPriority="39" w:unhideWhenUsed="1"/>
+    <w:lsdException w:name="toc 4" w:semiHidden="1" w:uiPriority="39" w:unhideWhenUsed="1"/>
+    <w:lsdException w:name="toc 5" w:semiHidden="1" w:uiPriority="39" w:unhideWhenUsed="1"/>
+    <w:lsdException w:name="toc 6" w:semiHidden="1" w:uiPriority="39" w:unhideWhenUsed="1"/>
+    <w:lsdException w:name="toc 7" w:semiHidden="1" w:uiPriority="39" w:unhideWhenUsed="1"/>
+    <w:lsdException w:name="toc 8" w:semiHidden="1" w:uiPriority="39" w:unhideWhenUsed="1"/>
+    <w:lsdException w:name="toc 9" w:semiHidden="1" w:uiPriority="39" w:unhideWhenUsed="1"/>
+    <w:lsdException w:name="Normal Indent" w:semiHidden="1" w:unhideWhenUsed="1"/>
+    <w:lsdException w:name="footnote text" w:semiHidden="1" w:unhideWhenUsed="1"/>
+    <w:lsdException w:name="annotation text" w:semiHidden="1" w:unhideWhenUsed="1"/>
+    <w:lsdException w:name="header" w:semiHidden="1" w:unhideWhenUsed="1"/>
+    <w:lsdException w:name="footer" w:semiHidden="1" w:unhideWhenUsed="1"/>
+    <w:lsdException w:name="index heading" w:semiHidden="1" w:unhideWhenUsed="1"/>
+    <w:lsdException w:name="caption" w:semiHidden="1" w:uiPriority="35" w:unhideWhenUsed="1" w:qFormat="1"/>
+    <w:lsdException w:name="table of figures" w:semiHidden="1" w:unhideWhenUsed="1"/>
+    <w:lsdException w:name="envelope address" w:semiHidden="1" w:unhideWhenUsed="1"/>
+    <w:lsdException w:name="envelope return" w:semiHidden="1" w:unhideWhenUsed="1"/>
+    <w:lsdException w:name="footnote reference" w:semiHidden="1"/>
+    <w:lsdException w:name="annotation reference" w:semiHidden="1" w:unhideWhenUsed="1"/>
+    <w:lsdException w:name="line number" w:semiHidden="1" w:unhideWhenUsed="1"/>
+    <w:lsdException w:name="page number" w:semiHidden="1" w:unhideWhenUsed="1"/>
+    <w:lsdException w:name="endnote reference" w:semiHidden="1" w:unhideWhenUsed="1"/>
+    <w:lsdException w:name="endnote text" w:semiHidden="1" w:unhideWhenUsed="1"/>
+    <w:lsdException w:name="table of authorities" w:semiHidden="1" w:unhideWhenUsed="1"/>
+    <w:lsdException w:name="macro" w:semiHidden="1" w:unhideWhenUsed="1"/>
+    <w:lsdException w:name="toa heading" w:semiHidden="1" w:unhideWhenUsed="1"/>
+    <w:lsdException w:name="List" w:semiHidden="1" w:unhideWhenUsed="1"/>
+    <w:lsdException w:name="List Bullet" w:semiHidden="1" w:unhideWhenUsed="1"/>
+    <w:lsdException w:name="List Number" w:semiHidden="1" w:unhideWhenUsed="1"/>
+    <w:lsdException w:name="List 2" w:semiHidden="1" w:unhideWhenUsed="1"/>
+    <w:lsdException w:name="List 3" w:semiHidden="1" w:unhideWhenUsed="1"/>
+    <w:lsdException w:name="List 4" w:semiHidden="1" w:unhideWhenUsed="1"/>
+    <w:lsdException w:name="List 5" w:semiHidden="1" w:unhideWhenUsed="1"/>
+    <w:lsdException w:name="List Bullet 2" w:semiHidden="1" w:unhideWhenUsed="1"/>
+    <w:lsdException w:name="List Bullet 3" w:semiHidden="1" w:unhideWhenUsed="1"/>
+    <w:lsdException w:name="List Bullet 4" w:semiHidden="1" w:unhideWhenUsed="1"/>
+    <w:lsdException w:name="List Bullet 5" w:semiHidden="1" w:unhideWhenUsed="1"/>
+    <w:lsdException w:name="List Number 2" w:semiHidden="1" w:unhideWhenUsed="1"/>
+    <w:lsdException w:name="List Number 3" w:semiHidden="1" w:unhideWhenUsed="1"/>
+    <w:lsdException w:name="List Number 4" w:semiHidden="1" w:unhideWhenUsed="1"/>
+    <w:lsdException w:name="List Number 5" w:semiHidden="1" w:unhideWhenUsed="1"/>
+    <w:lsdException w:name="Title" w:uiPriority="10" w:qFormat="1"/>
+    <w:lsdException w:name="Closing" w:semiHidden="1" w:unhideWhenUsed="1"/>
+    <w:lsdException w:name="Signature" w:semiHidden="1" w:unhideWhenUsed="1"/>
+    <w:lsdException w:name="Default Paragraph Font" w:semiHidden="1" w:uiPriority="1" w:unhideWhenUsed="1"/>
+    <w:lsdException w:name="Body Text" w:semiHidden="1" w:unhideWhenUsed="1"/>
+    <w:lsdException w:name="Body Text Indent" w:semiHidden="1" w:unhideWhenUsed="1"/>
+    <w:lsdException w:name="List Continue" w:semiHidden="1" w:unhideWhenUsed="1"/>
+    <w:lsdException w:name="List Continue 2" w:semiHidden="1" w:unhideWhenUsed="1"/>
+    <w:lsdException w:name="List Continue 3" w:semiHidden="1" w:unhideWhenUsed="1"/>
+    <w:lsdException w:name="List Continue 4" w:semiHidden="1" w:unhideWhenUsed="1"/>
+    <w:lsdException w:name="List Continue 5" w:semiHidden="1" w:unhideWhenUsed="1"/>
+    <w:lsdException w:name="Message Header" w:semiHidden="1" w:unhideWhenUsed="1"/>
+    <w:lsdException w:name="Subtitle" w:uiPriority="11" w:qFormat="1"/>
+    <w:lsdException w:name="Salutation" w:semiHidden="1" w:unhideWhenUsed="1"/>
+    <w:lsdException w:name="Date" w:semiHidden="1" w:unhideWhenUsed="1"/>
+    <w:lsdException w:name="Body Text First Indent" w:semiHidden="1" w:unhideWhenUsed="1"/>
+    <w:lsdException w:name="Body Text First Indent 2" w:semiHidden="1" w:unhideWhenUsed="1"/>
+    <w:lsdException w:name="Note Heading" w:semiHidden="1" w:unhideWhenUsed="1"/>
+    <w:lsdException w:name="Body Text 2" w:semiHidden="1" w:unhideWhenUsed="1"/>
+    <w:lsdException w:name="Body Text 3" w:semiHidden="1" w:unhideWhenUsed="1"/>
+    <w:lsdException w:name="Body Text Indent 2" w:semiHidden="1" w:unhideWhenUsed="1"/>
+    <w:lsdException w:name="Body Text Indent 3" w:semiHidden="1" w:unhideWhenUsed="1"/>
+    <w:lsdException w:name="Block Text" w:semiHidden="1" w:unhideWhenUsed="1"/>
+    <w:lsdException w:name="Hyperlink" w:semiHidden="1" w:unhideWhenUsed="1"/>
+    <w:lsdException w:name="FollowedHyperlink" w:semiHidden="1" w:unhideWhenUsed="1"/>
+    <w:lsdException w:name="Strong" w:uiPriority="22" w:qFormat="1"/>
+    <w:lsdException w:name="Emphasis" w:uiPriority="20" w:qFormat="1"/>
+    <w:lsdException w:name="Document Map" w:semiHidden="1" w:unhideWhenUsed="1"/>
+    <w:lsdException w:name="Plain Text" w:semiHidden="1" w:unhideWhenUsed="1"/>
+    <w:lsdException w:name="E-mail Signature" w:semiHidden="1" w:unhideWhenUsed="1"/>
+    <w:lsdException w:name="HTML Top of Form" w:semiHidden="1" w:unhideWhenUsed="1"/>
+    <w:lsdException w:name="HTML Bottom of Form" w:semiHidden="1" w:unhideWhenUsed="1"/>
+    <w:lsdException w:name="Normal (Web)" w:semiHidden="1" w:unhideWhenUsed="1"/>
+    <w:lsdException w:name="HTML Acronym" w:semiHidden="1" w:unhideWhenUsed="1"/>
+    <w:lsdException w:name="HTML Address" w:semiHidden="1" w:unhideWhenUsed="1"/>
+    <w:lsdException w:name="HTML Cite" w:semiHidden="1" w:unhideWhenUsed="1"/>
+    <w:lsdException w:name="HTML Code" w:semiHidden="1" w:unhideWhenUsed="1"/>
+    <w:lsdException w:name="HTML Definition" w:semiHidden="1" w:unhideWhenUsed="1"/>
+    <w:lsdException w:name="HTML Keyboard" w:semiHidden="1" w:unhideWhenUsed="1"/>
+    <w:lsdException w:name="HTML Preformatted" w:semiHidden="1" w:unhideWhenUsed="1"/>
+    <w:lsdException w:name="HTML Sample" w:semiHidden="1" w:unhideWhenUsed="1"/>
+    <w:lsdException w:name="HTML Typewriter" w:semiHidden="1" w:unhideWhenUsed="1"/>
+    <w:lsdException w:name="HTML Variable" w:semiHidden="1" w:unhideWhenUsed="1"/>
+    <w:lsdException w:name="Normal Table" w:semiHidden="1" w:unhideWhenUsed="1"/>
+    <w:lsdException w:name="annotation subject" w:semiHidden="1" w:unhideWhenUsed="1"/>
+    <w:lsdException w:name="No List" w:semiHidden="1" w:unhideWhenUsed="1"/>
+    <w:lsdException w:name="Outline List 1" w:semiHidden="1" w:unhideWhenUsed="1"/>
+    <w:lsdException w:name="Outline List 2" w:semiHidden="1" w:unhideWhenUsed="1"/>
+    <w:lsdException w:name="Outline List 3" w:semiHidden="1" w:unhideWhenUsed="1"/>
+    <w:lsdException w:name="Table Simple 1" w:semiHidden="1" w:unhideWhenUsed="1"/>
+    <w:lsdException w:name="Table Simple 2" w:semiHidden="1" w:unhideWhenUsed="1"/>
+    <w:lsdException w:name="Table Simple 3" w:semiHidden="1" w:unhideWhenUsed="1"/>
+    <w:lsdException w:name="Table Classic 1" w:semiHidden="1" w:unhideWhenUsed="1"/>
+    <w:lsdException w:name="Table Classic 2" w:semiHidden="1" w:unhideWhenUsed="1"/>
+    <w:lsdException w:name="Table Classic 3" w:semiHidden="1" w:unhideWhenUsed="1"/>
+    <w:lsdException w:name="Table Classic 4" w:semiHidden="1" w:unhideWhenUsed="1"/>
+    <w:lsdException w:name="Table Colorful 1" w:semiHidden="1" w:unhideWhenUsed="1"/>
+    <w:lsdException w:name="Table Colorful 2" w:semiHidden="1" w:unhideWhenUsed="1"/>
+    <w:lsdException w:name="Table Colorful 3" w:semiHidden="1" w:unhideWhenUsed="1"/>
+    <w:lsdException w:name="Table Columns 1" w:semiHidden="1" w:unhideWhenUsed="1"/>
+    <w:lsdException w:name="Table Columns 2" w:semiHidden="1" w:unhideWhenUsed="1"/>
+    <w:lsdException w:name="Table Columns 3" w:semiHidden="1" w:unhideWhenUsed="1"/>
+    <w:lsdException w:name="Table Columns 4" w:semiHidden="1" w:unhideWhenUsed="1"/>
+    <w:lsdException w:name="Table Columns 5" w:semiHidden="1" w:unhideWhenUsed="1"/>
+    <w:lsdException w:name="Table Grid 1" w:semiHidden="1" w:unhideWhenUsed="1"/>
+    <w:lsdException w:name="Table Grid 2" w:semiHidden="1" w:unhideWhenUsed="1"/>
+    <w:lsdException w:name="Table Grid 3" w:semiHidden="1" w:unhideWhenUsed="1"/>
+    <w:lsdException w:name="Table Grid 4" w:semiHidden="1" w:unhideWhenUsed="1"/>
+    <w:lsdException w:name="Table Grid 5" w:semiHidden="1" w:unhideWhenUsed="1"/>
+    <w:lsdException w:name="Table Grid 6" w:semiHidden="1" w:unhideWhenUsed="1"/>
+    <w:lsdException w:name="Table Grid 7" w:semiHidden="1" w:unhideWhenUsed="1"/>
+    <w:lsdException w:name="Table Grid 8" w:semiHidden="1" w:unhideWhenUsed="1"/>
+    <w:lsdException w:name="Table List 1" w:semiHidden="1" w:unhideWhenUsed="1"/>
+    <w:lsdException w:name="Table List 2" w:semiHidden="1" w:unhideWhenUsed="1"/>
+    <w:lsdException w:name="Table List 3" w:semiHidden="1" w:unhideWhenUsed="1"/>
+    <w:lsdException w:name="Table List 4" w:semiHidden="1" w:unhideWhenUsed="1"/>
+    <w:lsdException w:name="Table List 5" w:semiHidden="1" w:unhideWhenUsed="1"/>
+    <w:lsdException w:name="Table List 6" w:semiHidden="1" w:unhideWhenUsed="1"/>
+    <w:lsdException w:name="Table List 7" w:semiHidden="1" w:unhideWhenUsed="1"/>
+    <w:lsdException w:name="Table List 8" w:semiHidden="1" w:unhideWhenUsed="1"/>
+    <w:lsdException w:name="Table 3D effects 1" w:semiHidden="1" w:unhideWhenUsed="1"/>
+    <w:lsdException w:name="Table 3D effects 2" w:semiHidden="1" w:unhideWhenUsed="1"/>
+    <w:lsdException w:name="Table 3D effects 3" w:semiHidden="1" w:unhideWhenUsed="1"/>
+    <w:lsdException w:name="Table Contemporary" w:semiHidden="1" w:unhideWhenUsed="1"/>
+    <w:lsdException w:name="Table Elegant" w:semiHidden="1" w:unhideWhenUsed="1"/>
+    <w:lsdException w:name="Table Professional" w:semiHidden="1" w:unhideWhenUsed="1"/>
+    <w:lsdException w:name="Table Subtle 1" w:semiHidden="1" w:unhideWhenUsed="1"/>
+    <w:lsdException w:name="Table Subtle 2" w:semiHidden="1" w:unhideWhenUsed="1"/>
+    <w:lsdException w:name="Table Web 1" w:semiHidden="1" w:unhideWhenUsed="1"/>
+    <w:lsdException w:name="Table Web 2" w:semiHidden="1" w:unhideWhenUsed="1"/>
+    <w:lsdException w:name="Table Web 3" w:semiHidden="1" w:unhideWhenUsed="1"/>
+    <w:lsdException w:name="Balloon Text" w:semiHidden="1" w:unhideWhenUsed="1"/>
+    <w:lsdException w:name="Table Grid" w:semiHidden="1" w:uiPriority="59" w:unhideWhenUsed="1"/>
+    <w:lsdException w:name="Table Theme" w:semiHidden="1" w:unhideWhenUsed="1"/>
+    <w:lsdException w:name="Placeholder Text" w:semiHidden="1"/>
+    <w:lsdException w:name="No Spacing" w:uiPriority="1" w:qFormat="1"/>
+    <w:lsdException w:name="Light Shading" w:uiPriority="60"/>
+    <w:lsdException w:name="Light List" w:uiPriority="61"/>
+    <w:lsdException w:name="Light Grid" w:uiPriority="62"/>
+    <w:lsdException w:name="Medium Shading 1" w:uiPriority="63"/>
+    <w:lsdException w:name="Medium Shading 2" w:uiPriority="64"/>
+    <w:lsdException w:name="Medium List 1" w:uiPriority="65"/>
+    <w:lsdException w:name="Medium List 2" w:uiPriority="66"/>
+    <w:lsdException w:name="Medium Grid 1" w:uiPriority="67"/>
+    <w:lsdException w:name="Medium Grid 2" w:uiPriority="68"/>
+    <w:lsdException w:name="Medium Grid 3" w:uiPriority="69"/>
+    <w:lsdException w:name="Dark List" w:uiPriority="70"/>
+    <w:lsdException w:name="Colorful Shading" w:uiPriority="71"/>
+    <w:lsdException w:name="Colorful List" w:uiPriority="72"/>
+    <w:lsdException w:name="Colorful Grid" w:uiPriority="73"/>
+    <w:lsdException w:name="Light Shading Accent 1" w:uiPriority="60"/>
+    <w:lsdException w:name="Light List Accent 1" w:uiPriority="61"/>
+    <w:lsdException w:name="Light Grid Accent 1" w:uiPriority="62"/>
+    <w:lsdException w:name="Medium Shading 1 Accent 1" w:uiPriority="63"/>
+    <w:lsdException w:name="Medium Shading 2 Accent 1" w:uiPriority="64"/>
+    <w:lsdException w:name="Medium List 1 Accent 1" w:uiPriority="65"/>
+    <w:lsdException w:name="Revision" w:semiHidden="1"/>
+    <w:lsdException w:name="List Paragraph" w:uiPriority="34" w:qFormat="1"/>
+    <w:lsdException w:name="Quote" w:uiPriority="29" w:qFormat="1"/>
+    <w:lsdException w:name="Intense Quote" w:uiPriority="30" w:qFormat="1"/>
+    <w:lsdException w:name="Medium List 2 Accent 1" w:uiPriority="66"/>
+    <w:lsdException w:name="Medium Grid 1 Accent 1" w:uiPriority="67"/>
+    <w:lsdException w:name="Medium Grid 2 Accent 1" w:uiPriority="68"/>
+    <w:lsdException w:name="Medium Grid 3 Accent 1" w:uiPriority="69"/>
+    <w:lsdException w:name="Dark List Accent 1" w:uiPriority="70"/>
+    <w:lsdException w:name="Colorful Shading Accent 1" w:uiPriority="71"/>
+    <w:lsdException w:name="Colorful List Accent 1" w:uiPriority="72"/>
+    <w:lsdException w:name="Colorful Grid Accent 1" w:uiPriority="73"/>
+    <w:lsdException w:name="Light Shading Accent 2" w:uiPriority="60"/>
+    <w:lsdException w:name="Light List Accent 2" w:uiPriority="61"/>
+    <w:lsdException w:name="Light Grid Accent 2" w:uiPriority="62"/>
+    <w:lsdException w:name="Medium Shading 1 Accent 2" w:uiPriority="63"/>
+    <w:lsdException w:name="Medium Shading 2 Accent 2" w:uiPriority="64"/>
+    <w:lsdException w:name="Medium List 1 Accent 2" w:uiPriority="65"/>
+    <w:lsdException w:name="Medium List 2 Accent 2" w:uiPriority="66"/>
+    <w:lsdException w:name="Medium Grid 1 Accent 2" w:uiPriority="67"/>
+    <w:lsdException w:name="Medium Grid 2 Accent 2" w:uiPriority="68"/>
+    <w:lsdException w:name="Medium Grid 3 Accent 2" w:uiPriority="69"/>
+    <w:lsdException w:name="Dark List Accent 2" w:uiPriority="70"/>
+    <w:lsdException w:name="Colorful Shading Accent 2" w:uiPriority="71"/>
+    <w:lsdException w:name="Colorful List Accent 2" w:uiPriority="72"/>
+    <w:lsdException w:name="Colorful Grid Accent 2" w:uiPriority="73"/>
+    <w:lsdException w:name="Light Shading Accent 3" w:uiPriority="60"/>
+    <w:lsdException w:name="Light List Accent 3" w:uiPriority="61"/>
+    <w:lsdException w:name="Light Grid Accent 3" w:uiPriority="62"/>
+    <w:lsdException w:name="Medium Shading 1 Accent 3" w:uiPriority="63"/>
+    <w:lsdException w:name="Medium Shading 2 Accent 3" w:uiPriority="64"/>
+    <w:lsdException w:name="Medium List 1 Accent 3" w:uiPriority="65"/>
+    <w:lsdException w:name="Medium List 2 Accent 3" w:uiPriority="66"/>
+    <w:lsdException w:name="Medium Grid 1 Accent 3" w:uiPriority="67"/>
+    <w:lsdException w:name="Medium Grid 2 Accent 3" w:uiPriority="68"/>
+    <w:lsdException w:name="Medium Grid 3 Accent 3" w:uiPriority="69"/>
+    <w:lsdException w:name="Dark List Accent 3" w:uiPriority="70"/>
+    <w:lsdException w:name="Colorful Shading Accent 3" w:uiPriority="71"/>
+    <w:lsdException w:name="Colorful List Accent 3" w:uiPriority="72"/>
+    <w:lsdException w:name="Colorful Grid Accent 3" w:uiPriority="73"/>
+    <w:lsdException w:name="Light Shading Accent 4" w:uiPriority="60"/>
+    <w:lsdException w:name="Light List Accent 4" w:uiPriority="61"/>
+    <w:lsdException w:name="Light Grid Accent 4" w:uiPriority="62"/>
+    <w:lsdException w:name="Medium Shading 1 Accent 4" w:uiPriority="63"/>
+    <w:lsdException w:name="Medium Shading 2 Accent 4" w:uiPriority="64"/>
+    <w:lsdException w:name="Medium List 1 Accent 4" w:uiPriority="65"/>
+    <w:lsdException w:name="Medium List 2 Accent 4" w:uiPriority="66"/>
+    <w:lsdException w:name="Medium Grid 1 Accent 4" w:uiPriority="67"/>
+    <w:lsdException w:name="Medium Grid 2 Accent 4" w:uiPriority="68"/>
+    <w:lsdException w:name="Medium Grid 3 Accent 4" w:uiPriority="69"/>
+    <w:lsdException w:name="Dark List Accent 4" w:uiPriority="70"/>
+    <w:lsdException w:name="Colorful Shading Accent 4" w:uiPriority="71"/>
+    <w:lsdException w:name="Colorful List Accent 4" w:uiPriority="72"/>
+    <w:lsdException w:name="Colorful Grid Accent 4" w:uiPriority="73"/>
+    <w:lsdException w:name="Light Shading Accent 5" w:uiPriority="60"/>
+    <w:lsdException w:name="Light List Accent 5" w:uiPriority="61"/>
+    <w:lsdException w:name="Light Grid Accent 5" w:uiPriority="62"/>
+    <w:lsdException w:name="Medium Shading 1 Accent 5" w:uiPriority="63"/>
+    <w:lsdException w:name="Medium Shading 2 Accent 5" w:uiPriority="64"/>
+    <w:lsdException w:name="Medium List 1 Accent 5" w:uiPriority="65"/>
+    <w:lsdException w:name="Medium List 2 Accent 5" w:uiPriority="66"/>
+    <w:lsdException w:name="Medium Grid 1 Accent 5" w:uiPriority="67"/>
+    <w:lsdException w:name="Medium Grid 2 Accent 5" w:uiPriority="68"/>
+    <w:lsdException w:name="Medium Grid 3 Accent 5" w:uiPriority="69"/>
+    <w:lsdException w:name="Dark List Accent 5" w:uiPriority="70"/>
+    <w:lsdException w:name="Colorful Shading Accent 5" w:uiPriority="71"/>
+    <w:lsdException w:name="Colorful List Accent 5" w:uiPriority="72"/>
+    <w:lsdException w:name="Colorful Grid Accent 5" w:uiPriority="73"/>
+    <w:lsdException w:name="Light Shading Accent 6" w:uiPriority="60"/>
+    <w:lsdException w:name="Light List Accent 6" w:uiPriority="61"/>
+    <w:lsdException w:name="Light Grid Accent 6" w:uiPriority="62"/>
+    <w:lsdException w:name="Medium Shading 1 Accent 6" w:uiPriority="63"/>
+    <w:lsdException w:name="Medium Shading 2 Accent 6" w:uiPriority="64"/>
+    <w:lsdException w:name="Medium List 1 Accent 6" w:uiPriority="65"/>
+    <w:lsdException w:name="Medium List 2 Accent 6" w:uiPriority="66"/>
+    <w:lsdException w:name="Medium Grid 1 Accent 6" w:uiPriority="67"/>
+    <w:lsdException w:name="Medium Grid 2 Accent 6" w:uiPriority="68"/>
+    <w:lsdException w:name="Medium Grid 3 Accent 6" w:uiPriority="69"/>
+    <w:lsdException w:name="Dark List Accent 6" w:uiPriority="70"/>
+    <w:lsdException w:name="Colorful Shading Accent 6" w:uiPriority="71"/>
+    <w:lsdException w:name="Colorful List Accent 6" w:uiPriority="72"/>
+    <w:lsdException w:name="Colorful Grid Accent 6" w:uiPriority="73"/>
+    <w:lsdException w:name="Subtle Emphasis" w:uiPriority="19" w:qFormat="1"/>
+    <w:lsdException w:name="Intense Emphasis" w:uiPriority="21" w:qFormat="1"/>
+    <w:lsdException w:name="Subtle Reference" w:uiPriority="31" w:qFormat="1"/>
+    <w:lsdException w:name="Intense Reference" w:uiPriority="32" w:qFormat="1"/>
+    <w:lsdException w:name="Book Title" w:uiPriority="33" w:qFormat="1"/>
+    <w:lsdException w:name="Bibliography" w:semiHidden="1" w:uiPriority="37" w:unhideWhenUsed="1"/>
+    <w:lsdException w:name="TOC Heading" w:semiHidden="1" w:uiPriority="39" w:unhideWhenUsed="1" w:qFormat="1"/>
+    <w:lsdException w:name="Plain Table 1" w:uiPriority="41"/>
+    <w:lsdException w:name="Plain Table 2" w:uiPriority="42"/>
+    <w:lsdException w:name="Plain Table 3" w:uiPriority="43"/>
+    <w:lsdException w:name="Plain Table 4" w:uiPriority="44"/>
+    <w:lsdException w:name="Plain Table 5" w:uiPriority="45"/>
+    <w:lsdException w:name="Grid Table Light" w:uiPriority="40"/>
+    <w:lsdException w:name="Grid Table 1 Light" w:uiPriority="46"/>
+    <w:lsdException w:name="Grid Table 2" w:uiPriority="47"/>
+    <w:lsdException w:name="Grid Table 3" w:uiPriority="48"/>
+    <w:lsdException w:name="Grid Table 4" w:uiPriority="49"/>
+    <w:lsdException w:name="Grid Table 5 Dark" w:uiPriority="50"/>
+    <w:lsdException w:name="Grid Table 6 Colorful" w:uiPriority="51"/>
+    <w:lsdException w:name="Grid Table 7 Colorful" w:uiPriority="52"/>
+    <w:lsdException w:name="Grid Table 1 Light Accent 1" w:uiPriority="46"/>
+    <w:lsdException w:name="Grid Table 2 Accent 1" w:uiPriority="47"/>
+    <w:lsdException w:name="Grid Table 3 Accent 1" w:uiPriority="48"/>
+    <w:lsdException w:name="Grid Table 4 Accent 1" w:uiPriority="49"/>
+    <w:lsdException w:name="Grid Table 5 Dark Accent 1" w:uiPriority="50"/>
+    <w:lsdException w:name="Grid Table 6 Colorful Accent 1" w:uiPriority="51"/>
+    <w:lsdException w:name="Grid Table 7 Colorful Accent 1" w:uiPriority="52"/>
+    <w:lsdException w:name="Grid Table 1 Light Accent 2" w:uiPriority="46"/>
+    <w:lsdException w:name="Grid Table 2 Accent 2" w:uiPriority="47"/>
+    <w:lsdException w:name="Grid Table 3 Accent 2" w:uiPriority="48"/>
+    <w:lsdException w:name="Grid Table 4 Accent 2" w:uiPriority="49"/>
+    <w:lsdException w:name="Grid Table 5 Dark Accent 2" w:uiPriority="50"/>
+    <w:lsdException w:name="Grid Table 6 Colorful Accent 2" w:uiPriority="51"/>
+    <w:lsdException w:name="Grid Table 7 Colorful Accent 2" w:uiPriority="52"/>
+    <w:lsdException w:name="Grid Table 1 Light Accent 3" w:uiPriority="46"/>
+    <w:lsdException w:name="Grid Table 2 Accent 3" w:uiPriority="47"/>
+    <w:lsdException w:name="Grid Table 3 Accent 3" w:uiPriority="48"/>
+    <w:lsdException w:name="Grid Table 4 Accent 3" w:uiPriority="49"/>
+    <w:lsdException w:name="Grid Table 5 Dark Accent 3" w:uiPriority="50"/>
+    <w:lsdException w:name="Grid Table 6 Colorful Accent 3" w:uiPriority="51"/>
+    <w:lsdException w:name="Grid Table 7 Colorful Accent 3" w:uiPriority="52"/>
+    <w:lsdException w:name="Grid Table 1 Light Accent 4" w:uiPriority="46"/>
+    <w:lsdException w:name="Grid Table 2 Accent 4" w:uiPriority="47"/>
+    <w:lsdException w:name="Grid Table 3 Accent 4" w:uiPriority="48"/>
+    <w:lsdException w:name="Grid Table 4 Accent 4" w:uiPriority="49"/>
+    <w:lsdException w:name="Grid Table 5 Dark Accent 4" w:uiPriority="50"/>
+    <w:lsdException w:name="Grid Table 6 Colorful Accent 4" w:uiPriority="51"/>
+    <w:lsdException w:name="Grid Table 7 Colorful Accent 4" w:uiPriority="52"/>
+    <w:lsdException w:name="Grid Table 1 Light Accent 5" w:uiPriority="46"/>
+    <w:lsdException w:name="Grid Table 2 Accent 5" w:uiPriority="47"/>
+    <w:lsdException w:name="Grid Table 3 Accent 5" w:uiPriority="48"/>
+    <w:lsdException w:name="Grid Table 4 Accent 5" w:uiPriority="49"/>
+    <w:lsdException w:name="Grid Table 5 Dark Accent 5" w:uiPriority="50"/>
+    <w:lsdException w:name="Grid Table 6 Colorful Accent 5" w:uiPriority="51"/>
+    <w:lsdException w:name="Grid Table 7 Colorful Accent 5" w:uiPriority="52"/>
+    <w:lsdException w:name="Grid Table 1 Light Accent 6" w:uiPriority="46"/>
+    <w:lsdException w:name="Grid Table 2 Accent 6" w:uiPriority="47"/>
+    <w:lsdException w:name="Grid Table 3 Accent 6" w:uiPriority="48"/>
+    <w:lsdException w:name="Grid Table 4 Accent 6" w:uiPriority="49"/>
+    <w:lsdException w:name="Grid Table 5 Dark Accent 6" w:uiPriority="50"/>
+    <w:lsdException w:name="Grid Table 6 Colorful Accent 6" w:uiPriority="51"/>
+    <w:lsdException w:name="Grid Table 7 Colorful Accent 6" w:uiPriority="52"/>
+    <w:lsdException w:name="List Table 1 Light" w:uiPriority="46"/>
+    <w:lsdException w:name="List Table 2" w:uiPriority="47"/>
+    <w:lsdException w:name="List Table 3" w:uiPriority="48"/>
+    <w:lsdException w:name="List Table 4" w:uiPriority="49"/>
+    <w:lsdException w:name="List Table 5 Dark" w:uiPriority="50"/>
+    <w:lsdException w:name="List Table 6 Colorful" w:uiPriority="51"/>
+    <w:lsdException w:name="List Table 7 Colorful" w:uiPriority="52"/>
+    <w:lsdException w:name="List Table 1 Light Accent 1" w:uiPriority="46"/>
+    <w:lsdException w:name="List Table 2 Accent 1" w:uiPriority="47"/>
+    <w:lsdException w:name="List Table 3 Accent 1" w:uiPriority="48"/>
+    <w:lsdException w:name="List Table 4 Accent 1" w:uiPriority="49"/>
+    <w:lsdException w:name="List Table 5 Dark Accent 1" w:uiPriority="50"/>
+    <w:lsdException w:name="List Table 6 Colorful Accent 1" w:uiPriority="51"/>
+    <w:lsdException w:name="List Table 7 Colorful Accent 1" w:uiPriority="52"/>
+    <w:lsdException w:name="List Table 1 Light Accent 2" w:uiPriority="46"/>
+    <w:lsdException w:name="List Table 2 Accent 2" w:uiPriority="47"/>
+    <w:lsdException w:name="List Table 3 Accent 2" w:uiPriority="48"/>
+    <w:lsdException w:name="List Table 4 Accent 2" w:uiPriority="49"/>
+    <w:lsdException w:name="List Table 5 Dark Accent 2" w:uiPriority="50"/>
+    <w:lsdException w:name="List Table 6 Colorful Accent 2" w:uiPriority="51"/>
+    <w:lsdException w:name="List Table 7 Colorful Accent 2" w:uiPriority="52"/>
+    <w:lsdException w:name="List Table 1 Light Accent 3" w:uiPriority="46"/>
+    <w:lsdException w:name="List Table 2 Accent 3" w:uiPriority="47"/>
+    <w:lsdException w:name="List Table 3 Accent 3" w:uiPriority="48"/>
+    <w:lsdException w:name="List Table 4 Accent 3" w:uiPriority="49"/>
+    <w:lsdException w:name="List Table 5 Dark Accent 3" w:uiPriority="50"/>
+    <w:lsdException w:name="List Table 6 Colorful Accent 3" w:uiPriority="51"/>
+    <w:lsdException w:name="List Table 7 Colorful Accent 3" w:uiPriority="52"/>
+    <w:lsdException w:name="List Table 1 Light Accent 4" w:uiPriority="46"/>
+    <w:lsdException w:name="List Table 2 Accent 4" w:uiPriority="47"/>
+    <w:lsdException w:name="List Table 3 Accent 4" w:uiPriority="48"/>
+    <w:lsdException w:name="List Table 4 Accent 4" w:uiPriority="49"/>
+    <w:lsdException w:name="List Table 5 Dark Accent 4" w:uiPriority="50"/>
+    <w:lsdException w:name="List Table 6 Colorful Accent 4" w:uiPriority="51"/>
+    <w:lsdException w:name="List Table 7 Colorful Accent 4" w:uiPriority="52"/>
+    <w:lsdException w:name="List Table 1 Light Accent 5" w:uiPriority="46"/>
+    <w:lsdException w:name="List Table 2 Accent 5" w:uiPriority="47"/>
+    <w:lsdException w:name="List Table 3 Accent 5" w:uiPriority="48"/>
+    <w:lsdException w:name="List Table 4 Accent 5" w:uiPriority="49"/>
+    <w:lsdException w:name="List Table 5 Dark Accent 5" w:uiPriority="50"/>
+    <w:lsdException w:name="List Table 6 Colorful Accent 5" w:uiPriority="51"/>
+    <w:lsdException w:name="List Table 7 Colorful Accent 5" w:uiPriority="52"/>
+    <w:lsdException w:name="List Table 1 Light Accent 6" w:uiPriority="46"/>
+    <w:lsdException w:name="List Table 2 Accent 6" w:uiPriority="47"/>
+    <w:lsdException w:name="List Table 3 Accent 6" w:uiPriority="48"/>
+    <w:lsdException w:name="List Table 4 Accent 6" w:uiPriority="49"/>
+    <w:lsdException w:name="List Table 5 Dark Accent 6" w:uiPriority="50"/>
+    <w:lsdException w:name="List Table 6 Colorful Accent 6" w:uiPriority="51"/>
+    <w:lsdException w:name="List Table 7 Colorful Accent 6" w:uiPriority="52"/>
+    <w:lsdException w:name="Mention" w:semiHidden="1" w:unhideWhenUsed="1"/>
+    <w:lsdException w:name="Smart Hyperlink" w:semiHidden="1" w:unhideWhenUsed="1"/>
+    <w:lsdException w:name="Hashtag" w:semiHidden="1" w:unhideWhenUsed="1"/>
+    <w:lsdException w:name="Unresolved Mention" w:semiHidden="1" w:unhideWhenUsed="1"/>
+    <w:lsdException w:name="Smart Link" w:semiHidden="1" w:unhideWhenUsed="1"/>
   </w:latentStyles>
   <w:style w:type="paragraph" w:default="1" w:styleId="Normal">
     <w:name w:val="Normal"/>

</xml_diff>

<commit_message>
Updated tests for arraignment load and modified Main to make it work.
</commit_message>
<xml_diff>
--- a/tests/resources/Templates/FTA_Bond_Template.docx
+++ b/tests/resources/Templates/FTA_Bond_Template.docx
@@ -1,6 +1,6 @@
 
 <file path=word/document.xml><?xml version="1.0" encoding="utf-8"?>
-<w:document xmlns:wpc="http://schemas.microsoft.com/office/word/2010/wordprocessingCanvas" xmlns:cx="http://schemas.microsoft.com/office/drawing/2014/chartex" xmlns:cx1="http://schemas.microsoft.com/office/drawing/2015/9/8/chartex" xmlns:cx2="http://schemas.microsoft.com/office/drawing/2015/10/21/chartex" xmlns:cx3="http://schemas.microsoft.com/office/drawing/2016/5/9/chartex" xmlns:cx4="http://schemas.microsoft.com/office/drawing/2016/5/10/chartex" xmlns:cx5="http://schemas.microsoft.com/office/drawing/2016/5/11/chartex" xmlns:cx6="http://schemas.microsoft.com/office/drawing/2016/5/12/chartex" xmlns:cx7="http://schemas.microsoft.com/office/drawing/2016/5/13/chartex" xmlns:cx8="http://schemas.microsoft.com/office/drawing/2016/5/14/chartex" xmlns:mc="http://schemas.openxmlformats.org/markup-compatibility/2006" xmlns:aink="http://schemas.microsoft.com/office/drawing/2016/ink" xmlns:am3d="http://schemas.microsoft.com/office/drawing/2017/model3d" xmlns:o="urn:schemas-microsoft-com:office:office" xmlns:r="http://schemas.openxmlformats.org/officeDocument/2006/relationships" xmlns:m="http://schemas.openxmlformats.org/officeDocument/2006/math" xmlns:v="urn:schemas-microsoft-com:vml" xmlns:wp14="http://schemas.microsoft.com/office/word/2010/wordprocessingDrawing" xmlns:wp="http://schemas.openxmlformats.org/drawingml/2006/wordprocessingDrawing" xmlns:w10="urn:schemas-microsoft-com:office:word" xmlns:w="http://schemas.openxmlformats.org/wordprocessingml/2006/main" xmlns:w14="http://schemas.microsoft.com/office/word/2010/wordml" xmlns:w15="http://schemas.microsoft.com/office/word/2012/wordml" xmlns:w16cex="http://schemas.microsoft.com/office/word/2018/wordml/cex" xmlns:w16cid="http://schemas.microsoft.com/office/word/2016/wordml/cid" xmlns:w16="http://schemas.microsoft.com/office/word/2018/wordml" xmlns:w16se="http://schemas.microsoft.com/office/word/2015/wordml/symex" xmlns:wpg="http://schemas.microsoft.com/office/word/2010/wordprocessingGroup" xmlns:wpi="http://schemas.microsoft.com/office/word/2010/wordprocessingInk" xmlns:wne="http://schemas.microsoft.com/office/word/2006/wordml" xmlns:wps="http://schemas.microsoft.com/office/word/2010/wordprocessingShape" mc:Ignorable="w14 w15 w16se w16cid w16 w16cex wp14">
+<w:document xmlns:wpc="http://schemas.microsoft.com/office/word/2010/wordprocessingCanvas" xmlns:mc="http://schemas.openxmlformats.org/markup-compatibility/2006" xmlns:o="urn:schemas-microsoft-com:office:office" xmlns:r="http://schemas.openxmlformats.org/officeDocument/2006/relationships" xmlns:m="http://schemas.openxmlformats.org/officeDocument/2006/math" xmlns:v="urn:schemas-microsoft-com:vml" xmlns:wp14="http://schemas.microsoft.com/office/word/2010/wordprocessingDrawing" xmlns:wp="http://schemas.openxmlformats.org/drawingml/2006/wordprocessingDrawing" xmlns:w10="urn:schemas-microsoft-com:office:word" xmlns:w="http://schemas.openxmlformats.org/wordprocessingml/2006/main" xmlns:w14="http://schemas.microsoft.com/office/word/2010/wordml" xmlns:wpg="http://schemas.microsoft.com/office/word/2010/wordprocessingGroup" xmlns:wpi="http://schemas.microsoft.com/office/word/2010/wordprocessingInk" xmlns:wne="http://schemas.microsoft.com/office/word/2006/wordml" xmlns:wps="http://schemas.microsoft.com/office/word/2010/wordprocessingShape" mc:Ignorable="w14 wp14">
   <w:body>
     <w:p>
       <w:pPr>
@@ -160,13 +160,23 @@
           <w:szCs w:val="20"/>
         </w:rPr>
       </w:pPr>
-      <w:r>
-        <w:rPr>
-          <w:rFonts w:ascii="Palatino Linotype" w:hAnsi="Palatino Linotype"/>
-          <w:sz w:val="20"/>
-          <w:szCs w:val="20"/>
-        </w:rPr>
-        <w:t>vs.</w:t>
+      <w:proofErr w:type="gramStart"/>
+      <w:r>
+        <w:rPr>
+          <w:rFonts w:ascii="Palatino Linotype" w:hAnsi="Palatino Linotype"/>
+          <w:sz w:val="20"/>
+          <w:szCs w:val="20"/>
+        </w:rPr>
+        <w:t>vs</w:t>
+      </w:r>
+      <w:proofErr w:type="gramEnd"/>
+      <w:r>
+        <w:rPr>
+          <w:rFonts w:ascii="Palatino Linotype" w:hAnsi="Palatino Linotype"/>
+          <w:sz w:val="20"/>
+          <w:szCs w:val="20"/>
+        </w:rPr>
+        <w:t>.</w:t>
       </w:r>
       <w:r>
         <w:rPr>
@@ -223,8 +233,36 @@
           <w:sz w:val="20"/>
           <w:szCs w:val="20"/>
         </w:rPr>
-        <w:t>{{ case_number</w:t>
-      </w:r>
+        <w:t>{</w:t>
+      </w:r>
+      <w:proofErr w:type="gramStart"/>
+      <w:r>
+        <w:rPr>
+          <w:rFonts w:ascii="Palatino Linotype" w:hAnsi="Palatino Linotype"/>
+          <w:sz w:val="20"/>
+          <w:szCs w:val="20"/>
+        </w:rPr>
+        <w:t xml:space="preserve">{ </w:t>
+      </w:r>
+      <w:proofErr w:type="spellStart"/>
+      <w:r>
+        <w:rPr>
+          <w:rFonts w:ascii="Palatino Linotype" w:hAnsi="Palatino Linotype"/>
+          <w:sz w:val="20"/>
+          <w:szCs w:val="20"/>
+        </w:rPr>
+        <w:t>case</w:t>
+      </w:r>
+      <w:proofErr w:type="gramEnd"/>
+      <w:r>
+        <w:rPr>
+          <w:rFonts w:ascii="Palatino Linotype" w:hAnsi="Palatino Linotype"/>
+          <w:sz w:val="20"/>
+          <w:szCs w:val="20"/>
+        </w:rPr>
+        <w:t>_number</w:t>
+      </w:r>
+      <w:proofErr w:type="spellEnd"/>
       <w:r>
         <w:rPr>
           <w:rFonts w:ascii="Palatino Linotype" w:hAnsi="Palatino Linotype"/>
@@ -310,15 +348,51 @@
           <w:sz w:val="20"/>
           <w:szCs w:val="20"/>
         </w:rPr>
-        <w:t>{{ defendant.</w:t>
-      </w:r>
-      <w:r>
-        <w:rPr>
-          <w:rFonts w:ascii="Palatino Linotype" w:hAnsi="Palatino Linotype"/>
-          <w:sz w:val="20"/>
-          <w:szCs w:val="20"/>
-        </w:rPr>
-        <w:t>first_name }}</w:t>
+        <w:t>{</w:t>
+      </w:r>
+      <w:proofErr w:type="gramStart"/>
+      <w:r>
+        <w:rPr>
+          <w:rFonts w:ascii="Palatino Linotype" w:hAnsi="Palatino Linotype"/>
+          <w:sz w:val="20"/>
+          <w:szCs w:val="20"/>
+        </w:rPr>
+        <w:t xml:space="preserve">{ </w:t>
+      </w:r>
+      <w:proofErr w:type="spellStart"/>
+      <w:r>
+        <w:rPr>
+          <w:rFonts w:ascii="Palatino Linotype" w:hAnsi="Palatino Linotype"/>
+          <w:sz w:val="20"/>
+          <w:szCs w:val="20"/>
+        </w:rPr>
+        <w:t>defendant.</w:t>
+      </w:r>
+      <w:r>
+        <w:rPr>
+          <w:rFonts w:ascii="Palatino Linotype" w:hAnsi="Palatino Linotype"/>
+          <w:sz w:val="20"/>
+          <w:szCs w:val="20"/>
+        </w:rPr>
+        <w:t>first</w:t>
+      </w:r>
+      <w:proofErr w:type="gramEnd"/>
+      <w:r>
+        <w:rPr>
+          <w:rFonts w:ascii="Palatino Linotype" w:hAnsi="Palatino Linotype"/>
+          <w:sz w:val="20"/>
+          <w:szCs w:val="20"/>
+        </w:rPr>
+        <w:t>_name</w:t>
+      </w:r>
+      <w:proofErr w:type="spellEnd"/>
+      <w:r>
+        <w:rPr>
+          <w:rFonts w:ascii="Palatino Linotype" w:hAnsi="Palatino Linotype"/>
+          <w:sz w:val="20"/>
+          <w:szCs w:val="20"/>
+        </w:rPr>
+        <w:t xml:space="preserve"> }}</w:t>
       </w:r>
       <w:r>
         <w:rPr>
@@ -334,23 +408,59 @@
           <w:sz w:val="20"/>
           <w:szCs w:val="20"/>
         </w:rPr>
-        <w:t>{{ defendant.</w:t>
-      </w:r>
-      <w:r>
-        <w:rPr>
-          <w:rFonts w:ascii="Palatino Linotype" w:hAnsi="Palatino Linotype"/>
-          <w:sz w:val="20"/>
-          <w:szCs w:val="20"/>
-        </w:rPr>
-        <w:t>last_</w:t>
-      </w:r>
-      <w:r>
-        <w:rPr>
-          <w:rFonts w:ascii="Palatino Linotype" w:hAnsi="Palatino Linotype"/>
-          <w:sz w:val="20"/>
-          <w:szCs w:val="20"/>
-        </w:rPr>
-        <w:t>name }}</w:t>
+        <w:t>{</w:t>
+      </w:r>
+      <w:proofErr w:type="gramStart"/>
+      <w:r>
+        <w:rPr>
+          <w:rFonts w:ascii="Palatino Linotype" w:hAnsi="Palatino Linotype"/>
+          <w:sz w:val="20"/>
+          <w:szCs w:val="20"/>
+        </w:rPr>
+        <w:t xml:space="preserve">{ </w:t>
+      </w:r>
+      <w:proofErr w:type="spellStart"/>
+      <w:r>
+        <w:rPr>
+          <w:rFonts w:ascii="Palatino Linotype" w:hAnsi="Palatino Linotype"/>
+          <w:sz w:val="20"/>
+          <w:szCs w:val="20"/>
+        </w:rPr>
+        <w:t>defendant.</w:t>
+      </w:r>
+      <w:r>
+        <w:rPr>
+          <w:rFonts w:ascii="Palatino Linotype" w:hAnsi="Palatino Linotype"/>
+          <w:sz w:val="20"/>
+          <w:szCs w:val="20"/>
+        </w:rPr>
+        <w:t>last</w:t>
+      </w:r>
+      <w:proofErr w:type="gramEnd"/>
+      <w:r>
+        <w:rPr>
+          <w:rFonts w:ascii="Palatino Linotype" w:hAnsi="Palatino Linotype"/>
+          <w:sz w:val="20"/>
+          <w:szCs w:val="20"/>
+        </w:rPr>
+        <w:t>_</w:t>
+      </w:r>
+      <w:r>
+        <w:rPr>
+          <w:rFonts w:ascii="Palatino Linotype" w:hAnsi="Palatino Linotype"/>
+          <w:sz w:val="20"/>
+          <w:szCs w:val="20"/>
+        </w:rPr>
+        <w:t>name</w:t>
+      </w:r>
+      <w:proofErr w:type="spellEnd"/>
+      <w:r>
+        <w:rPr>
+          <w:rFonts w:ascii="Palatino Linotype" w:hAnsi="Palatino Linotype"/>
+          <w:sz w:val="20"/>
+          <w:szCs w:val="20"/>
+        </w:rPr>
+        <w:t xml:space="preserve"> }}</w:t>
       </w:r>
       <w:r>
         <w:rPr>
@@ -414,6 +524,7 @@
           <w:szCs w:val="20"/>
         </w:rPr>
       </w:pPr>
+      <w:proofErr w:type="gramStart"/>
       <w:r>
         <w:rPr>
           <w:rFonts w:ascii="Palatino Linotype" w:hAnsi="Palatino Linotype"/>
@@ -422,6 +533,7 @@
         </w:rPr>
         <w:t>Defendant.</w:t>
       </w:r>
+      <w:proofErr w:type="gramEnd"/>
       <w:r>
         <w:rPr>
           <w:rFonts w:ascii="Palatino Linotype" w:hAnsi="Palatino Linotype"/>
@@ -482,8 +594,19 @@
           <w:sz w:val="20"/>
           <w:szCs w:val="20"/>
         </w:rPr>
-        <w:t>% if judicial_officer.officer_</w:t>
-      </w:r>
+        <w:t xml:space="preserve">% if </w:t>
+      </w:r>
+      <w:proofErr w:type="spellStart"/>
+      <w:r>
+        <w:rPr>
+          <w:rFonts w:ascii="Palatino Linotype" w:hAnsi="Palatino Linotype"/>
+          <w:bCs/>
+          <w:sz w:val="20"/>
+          <w:szCs w:val="20"/>
+        </w:rPr>
+        <w:t>judicial_officer.officer_</w:t>
+      </w:r>
+      <w:proofErr w:type="gramStart"/>
       <w:r>
         <w:rPr>
           <w:rFonts w:ascii="Palatino Linotype" w:hAnsi="Palatino Linotype"/>
@@ -493,14 +616,25 @@
         </w:rPr>
         <w:t>type</w:t>
       </w:r>
-      <w:r>
-        <w:rPr>
-          <w:rFonts w:ascii="Palatino Linotype" w:hAnsi="Palatino Linotype"/>
-          <w:bCs/>
-          <w:sz w:val="20"/>
-          <w:szCs w:val="20"/>
-        </w:rPr>
-        <w:t xml:space="preserve">  ==  ‘Magistrate’ %}</w:t>
+      <w:proofErr w:type="spellEnd"/>
+      <w:r>
+        <w:rPr>
+          <w:rFonts w:ascii="Palatino Linotype" w:hAnsi="Palatino Linotype"/>
+          <w:bCs/>
+          <w:sz w:val="20"/>
+          <w:szCs w:val="20"/>
+        </w:rPr>
+        <w:t xml:space="preserve">  =</w:t>
+      </w:r>
+      <w:proofErr w:type="gramEnd"/>
+      <w:r>
+        <w:rPr>
+          <w:rFonts w:ascii="Palatino Linotype" w:hAnsi="Palatino Linotype"/>
+          <w:bCs/>
+          <w:sz w:val="20"/>
+          <w:szCs w:val="20"/>
+        </w:rPr>
+        <w:t>=  ‘Magistrate’ %}</w:t>
       </w:r>
     </w:p>
     <w:p>
@@ -589,15 +723,51 @@
           <w:sz w:val="20"/>
           <w:szCs w:val="20"/>
         </w:rPr>
-        <w:t>{% elif judicial_officer.officer_</w:t>
-      </w:r>
-      <w:r>
-        <w:rPr>
-          <w:rFonts w:ascii="Palatino Linotype" w:hAnsi="Palatino Linotype"/>
-          <w:sz w:val="20"/>
-          <w:szCs w:val="20"/>
-        </w:rPr>
-        <w:t>type == ‘Judge’ %}</w:t>
+        <w:t xml:space="preserve">{% </w:t>
+      </w:r>
+      <w:proofErr w:type="spellStart"/>
+      <w:r>
+        <w:rPr>
+          <w:rFonts w:ascii="Palatino Linotype" w:hAnsi="Palatino Linotype"/>
+          <w:sz w:val="20"/>
+          <w:szCs w:val="20"/>
+        </w:rPr>
+        <w:t>elif</w:t>
+      </w:r>
+      <w:proofErr w:type="spellEnd"/>
+      <w:r>
+        <w:rPr>
+          <w:rFonts w:ascii="Palatino Linotype" w:hAnsi="Palatino Linotype"/>
+          <w:sz w:val="20"/>
+          <w:szCs w:val="20"/>
+        </w:rPr>
+        <w:t xml:space="preserve"> </w:t>
+      </w:r>
+      <w:proofErr w:type="spellStart"/>
+      <w:r>
+        <w:rPr>
+          <w:rFonts w:ascii="Palatino Linotype" w:hAnsi="Palatino Linotype"/>
+          <w:sz w:val="20"/>
+          <w:szCs w:val="20"/>
+        </w:rPr>
+        <w:t>judicial_officer.officer_</w:t>
+      </w:r>
+      <w:r>
+        <w:rPr>
+          <w:rFonts w:ascii="Palatino Linotype" w:hAnsi="Palatino Linotype"/>
+          <w:sz w:val="20"/>
+          <w:szCs w:val="20"/>
+        </w:rPr>
+        <w:t>type</w:t>
+      </w:r>
+      <w:proofErr w:type="spellEnd"/>
+      <w:r>
+        <w:rPr>
+          <w:rFonts w:ascii="Palatino Linotype" w:hAnsi="Palatino Linotype"/>
+          <w:sz w:val="20"/>
+          <w:szCs w:val="20"/>
+        </w:rPr>
+        <w:t xml:space="preserve"> == ‘Judge’ %}</w:t>
       </w:r>
     </w:p>
     <w:p>
@@ -652,7 +822,25 @@
           <w:sz w:val="20"/>
           <w:szCs w:val="20"/>
         </w:rPr>
-        <w:t>{% endif %}</w:t>
+        <w:t xml:space="preserve">{% </w:t>
+      </w:r>
+      <w:proofErr w:type="spellStart"/>
+      <w:r>
+        <w:rPr>
+          <w:rFonts w:ascii="Palatino Linotype" w:hAnsi="Palatino Linotype"/>
+          <w:sz w:val="20"/>
+          <w:szCs w:val="20"/>
+        </w:rPr>
+        <w:t>endif</w:t>
+      </w:r>
+      <w:proofErr w:type="spellEnd"/>
+      <w:r>
+        <w:rPr>
+          <w:rFonts w:ascii="Palatino Linotype" w:hAnsi="Palatino Linotype"/>
+          <w:sz w:val="20"/>
+          <w:szCs w:val="20"/>
+        </w:rPr>
+        <w:t xml:space="preserve"> %}</w:t>
       </w:r>
       <w:r>
         <w:rPr>
@@ -750,7 +938,43 @@
           <w:sz w:val="18"/>
           <w:szCs w:val="18"/>
         </w:rPr>
-        <w:t xml:space="preserve"> on {{ plea_trial_date }}</w:t>
+        <w:t xml:space="preserve"> on {</w:t>
+      </w:r>
+      <w:proofErr w:type="gramStart"/>
+      <w:r>
+        <w:rPr>
+          <w:rFonts w:ascii="Palatino Linotype" w:hAnsi="Palatino Linotype"/>
+          <w:sz w:val="18"/>
+          <w:szCs w:val="18"/>
+        </w:rPr>
+        <w:t xml:space="preserve">{ </w:t>
+      </w:r>
+      <w:proofErr w:type="spellStart"/>
+      <w:r>
+        <w:rPr>
+          <w:rFonts w:ascii="Palatino Linotype" w:hAnsi="Palatino Linotype"/>
+          <w:sz w:val="18"/>
+          <w:szCs w:val="18"/>
+        </w:rPr>
+        <w:t>plea</w:t>
+      </w:r>
+      <w:proofErr w:type="gramEnd"/>
+      <w:r>
+        <w:rPr>
+          <w:rFonts w:ascii="Palatino Linotype" w:hAnsi="Palatino Linotype"/>
+          <w:sz w:val="18"/>
+          <w:szCs w:val="18"/>
+        </w:rPr>
+        <w:t>_trial_date</w:t>
+      </w:r>
+      <w:proofErr w:type="spellEnd"/>
+      <w:r>
+        <w:rPr>
+          <w:rFonts w:ascii="Palatino Linotype" w:hAnsi="Palatino Linotype"/>
+          <w:sz w:val="18"/>
+          <w:szCs w:val="18"/>
+        </w:rPr>
+        <w:t xml:space="preserve"> }}</w:t>
       </w:r>
       <w:r>
         <w:rPr>
@@ -766,7 +990,25 @@
           <w:sz w:val="18"/>
           <w:szCs w:val="18"/>
         </w:rPr>
-        <w:t xml:space="preserve"> for {{ fta_bond_conditions.appearance_reason }}</w:t>
+        <w:t xml:space="preserve"> for {{ </w:t>
+      </w:r>
+      <w:proofErr w:type="spellStart"/>
+      <w:r>
+        <w:rPr>
+          <w:rFonts w:ascii="Palatino Linotype" w:hAnsi="Palatino Linotype"/>
+          <w:sz w:val="18"/>
+          <w:szCs w:val="18"/>
+        </w:rPr>
+        <w:t>fta_bond_conditions.appearance_reason</w:t>
+      </w:r>
+      <w:proofErr w:type="spellEnd"/>
+      <w:r>
+        <w:rPr>
+          <w:rFonts w:ascii="Palatino Linotype" w:hAnsi="Palatino Linotype"/>
+          <w:sz w:val="18"/>
+          <w:szCs w:val="18"/>
+        </w:rPr>
+        <w:t xml:space="preserve"> }}</w:t>
       </w:r>
       <w:r>
         <w:rPr>
@@ -821,7 +1063,27 @@
           <w:sz w:val="18"/>
           <w:szCs w:val="18"/>
         </w:rPr>
-        <w:t>{% if fta_bond_conditions.forfeit_bond == ‘Yes’ %}</w:t>
+        <w:t xml:space="preserve">{% if </w:t>
+      </w:r>
+      <w:proofErr w:type="spellStart"/>
+      <w:r>
+        <w:rPr>
+          <w:rFonts w:ascii="Palatino Linotype" w:hAnsi="Palatino Linotype"/>
+          <w:bCs/>
+          <w:sz w:val="18"/>
+          <w:szCs w:val="18"/>
+        </w:rPr>
+        <w:t>fta_bond_conditions.forfeit_bond</w:t>
+      </w:r>
+      <w:proofErr w:type="spellEnd"/>
+      <w:r>
+        <w:rPr>
+          <w:rFonts w:ascii="Palatino Linotype" w:hAnsi="Palatino Linotype"/>
+          <w:bCs/>
+          <w:sz w:val="18"/>
+          <w:szCs w:val="18"/>
+        </w:rPr>
+        <w:t xml:space="preserve"> == ‘Yes’ %}</w:t>
       </w:r>
     </w:p>
     <w:p>
@@ -849,16 +1111,56 @@
           <w:sz w:val="18"/>
           <w:szCs w:val="18"/>
         </w:rPr>
-        <w:t>Any bond posted in this case is forfeited pursuant to R.C. 2937.35.{% endif %}</w:t>
-      </w:r>
-      <w:r>
-        <w:rPr>
-          <w:rFonts w:ascii="Palatino Linotype" w:hAnsi="Palatino Linotype"/>
-          <w:bCs/>
-          <w:sz w:val="18"/>
-          <w:szCs w:val="18"/>
-        </w:rPr>
-        <w:t>{% if fta_bond_conditions.issue_warrant == ‘Yes’ %}</w:t>
+        <w:t xml:space="preserve">Any bond posted in this case is forfeited pursuant to R.C. 2937.35.{% </w:t>
+      </w:r>
+      <w:proofErr w:type="spellStart"/>
+      <w:r>
+        <w:rPr>
+          <w:rFonts w:ascii="Palatino Linotype" w:hAnsi="Palatino Linotype"/>
+          <w:bCs/>
+          <w:sz w:val="18"/>
+          <w:szCs w:val="18"/>
+        </w:rPr>
+        <w:t>endif</w:t>
+      </w:r>
+      <w:proofErr w:type="spellEnd"/>
+      <w:r>
+        <w:rPr>
+          <w:rFonts w:ascii="Palatino Linotype" w:hAnsi="Palatino Linotype"/>
+          <w:bCs/>
+          <w:sz w:val="18"/>
+          <w:szCs w:val="18"/>
+        </w:rPr>
+        <w:t xml:space="preserve"> %}</w:t>
+      </w:r>
+      <w:r>
+        <w:rPr>
+          <w:rFonts w:ascii="Palatino Linotype" w:hAnsi="Palatino Linotype"/>
+          <w:bCs/>
+          <w:sz w:val="18"/>
+          <w:szCs w:val="18"/>
+        </w:rPr>
+        <w:t xml:space="preserve">{% if </w:t>
+      </w:r>
+      <w:proofErr w:type="spellStart"/>
+      <w:r>
+        <w:rPr>
+          <w:rFonts w:ascii="Palatino Linotype" w:hAnsi="Palatino Linotype"/>
+          <w:bCs/>
+          <w:sz w:val="18"/>
+          <w:szCs w:val="18"/>
+        </w:rPr>
+        <w:t>fta_bond_conditions.issue_warrant</w:t>
+      </w:r>
+      <w:proofErr w:type="spellEnd"/>
+      <w:r>
+        <w:rPr>
+          <w:rFonts w:ascii="Palatino Linotype" w:hAnsi="Palatino Linotype"/>
+          <w:bCs/>
+          <w:sz w:val="18"/>
+          <w:szCs w:val="18"/>
+        </w:rPr>
+        <w:t xml:space="preserve"> == ‘Yes’ %}</w:t>
       </w:r>
     </w:p>
     <w:p>
@@ -886,16 +1188,96 @@
           <w:sz w:val="18"/>
           <w:szCs w:val="18"/>
         </w:rPr>
-        <w:t>An arrest warrant shall issue forthwith for {{ defendant.first_name }} {{ defendant.last_name }}.{% endif %}</w:t>
-      </w:r>
-      <w:r>
-        <w:rPr>
-          <w:rFonts w:ascii="Palatino Linotype" w:hAnsi="Palatino Linotype"/>
-          <w:bCs/>
-          <w:sz w:val="18"/>
-          <w:szCs w:val="18"/>
-        </w:rPr>
-        <w:t>{% if fta_bond_conditions.forfeit_license == ‘Yes’ %}</w:t>
+        <w:t xml:space="preserve">An arrest warrant shall issue forthwith for {{ </w:t>
+      </w:r>
+      <w:proofErr w:type="spellStart"/>
+      <w:r>
+        <w:rPr>
+          <w:rFonts w:ascii="Palatino Linotype" w:hAnsi="Palatino Linotype"/>
+          <w:bCs/>
+          <w:sz w:val="18"/>
+          <w:szCs w:val="18"/>
+        </w:rPr>
+        <w:t>defendant.first_name</w:t>
+      </w:r>
+      <w:proofErr w:type="spellEnd"/>
+      <w:r>
+        <w:rPr>
+          <w:rFonts w:ascii="Palatino Linotype" w:hAnsi="Palatino Linotype"/>
+          <w:bCs/>
+          <w:sz w:val="18"/>
+          <w:szCs w:val="18"/>
+        </w:rPr>
+        <w:t xml:space="preserve"> }} {{ </w:t>
+      </w:r>
+      <w:proofErr w:type="spellStart"/>
+      <w:r>
+        <w:rPr>
+          <w:rFonts w:ascii="Palatino Linotype" w:hAnsi="Palatino Linotype"/>
+          <w:bCs/>
+          <w:sz w:val="18"/>
+          <w:szCs w:val="18"/>
+        </w:rPr>
+        <w:t>defendant.last_name</w:t>
+      </w:r>
+      <w:proofErr w:type="spellEnd"/>
+      <w:r>
+        <w:rPr>
+          <w:rFonts w:ascii="Palatino Linotype" w:hAnsi="Palatino Linotype"/>
+          <w:bCs/>
+          <w:sz w:val="18"/>
+          <w:szCs w:val="18"/>
+        </w:rPr>
+        <w:t xml:space="preserve"> }}.{% </w:t>
+      </w:r>
+      <w:proofErr w:type="spellStart"/>
+      <w:r>
+        <w:rPr>
+          <w:rFonts w:ascii="Palatino Linotype" w:hAnsi="Palatino Linotype"/>
+          <w:bCs/>
+          <w:sz w:val="18"/>
+          <w:szCs w:val="18"/>
+        </w:rPr>
+        <w:t>endif</w:t>
+      </w:r>
+      <w:proofErr w:type="spellEnd"/>
+      <w:r>
+        <w:rPr>
+          <w:rFonts w:ascii="Palatino Linotype" w:hAnsi="Palatino Linotype"/>
+          <w:bCs/>
+          <w:sz w:val="18"/>
+          <w:szCs w:val="18"/>
+        </w:rPr>
+        <w:t xml:space="preserve"> %}</w:t>
+      </w:r>
+      <w:r>
+        <w:rPr>
+          <w:rFonts w:ascii="Palatino Linotype" w:hAnsi="Palatino Linotype"/>
+          <w:bCs/>
+          <w:sz w:val="18"/>
+          <w:szCs w:val="18"/>
+        </w:rPr>
+        <w:t xml:space="preserve">{% if </w:t>
+      </w:r>
+      <w:proofErr w:type="spellStart"/>
+      <w:r>
+        <w:rPr>
+          <w:rFonts w:ascii="Palatino Linotype" w:hAnsi="Palatino Linotype"/>
+          <w:bCs/>
+          <w:sz w:val="18"/>
+          <w:szCs w:val="18"/>
+        </w:rPr>
+        <w:t>fta_bond_conditions.forfeit_license</w:t>
+      </w:r>
+      <w:proofErr w:type="spellEnd"/>
+      <w:r>
+        <w:rPr>
+          <w:rFonts w:ascii="Palatino Linotype" w:hAnsi="Palatino Linotype"/>
+          <w:bCs/>
+          <w:sz w:val="18"/>
+          <w:szCs w:val="18"/>
+        </w:rPr>
+        <w:t xml:space="preserve"> == ‘Yes’ %}</w:t>
       </w:r>
     </w:p>
     <w:p>
@@ -950,16 +1332,56 @@
           <w:sz w:val="18"/>
           <w:szCs w:val="18"/>
         </w:rPr>
-        <w:t>{% endif %}</w:t>
-      </w:r>
-      <w:r>
-        <w:rPr>
-          <w:rFonts w:ascii="Palatino Linotype" w:hAnsi="Palatino Linotype"/>
-          <w:bCs/>
-          <w:sz w:val="18"/>
-          <w:szCs w:val="18"/>
-        </w:rPr>
-        <w:t>{% if fta_bond_conditions.vehicle_registration_block == ‘Yes’ %}</w:t>
+        <w:t xml:space="preserve">{% </w:t>
+      </w:r>
+      <w:proofErr w:type="spellStart"/>
+      <w:r>
+        <w:rPr>
+          <w:rFonts w:ascii="Palatino Linotype" w:hAnsi="Palatino Linotype"/>
+          <w:bCs/>
+          <w:sz w:val="18"/>
+          <w:szCs w:val="18"/>
+        </w:rPr>
+        <w:t>endif</w:t>
+      </w:r>
+      <w:proofErr w:type="spellEnd"/>
+      <w:r>
+        <w:rPr>
+          <w:rFonts w:ascii="Palatino Linotype" w:hAnsi="Palatino Linotype"/>
+          <w:bCs/>
+          <w:sz w:val="18"/>
+          <w:szCs w:val="18"/>
+        </w:rPr>
+        <w:t xml:space="preserve"> %}</w:t>
+      </w:r>
+      <w:r>
+        <w:rPr>
+          <w:rFonts w:ascii="Palatino Linotype" w:hAnsi="Palatino Linotype"/>
+          <w:bCs/>
+          <w:sz w:val="18"/>
+          <w:szCs w:val="18"/>
+        </w:rPr>
+        <w:t xml:space="preserve">{% if </w:t>
+      </w:r>
+      <w:proofErr w:type="spellStart"/>
+      <w:r>
+        <w:rPr>
+          <w:rFonts w:ascii="Palatino Linotype" w:hAnsi="Palatino Linotype"/>
+          <w:bCs/>
+          <w:sz w:val="18"/>
+          <w:szCs w:val="18"/>
+        </w:rPr>
+        <w:t>fta_bond_conditions.vehicle_registration_block</w:t>
+      </w:r>
+      <w:proofErr w:type="spellEnd"/>
+      <w:r>
+        <w:rPr>
+          <w:rFonts w:ascii="Palatino Linotype" w:hAnsi="Palatino Linotype"/>
+          <w:bCs/>
+          <w:sz w:val="18"/>
+          <w:szCs w:val="18"/>
+        </w:rPr>
+        <w:t xml:space="preserve"> == ‘Yes’ %}</w:t>
       </w:r>
     </w:p>
     <w:p>
@@ -1005,7 +1427,27 @@
           <w:sz w:val="18"/>
           <w:szCs w:val="18"/>
         </w:rPr>
-        <w:t>.{% endif %}</w:t>
+        <w:t xml:space="preserve">.{% </w:t>
+      </w:r>
+      <w:proofErr w:type="spellStart"/>
+      <w:r>
+        <w:rPr>
+          <w:rFonts w:ascii="Palatino Linotype" w:hAnsi="Palatino Linotype"/>
+          <w:bCs/>
+          <w:sz w:val="18"/>
+          <w:szCs w:val="18"/>
+        </w:rPr>
+        <w:t>endif</w:t>
+      </w:r>
+      <w:proofErr w:type="spellEnd"/>
+      <w:r>
+        <w:rPr>
+          <w:rFonts w:ascii="Palatino Linotype" w:hAnsi="Palatino Linotype"/>
+          <w:bCs/>
+          <w:sz w:val="18"/>
+          <w:szCs w:val="18"/>
+        </w:rPr>
+        <w:t xml:space="preserve"> %}</w:t>
       </w:r>
     </w:p>
     <w:p>
@@ -1099,7 +1541,47 @@
           <w:sz w:val="18"/>
           <w:szCs w:val="18"/>
         </w:rPr>
-        <w:t>The bond for this case is set as a {{ fta_bond_conditions.bond_type }}</w:t>
+        <w:t>The bond for this case is set as a {</w:t>
+      </w:r>
+      <w:proofErr w:type="gramStart"/>
+      <w:r>
+        <w:rPr>
+          <w:rFonts w:ascii="Palatino Linotype" w:hAnsi="Palatino Linotype"/>
+          <w:bCs/>
+          <w:sz w:val="18"/>
+          <w:szCs w:val="18"/>
+        </w:rPr>
+        <w:t xml:space="preserve">{ </w:t>
+      </w:r>
+      <w:proofErr w:type="spellStart"/>
+      <w:r>
+        <w:rPr>
+          <w:rFonts w:ascii="Palatino Linotype" w:hAnsi="Palatino Linotype"/>
+          <w:bCs/>
+          <w:sz w:val="18"/>
+          <w:szCs w:val="18"/>
+        </w:rPr>
+        <w:t>fta</w:t>
+      </w:r>
+      <w:proofErr w:type="gramEnd"/>
+      <w:r>
+        <w:rPr>
+          <w:rFonts w:ascii="Palatino Linotype" w:hAnsi="Palatino Linotype"/>
+          <w:bCs/>
+          <w:sz w:val="18"/>
+          <w:szCs w:val="18"/>
+        </w:rPr>
+        <w:t>_bond_conditions.bond_type</w:t>
+      </w:r>
+      <w:proofErr w:type="spellEnd"/>
+      <w:r>
+        <w:rPr>
+          <w:rFonts w:ascii="Palatino Linotype" w:hAnsi="Palatino Linotype"/>
+          <w:bCs/>
+          <w:sz w:val="18"/>
+          <w:szCs w:val="18"/>
+        </w:rPr>
+        <w:t xml:space="preserve"> }}</w:t>
       </w:r>
       <w:r>
         <w:rPr>
@@ -1135,7 +1617,87 @@
           <w:sz w:val="18"/>
           <w:szCs w:val="18"/>
         </w:rPr>
-        <w:t>% if fta_bond_conditions.bond_type == ‘Recognizance (OR Bond)’ %}The defendant shall execute a personal recognizance bond before being released.{% elif fta_bond_conditions.bond_type == ‘10% Deposit, Cash or Surety</w:t>
+        <w:t xml:space="preserve">% if </w:t>
+      </w:r>
+      <w:proofErr w:type="spellStart"/>
+      <w:r>
+        <w:rPr>
+          <w:rFonts w:ascii="Palatino Linotype" w:hAnsi="Palatino Linotype"/>
+          <w:bCs/>
+          <w:sz w:val="18"/>
+          <w:szCs w:val="18"/>
+        </w:rPr>
+        <w:t>fta_bond_conditions.bond_type</w:t>
+      </w:r>
+      <w:proofErr w:type="spellEnd"/>
+      <w:r>
+        <w:rPr>
+          <w:rFonts w:ascii="Palatino Linotype" w:hAnsi="Palatino Linotype"/>
+          <w:bCs/>
+          <w:sz w:val="18"/>
+          <w:szCs w:val="18"/>
+        </w:rPr>
+        <w:t xml:space="preserve"> == ‘Recognizance (OR Bond)’ %}The defendant shall execute a personal recognizance bond before being released</w:t>
+      </w:r>
+      <w:proofErr w:type="gramStart"/>
+      <w:r>
+        <w:rPr>
+          <w:rFonts w:ascii="Palatino Linotype" w:hAnsi="Palatino Linotype"/>
+          <w:bCs/>
+          <w:sz w:val="18"/>
+          <w:szCs w:val="18"/>
+        </w:rPr>
+        <w:t>.{</w:t>
+      </w:r>
+      <w:proofErr w:type="gramEnd"/>
+      <w:r>
+        <w:rPr>
+          <w:rFonts w:ascii="Palatino Linotype" w:hAnsi="Palatino Linotype"/>
+          <w:bCs/>
+          <w:sz w:val="18"/>
+          <w:szCs w:val="18"/>
+        </w:rPr>
+        <w:t xml:space="preserve">% </w:t>
+      </w:r>
+      <w:proofErr w:type="spellStart"/>
+      <w:r>
+        <w:rPr>
+          <w:rFonts w:ascii="Palatino Linotype" w:hAnsi="Palatino Linotype"/>
+          <w:bCs/>
+          <w:sz w:val="18"/>
+          <w:szCs w:val="18"/>
+        </w:rPr>
+        <w:t>elif</w:t>
+      </w:r>
+      <w:proofErr w:type="spellEnd"/>
+      <w:r>
+        <w:rPr>
+          <w:rFonts w:ascii="Palatino Linotype" w:hAnsi="Palatino Linotype"/>
+          <w:bCs/>
+          <w:sz w:val="18"/>
+          <w:szCs w:val="18"/>
+        </w:rPr>
+        <w:t xml:space="preserve"> </w:t>
+      </w:r>
+      <w:proofErr w:type="spellStart"/>
+      <w:r>
+        <w:rPr>
+          <w:rFonts w:ascii="Palatino Linotype" w:hAnsi="Palatino Linotype"/>
+          <w:bCs/>
+          <w:sz w:val="18"/>
+          <w:szCs w:val="18"/>
+        </w:rPr>
+        <w:t>fta_bond_conditions.bond_type</w:t>
+      </w:r>
+      <w:proofErr w:type="spellEnd"/>
+      <w:r>
+        <w:rPr>
+          <w:rFonts w:ascii="Palatino Linotype" w:hAnsi="Palatino Linotype"/>
+          <w:bCs/>
+          <w:sz w:val="18"/>
+          <w:szCs w:val="18"/>
+        </w:rPr>
+        <w:t xml:space="preserve"> == ‘10% Deposit, Cash or Surety</w:t>
       </w:r>
       <w:r>
         <w:rPr>
@@ -1153,7 +1715,17 @@
           <w:sz w:val="18"/>
           <w:szCs w:val="18"/>
         </w:rPr>
-        <w:t>The defendant, or bond depositor, shall deposit 10% of {{ fta_bond_conditions.bond_</w:t>
+        <w:t xml:space="preserve">The defendant, or bond depositor, shall deposit 10% of {{ </w:t>
+      </w:r>
+      <w:proofErr w:type="spellStart"/>
+      <w:r>
+        <w:rPr>
+          <w:rFonts w:ascii="Palatino Linotype" w:hAnsi="Palatino Linotype"/>
+          <w:bCs/>
+          <w:sz w:val="18"/>
+          <w:szCs w:val="18"/>
+        </w:rPr>
+        <w:t>fta_bond_conditions.bond_</w:t>
       </w:r>
       <w:r>
         <w:rPr>
@@ -1164,14 +1736,25 @@
         </w:rPr>
         <w:t>amount</w:t>
       </w:r>
-      <w:r>
-        <w:rPr>
-          <w:rFonts w:ascii="Palatino Linotype" w:hAnsi="Palatino Linotype"/>
-          <w:bCs/>
-          <w:sz w:val="18"/>
-          <w:szCs w:val="18"/>
-        </w:rPr>
-        <w:t xml:space="preserve"> }}. Upon breach, the defendant, or bond depositor, will forfeit the amount deposited and will owe the balance on the full amount of the bond. The defendant, or bond depositor, may post the full cash amount of the bond of {{ fta_bond_conditions.bond_</w:t>
+      <w:proofErr w:type="spellEnd"/>
+      <w:r>
+        <w:rPr>
+          <w:rFonts w:ascii="Palatino Linotype" w:hAnsi="Palatino Linotype"/>
+          <w:bCs/>
+          <w:sz w:val="18"/>
+          <w:szCs w:val="18"/>
+        </w:rPr>
+        <w:t xml:space="preserve"> }}. Upon breach, the defendant, or bond depositor, will forfeit the amount deposited and will owe the balance on the full amount of the bond. The defendant, or bond depositor, may post the full cash amount of the bond of {{ </w:t>
+      </w:r>
+      <w:proofErr w:type="spellStart"/>
+      <w:r>
+        <w:rPr>
+          <w:rFonts w:ascii="Palatino Linotype" w:hAnsi="Palatino Linotype"/>
+          <w:bCs/>
+          <w:sz w:val="18"/>
+          <w:szCs w:val="18"/>
+        </w:rPr>
+        <w:t>fta_bond_conditions.bond_</w:t>
       </w:r>
       <w:r>
         <w:rPr>
@@ -1182,14 +1765,65 @@
         </w:rPr>
         <w:t>amount</w:t>
       </w:r>
-      <w:r>
-        <w:rPr>
-          <w:rFonts w:ascii="Palatino Linotype" w:hAnsi="Palatino Linotype"/>
-          <w:bCs/>
-          <w:sz w:val="18"/>
-          <w:szCs w:val="18"/>
-        </w:rPr>
-        <w:t xml:space="preserve"> }}, in lieu of 10%, or may post bond with sufficient solvent sureties, or bond secured by real estate in the county.{% elif fta_bond_conditions.bond_type == ‘Cash or Surety’ %}The defendant, or bond depositor must post the full cash amount of the bond of {{ fta_bond_conditions.bond_</w:t>
+      <w:proofErr w:type="spellEnd"/>
+      <w:r>
+        <w:rPr>
+          <w:rFonts w:ascii="Palatino Linotype" w:hAnsi="Palatino Linotype"/>
+          <w:bCs/>
+          <w:sz w:val="18"/>
+          <w:szCs w:val="18"/>
+        </w:rPr>
+        <w:t xml:space="preserve"> }}, in lieu of 10%, or may post bond with sufficient solvent sureties, or bond secured by real estate in the county.{% </w:t>
+      </w:r>
+      <w:proofErr w:type="spellStart"/>
+      <w:r>
+        <w:rPr>
+          <w:rFonts w:ascii="Palatino Linotype" w:hAnsi="Palatino Linotype"/>
+          <w:bCs/>
+          <w:sz w:val="18"/>
+          <w:szCs w:val="18"/>
+        </w:rPr>
+        <w:t>elif</w:t>
+      </w:r>
+      <w:proofErr w:type="spellEnd"/>
+      <w:r>
+        <w:rPr>
+          <w:rFonts w:ascii="Palatino Linotype" w:hAnsi="Palatino Linotype"/>
+          <w:bCs/>
+          <w:sz w:val="18"/>
+          <w:szCs w:val="18"/>
+        </w:rPr>
+        <w:t xml:space="preserve"> </w:t>
+      </w:r>
+      <w:proofErr w:type="spellStart"/>
+      <w:r>
+        <w:rPr>
+          <w:rFonts w:ascii="Palatino Linotype" w:hAnsi="Palatino Linotype"/>
+          <w:bCs/>
+          <w:sz w:val="18"/>
+          <w:szCs w:val="18"/>
+        </w:rPr>
+        <w:t>fta_bond_conditions.bond_type</w:t>
+      </w:r>
+      <w:proofErr w:type="spellEnd"/>
+      <w:r>
+        <w:rPr>
+          <w:rFonts w:ascii="Palatino Linotype" w:hAnsi="Palatino Linotype"/>
+          <w:bCs/>
+          <w:sz w:val="18"/>
+          <w:szCs w:val="18"/>
+        </w:rPr>
+        <w:t xml:space="preserve"> == ‘Cash or Surety’ %}The defendant, or bond depositor must post the full cash amount of the bond of {{ </w:t>
+      </w:r>
+      <w:proofErr w:type="spellStart"/>
+      <w:r>
+        <w:rPr>
+          <w:rFonts w:ascii="Palatino Linotype" w:hAnsi="Palatino Linotype"/>
+          <w:bCs/>
+          <w:sz w:val="18"/>
+          <w:szCs w:val="18"/>
+        </w:rPr>
+        <w:t>fta_bond_conditions.bond_</w:t>
       </w:r>
       <w:r>
         <w:rPr>
@@ -1200,14 +1834,35 @@
         </w:rPr>
         <w:t>amount</w:t>
       </w:r>
-      <w:r>
-        <w:rPr>
-          <w:rFonts w:ascii="Palatino Linotype" w:hAnsi="Palatino Linotype"/>
-          <w:bCs/>
-          <w:sz w:val="18"/>
-          <w:szCs w:val="18"/>
-        </w:rPr>
-        <w:t xml:space="preserve"> }}, or may post bond with sufficient solvent sureties, or bond secured by real estate in the county.{% endif %}</w:t>
+      <w:proofErr w:type="spellEnd"/>
+      <w:r>
+        <w:rPr>
+          <w:rFonts w:ascii="Palatino Linotype" w:hAnsi="Palatino Linotype"/>
+          <w:bCs/>
+          <w:sz w:val="18"/>
+          <w:szCs w:val="18"/>
+        </w:rPr>
+        <w:t xml:space="preserve"> }}, or may post bond with sufficient solvent sureties, or bond secured by real estate in the county.{% </w:t>
+      </w:r>
+      <w:proofErr w:type="spellStart"/>
+      <w:r>
+        <w:rPr>
+          <w:rFonts w:ascii="Palatino Linotype" w:hAnsi="Palatino Linotype"/>
+          <w:bCs/>
+          <w:sz w:val="18"/>
+          <w:szCs w:val="18"/>
+        </w:rPr>
+        <w:t>endif</w:t>
+      </w:r>
+      <w:proofErr w:type="spellEnd"/>
+      <w:r>
+        <w:rPr>
+          <w:rFonts w:ascii="Palatino Linotype" w:hAnsi="Palatino Linotype"/>
+          <w:bCs/>
+          <w:sz w:val="18"/>
+          <w:szCs w:val="18"/>
+        </w:rPr>
+        <w:t xml:space="preserve"> %}</w:t>
       </w:r>
     </w:p>
     <w:p>
@@ -1322,7 +1977,27 @@
           <w:sz w:val="18"/>
           <w:szCs w:val="18"/>
         </w:rPr>
-        <w:t>{% if fta_bond_conditions.no_contact is true %}</w:t>
+        <w:t xml:space="preserve">{% if </w:t>
+      </w:r>
+      <w:proofErr w:type="spellStart"/>
+      <w:r>
+        <w:rPr>
+          <w:rFonts w:ascii="Palatino Linotype" w:hAnsi="Palatino Linotype"/>
+          <w:bCs/>
+          <w:sz w:val="18"/>
+          <w:szCs w:val="18"/>
+        </w:rPr>
+        <w:t>fta_bond_conditions.no_contact</w:t>
+      </w:r>
+      <w:proofErr w:type="spellEnd"/>
+      <w:r>
+        <w:rPr>
+          <w:rFonts w:ascii="Palatino Linotype" w:hAnsi="Palatino Linotype"/>
+          <w:bCs/>
+          <w:sz w:val="18"/>
+          <w:szCs w:val="18"/>
+        </w:rPr>
+        <w:t xml:space="preserve"> is true %}</w:t>
       </w:r>
     </w:p>
     <w:p>
@@ -1350,7 +2025,67 @@
           <w:sz w:val="18"/>
           <w:szCs w:val="18"/>
         </w:rPr>
-        <w:t>The defendant shall have no contact with the complaining witness(es) or ADD TAG.{% endif %}{% if fta_bond_conditions.no_alcohol_drugs is true %}</w:t>
+        <w:t>The defendant shall have no contact with the complaining witness(</w:t>
+      </w:r>
+      <w:proofErr w:type="spellStart"/>
+      <w:r>
+        <w:rPr>
+          <w:rFonts w:ascii="Palatino Linotype" w:hAnsi="Palatino Linotype"/>
+          <w:bCs/>
+          <w:sz w:val="18"/>
+          <w:szCs w:val="18"/>
+        </w:rPr>
+        <w:t>es</w:t>
+      </w:r>
+      <w:proofErr w:type="spellEnd"/>
+      <w:r>
+        <w:rPr>
+          <w:rFonts w:ascii="Palatino Linotype" w:hAnsi="Palatino Linotype"/>
+          <w:bCs/>
+          <w:sz w:val="18"/>
+          <w:szCs w:val="18"/>
+        </w:rPr>
+        <w:t xml:space="preserve">) or ADD TAG.{% </w:t>
+      </w:r>
+      <w:proofErr w:type="spellStart"/>
+      <w:r>
+        <w:rPr>
+          <w:rFonts w:ascii="Palatino Linotype" w:hAnsi="Palatino Linotype"/>
+          <w:bCs/>
+          <w:sz w:val="18"/>
+          <w:szCs w:val="18"/>
+        </w:rPr>
+        <w:t>endif</w:t>
+      </w:r>
+      <w:proofErr w:type="spellEnd"/>
+      <w:r>
+        <w:rPr>
+          <w:rFonts w:ascii="Palatino Linotype" w:hAnsi="Palatino Linotype"/>
+          <w:bCs/>
+          <w:sz w:val="18"/>
+          <w:szCs w:val="18"/>
+        </w:rPr>
+        <w:t xml:space="preserve"> %}{% if </w:t>
+      </w:r>
+      <w:proofErr w:type="spellStart"/>
+      <w:r>
+        <w:rPr>
+          <w:rFonts w:ascii="Palatino Linotype" w:hAnsi="Palatino Linotype"/>
+          <w:bCs/>
+          <w:sz w:val="18"/>
+          <w:szCs w:val="18"/>
+        </w:rPr>
+        <w:t>fta_bond_conditions.no_alcohol_drugs</w:t>
+      </w:r>
+      <w:proofErr w:type="spellEnd"/>
+      <w:r>
+        <w:rPr>
+          <w:rFonts w:ascii="Palatino Linotype" w:hAnsi="Palatino Linotype"/>
+          <w:bCs/>
+          <w:sz w:val="18"/>
+          <w:szCs w:val="18"/>
+        </w:rPr>
+        <w:t xml:space="preserve"> is true %}</w:t>
       </w:r>
     </w:p>
     <w:p>
@@ -1378,16 +2113,56 @@
           <w:sz w:val="18"/>
           <w:szCs w:val="18"/>
         </w:rPr>
-        <w:t>The defendant shall not possess, consume, or purchase alcohol or drugs of abuse.{% endif %}</w:t>
-      </w:r>
-      <w:r>
-        <w:rPr>
-          <w:rFonts w:ascii="Palatino Linotype" w:hAnsi="Palatino Linotype"/>
-          <w:bCs/>
-          <w:sz w:val="18"/>
-          <w:szCs w:val="18"/>
-        </w:rPr>
-        <w:t>{% if fta_bond_conditions.alcohol_drugs_assessment is true %}</w:t>
+        <w:t xml:space="preserve">The defendant shall not possess, consume, or purchase alcohol or drugs of abuse.{% </w:t>
+      </w:r>
+      <w:proofErr w:type="spellStart"/>
+      <w:r>
+        <w:rPr>
+          <w:rFonts w:ascii="Palatino Linotype" w:hAnsi="Palatino Linotype"/>
+          <w:bCs/>
+          <w:sz w:val="18"/>
+          <w:szCs w:val="18"/>
+        </w:rPr>
+        <w:t>endif</w:t>
+      </w:r>
+      <w:proofErr w:type="spellEnd"/>
+      <w:r>
+        <w:rPr>
+          <w:rFonts w:ascii="Palatino Linotype" w:hAnsi="Palatino Linotype"/>
+          <w:bCs/>
+          <w:sz w:val="18"/>
+          <w:szCs w:val="18"/>
+        </w:rPr>
+        <w:t xml:space="preserve"> %}</w:t>
+      </w:r>
+      <w:r>
+        <w:rPr>
+          <w:rFonts w:ascii="Palatino Linotype" w:hAnsi="Palatino Linotype"/>
+          <w:bCs/>
+          <w:sz w:val="18"/>
+          <w:szCs w:val="18"/>
+        </w:rPr>
+        <w:t xml:space="preserve">{% if </w:t>
+      </w:r>
+      <w:proofErr w:type="spellStart"/>
+      <w:r>
+        <w:rPr>
+          <w:rFonts w:ascii="Palatino Linotype" w:hAnsi="Palatino Linotype"/>
+          <w:bCs/>
+          <w:sz w:val="18"/>
+          <w:szCs w:val="18"/>
+        </w:rPr>
+        <w:t>fta_bond_conditions.alcohol_drugs_assessment</w:t>
+      </w:r>
+      <w:proofErr w:type="spellEnd"/>
+      <w:r>
+        <w:rPr>
+          <w:rFonts w:ascii="Palatino Linotype" w:hAnsi="Palatino Linotype"/>
+          <w:bCs/>
+          <w:sz w:val="18"/>
+          <w:szCs w:val="18"/>
+        </w:rPr>
+        <w:t xml:space="preserve"> is true %}</w:t>
       </w:r>
     </w:p>
     <w:p>
@@ -1415,7 +2190,47 @@
           <w:sz w:val="18"/>
           <w:szCs w:val="18"/>
         </w:rPr>
-        <w:t>The defendant shall report to the Office of Community Control forthwith to obtain an alcohol and drug assessment. The defendant shall comply with the any counseling or treatment that is advised.{% endif %}{% if fta_bond_conditions.alcohol_test_kiosk is true %}</w:t>
+        <w:t xml:space="preserve">The defendant shall report to the Office of Community Control forthwith to obtain an alcohol and drug assessment. The defendant shall comply with the any counseling or treatment that is advised.{% </w:t>
+      </w:r>
+      <w:proofErr w:type="spellStart"/>
+      <w:r>
+        <w:rPr>
+          <w:rFonts w:ascii="Palatino Linotype" w:hAnsi="Palatino Linotype"/>
+          <w:bCs/>
+          <w:sz w:val="18"/>
+          <w:szCs w:val="18"/>
+        </w:rPr>
+        <w:t>endif</w:t>
+      </w:r>
+      <w:proofErr w:type="spellEnd"/>
+      <w:r>
+        <w:rPr>
+          <w:rFonts w:ascii="Palatino Linotype" w:hAnsi="Palatino Linotype"/>
+          <w:bCs/>
+          <w:sz w:val="18"/>
+          <w:szCs w:val="18"/>
+        </w:rPr>
+        <w:t xml:space="preserve"> %}{% if </w:t>
+      </w:r>
+      <w:proofErr w:type="spellStart"/>
+      <w:r>
+        <w:rPr>
+          <w:rFonts w:ascii="Palatino Linotype" w:hAnsi="Palatino Linotype"/>
+          <w:bCs/>
+          <w:sz w:val="18"/>
+          <w:szCs w:val="18"/>
+        </w:rPr>
+        <w:t>fta_bond_conditions.alcohol_test_kiosk</w:t>
+      </w:r>
+      <w:proofErr w:type="spellEnd"/>
+      <w:r>
+        <w:rPr>
+          <w:rFonts w:ascii="Palatino Linotype" w:hAnsi="Palatino Linotype"/>
+          <w:bCs/>
+          <w:sz w:val="18"/>
+          <w:szCs w:val="18"/>
+        </w:rPr>
+        <w:t xml:space="preserve"> is true %}</w:t>
       </w:r>
     </w:p>
     <w:p>
@@ -1461,7 +2276,67 @@
           <w:sz w:val="18"/>
           <w:szCs w:val="18"/>
         </w:rPr>
-        <w:t xml:space="preserve"> the Office of Community Control forthwith to set a schedule for alcohol tests with the AB (Alcohol) Kisok.{% endif %}{% if fta_bond_conditions.specialized_docket is true %}</w:t>
+        <w:t xml:space="preserve"> the Office of Community Control forthwith to set a schedule for alcohol tests with the AB (Alcohol) </w:t>
+      </w:r>
+      <w:proofErr w:type="spellStart"/>
+      <w:r>
+        <w:rPr>
+          <w:rFonts w:ascii="Palatino Linotype" w:hAnsi="Palatino Linotype"/>
+          <w:bCs/>
+          <w:sz w:val="18"/>
+          <w:szCs w:val="18"/>
+        </w:rPr>
+        <w:t>Kisok</w:t>
+      </w:r>
+      <w:proofErr w:type="spellEnd"/>
+      <w:r>
+        <w:rPr>
+          <w:rFonts w:ascii="Palatino Linotype" w:hAnsi="Palatino Linotype"/>
+          <w:bCs/>
+          <w:sz w:val="18"/>
+          <w:szCs w:val="18"/>
+        </w:rPr>
+        <w:t xml:space="preserve">.{% </w:t>
+      </w:r>
+      <w:proofErr w:type="spellStart"/>
+      <w:r>
+        <w:rPr>
+          <w:rFonts w:ascii="Palatino Linotype" w:hAnsi="Palatino Linotype"/>
+          <w:bCs/>
+          <w:sz w:val="18"/>
+          <w:szCs w:val="18"/>
+        </w:rPr>
+        <w:t>endif</w:t>
+      </w:r>
+      <w:proofErr w:type="spellEnd"/>
+      <w:r>
+        <w:rPr>
+          <w:rFonts w:ascii="Palatino Linotype" w:hAnsi="Palatino Linotype"/>
+          <w:bCs/>
+          <w:sz w:val="18"/>
+          <w:szCs w:val="18"/>
+        </w:rPr>
+        <w:t xml:space="preserve"> %}{% if </w:t>
+      </w:r>
+      <w:proofErr w:type="spellStart"/>
+      <w:r>
+        <w:rPr>
+          <w:rFonts w:ascii="Palatino Linotype" w:hAnsi="Palatino Linotype"/>
+          <w:bCs/>
+          <w:sz w:val="18"/>
+          <w:szCs w:val="18"/>
+        </w:rPr>
+        <w:t>fta_bond_conditions.specialized_docket</w:t>
+      </w:r>
+      <w:proofErr w:type="spellEnd"/>
+      <w:r>
+        <w:rPr>
+          <w:rFonts w:ascii="Palatino Linotype" w:hAnsi="Palatino Linotype"/>
+          <w:bCs/>
+          <w:sz w:val="18"/>
+          <w:szCs w:val="18"/>
+        </w:rPr>
+        <w:t xml:space="preserve"> is true %}</w:t>
       </w:r>
     </w:p>
     <w:p>
@@ -1490,16 +2365,76 @@
           <w:szCs w:val="18"/>
         </w:rPr>
         <w:lastRenderedPageBreak/>
-        <w:t>The defendant shall report to the Specialized Docket Coordinator to be screened for admission to the {{ fta_bond_conditions.specialized_docket_type }}.{% endif %}</w:t>
-      </w:r>
-      <w:r>
-        <w:rPr>
-          <w:rFonts w:ascii="Palatino Linotype" w:hAnsi="Palatino Linotype"/>
-          <w:bCs/>
-          <w:sz w:val="18"/>
-          <w:szCs w:val="18"/>
-        </w:rPr>
-        <w:t>{% if fta_bond_conditions.monitoring is true %}</w:t>
+        <w:t xml:space="preserve">The defendant shall report to the Specialized Docket Coordinator to be screened for admission to the {{ </w:t>
+      </w:r>
+      <w:proofErr w:type="spellStart"/>
+      <w:r>
+        <w:rPr>
+          <w:rFonts w:ascii="Palatino Linotype" w:hAnsi="Palatino Linotype"/>
+          <w:bCs/>
+          <w:sz w:val="18"/>
+          <w:szCs w:val="18"/>
+        </w:rPr>
+        <w:t>fta_bond_conditions.specialized_docket_type</w:t>
+      </w:r>
+      <w:proofErr w:type="spellEnd"/>
+      <w:r>
+        <w:rPr>
+          <w:rFonts w:ascii="Palatino Linotype" w:hAnsi="Palatino Linotype"/>
+          <w:bCs/>
+          <w:sz w:val="18"/>
+          <w:szCs w:val="18"/>
+        </w:rPr>
+        <w:t xml:space="preserve"> }}.{% </w:t>
+      </w:r>
+      <w:proofErr w:type="spellStart"/>
+      <w:r>
+        <w:rPr>
+          <w:rFonts w:ascii="Palatino Linotype" w:hAnsi="Palatino Linotype"/>
+          <w:bCs/>
+          <w:sz w:val="18"/>
+          <w:szCs w:val="18"/>
+        </w:rPr>
+        <w:t>endif</w:t>
+      </w:r>
+      <w:proofErr w:type="spellEnd"/>
+      <w:r>
+        <w:rPr>
+          <w:rFonts w:ascii="Palatino Linotype" w:hAnsi="Palatino Linotype"/>
+          <w:bCs/>
+          <w:sz w:val="18"/>
+          <w:szCs w:val="18"/>
+        </w:rPr>
+        <w:t xml:space="preserve"> %}</w:t>
+      </w:r>
+      <w:r>
+        <w:rPr>
+          <w:rFonts w:ascii="Palatino Linotype" w:hAnsi="Palatino Linotype"/>
+          <w:bCs/>
+          <w:sz w:val="18"/>
+          <w:szCs w:val="18"/>
+        </w:rPr>
+        <w:t xml:space="preserve">{% if </w:t>
+      </w:r>
+      <w:proofErr w:type="spellStart"/>
+      <w:r>
+        <w:rPr>
+          <w:rFonts w:ascii="Palatino Linotype" w:hAnsi="Palatino Linotype"/>
+          <w:bCs/>
+          <w:sz w:val="18"/>
+          <w:szCs w:val="18"/>
+        </w:rPr>
+        <w:t>fta_bond_conditions.monitoring</w:t>
+      </w:r>
+      <w:proofErr w:type="spellEnd"/>
+      <w:r>
+        <w:rPr>
+          <w:rFonts w:ascii="Palatino Linotype" w:hAnsi="Palatino Linotype"/>
+          <w:bCs/>
+          <w:sz w:val="18"/>
+          <w:szCs w:val="18"/>
+        </w:rPr>
+        <w:t xml:space="preserve"> is true %}</w:t>
       </w:r>
     </w:p>
     <w:p>
@@ -1527,7 +2462,47 @@
           <w:sz w:val="18"/>
           <w:szCs w:val="18"/>
         </w:rPr>
-        <w:t>The defendant shall report to the Office of Community Control prior to release/forthwith to submit to {{ fta_bond_conditions.monitoring_type }}.{% endif %}</w:t>
+        <w:t xml:space="preserve">The defendant shall report to the Office of Community Control prior to release/forthwith to submit to {{ </w:t>
+      </w:r>
+      <w:proofErr w:type="spellStart"/>
+      <w:r>
+        <w:rPr>
+          <w:rFonts w:ascii="Palatino Linotype" w:hAnsi="Palatino Linotype"/>
+          <w:bCs/>
+          <w:sz w:val="18"/>
+          <w:szCs w:val="18"/>
+        </w:rPr>
+        <w:t>fta_bond_conditions.monitoring_type</w:t>
+      </w:r>
+      <w:proofErr w:type="spellEnd"/>
+      <w:r>
+        <w:rPr>
+          <w:rFonts w:ascii="Palatino Linotype" w:hAnsi="Palatino Linotype"/>
+          <w:bCs/>
+          <w:sz w:val="18"/>
+          <w:szCs w:val="18"/>
+        </w:rPr>
+        <w:t xml:space="preserve"> }}.{% </w:t>
+      </w:r>
+      <w:proofErr w:type="spellStart"/>
+      <w:r>
+        <w:rPr>
+          <w:rFonts w:ascii="Palatino Linotype" w:hAnsi="Palatino Linotype"/>
+          <w:bCs/>
+          <w:sz w:val="18"/>
+          <w:szCs w:val="18"/>
+        </w:rPr>
+        <w:t>endif</w:t>
+      </w:r>
+      <w:proofErr w:type="spellEnd"/>
+      <w:r>
+        <w:rPr>
+          <w:rFonts w:ascii="Palatino Linotype" w:hAnsi="Palatino Linotype"/>
+          <w:bCs/>
+          <w:sz w:val="18"/>
+          <w:szCs w:val="18"/>
+        </w:rPr>
+        <w:t xml:space="preserve"> %}</w:t>
       </w:r>
     </w:p>
     <w:p>
@@ -1689,23 +2664,86 @@
           <w:sz w:val="18"/>
           <w:szCs w:val="18"/>
         </w:rPr>
-        <w:t>{{ judicial_officer.officer_</w:t>
-      </w:r>
-      <w:r>
-        <w:rPr>
-          <w:rFonts w:ascii="Palatino Linotype" w:hAnsi="Palatino Linotype"/>
-          <w:sz w:val="18"/>
-          <w:szCs w:val="18"/>
-        </w:rPr>
-        <w:t xml:space="preserve">type }} </w:t>
-      </w:r>
-      <w:r>
-        <w:rPr>
-          <w:rFonts w:ascii="Palatino Linotype" w:hAnsi="Palatino Linotype"/>
-          <w:sz w:val="18"/>
-          <w:szCs w:val="18"/>
-        </w:rPr>
-        <w:t>{{ judicial_officer</w:t>
+        <w:t>{</w:t>
+      </w:r>
+      <w:proofErr w:type="gramStart"/>
+      <w:r>
+        <w:rPr>
+          <w:rFonts w:ascii="Palatino Linotype" w:hAnsi="Palatino Linotype"/>
+          <w:sz w:val="18"/>
+          <w:szCs w:val="18"/>
+        </w:rPr>
+        <w:t xml:space="preserve">{ </w:t>
+      </w:r>
+      <w:proofErr w:type="spellStart"/>
+      <w:r>
+        <w:rPr>
+          <w:rFonts w:ascii="Palatino Linotype" w:hAnsi="Palatino Linotype"/>
+          <w:sz w:val="18"/>
+          <w:szCs w:val="18"/>
+        </w:rPr>
+        <w:t>judicial</w:t>
+      </w:r>
+      <w:proofErr w:type="gramEnd"/>
+      <w:r>
+        <w:rPr>
+          <w:rFonts w:ascii="Palatino Linotype" w:hAnsi="Palatino Linotype"/>
+          <w:sz w:val="18"/>
+          <w:szCs w:val="18"/>
+        </w:rPr>
+        <w:t>_officer.officer_</w:t>
+      </w:r>
+      <w:r>
+        <w:rPr>
+          <w:rFonts w:ascii="Palatino Linotype" w:hAnsi="Palatino Linotype"/>
+          <w:sz w:val="18"/>
+          <w:szCs w:val="18"/>
+        </w:rPr>
+        <w:t>type</w:t>
+      </w:r>
+      <w:proofErr w:type="spellEnd"/>
+      <w:r>
+        <w:rPr>
+          <w:rFonts w:ascii="Palatino Linotype" w:hAnsi="Palatino Linotype"/>
+          <w:sz w:val="18"/>
+          <w:szCs w:val="18"/>
+        </w:rPr>
+        <w:t xml:space="preserve"> }} </w:t>
+      </w:r>
+      <w:r>
+        <w:rPr>
+          <w:rFonts w:ascii="Palatino Linotype" w:hAnsi="Palatino Linotype"/>
+          <w:sz w:val="18"/>
+          <w:szCs w:val="18"/>
+        </w:rPr>
+        <w:t>{</w:t>
+      </w:r>
+      <w:proofErr w:type="gramStart"/>
+      <w:r>
+        <w:rPr>
+          <w:rFonts w:ascii="Palatino Linotype" w:hAnsi="Palatino Linotype"/>
+          <w:sz w:val="18"/>
+          <w:szCs w:val="18"/>
+        </w:rPr>
+        <w:t xml:space="preserve">{ </w:t>
+      </w:r>
+      <w:proofErr w:type="spellStart"/>
+      <w:r>
+        <w:rPr>
+          <w:rFonts w:ascii="Palatino Linotype" w:hAnsi="Palatino Linotype"/>
+          <w:sz w:val="18"/>
+          <w:szCs w:val="18"/>
+        </w:rPr>
+        <w:t>judicial</w:t>
+      </w:r>
+      <w:proofErr w:type="gramEnd"/>
+      <w:r>
+        <w:rPr>
+          <w:rFonts w:ascii="Palatino Linotype" w:hAnsi="Palatino Linotype"/>
+          <w:sz w:val="18"/>
+          <w:szCs w:val="18"/>
+        </w:rPr>
+        <w:t>_officer</w:t>
       </w:r>
       <w:r>
         <w:rPr>
@@ -1715,6 +2753,7 @@
         </w:rPr>
         <w:t>.first_name</w:t>
       </w:r>
+      <w:proofErr w:type="spellEnd"/>
       <w:r>
         <w:rPr>
           <w:rFonts w:ascii="Palatino Linotype" w:hAnsi="Palatino Linotype"/>
@@ -1737,7 +2776,43 @@
           <w:sz w:val="18"/>
           <w:szCs w:val="18"/>
         </w:rPr>
-        <w:t>{{ judicial_officer.last_name }}</w:t>
+        <w:t>{</w:t>
+      </w:r>
+      <w:proofErr w:type="gramStart"/>
+      <w:r>
+        <w:rPr>
+          <w:rFonts w:ascii="Palatino Linotype" w:hAnsi="Palatino Linotype"/>
+          <w:sz w:val="18"/>
+          <w:szCs w:val="18"/>
+        </w:rPr>
+        <w:t xml:space="preserve">{ </w:t>
+      </w:r>
+      <w:proofErr w:type="spellStart"/>
+      <w:r>
+        <w:rPr>
+          <w:rFonts w:ascii="Palatino Linotype" w:hAnsi="Palatino Linotype"/>
+          <w:sz w:val="18"/>
+          <w:szCs w:val="18"/>
+        </w:rPr>
+        <w:t>judicial</w:t>
+      </w:r>
+      <w:proofErr w:type="gramEnd"/>
+      <w:r>
+        <w:rPr>
+          <w:rFonts w:ascii="Palatino Linotype" w:hAnsi="Palatino Linotype"/>
+          <w:sz w:val="18"/>
+          <w:szCs w:val="18"/>
+        </w:rPr>
+        <w:t>_officer.last_name</w:t>
+      </w:r>
+      <w:proofErr w:type="spellEnd"/>
+      <w:r>
+        <w:rPr>
+          <w:rFonts w:ascii="Palatino Linotype" w:hAnsi="Palatino Linotype"/>
+          <w:sz w:val="18"/>
+          <w:szCs w:val="18"/>
+        </w:rPr>
+        <w:t xml:space="preserve"> }}</w:t>
       </w:r>
     </w:p>
     <w:p>
@@ -1797,7 +2872,17 @@
           <w:sz w:val="20"/>
           <w:szCs w:val="20"/>
         </w:rPr>
-        <w:t>% if judicial_of</w:t>
+        <w:t xml:space="preserve">% if </w:t>
+      </w:r>
+      <w:proofErr w:type="spellStart"/>
+      <w:r>
+        <w:rPr>
+          <w:rFonts w:ascii="Palatino Linotype" w:hAnsi="Palatino Linotype"/>
+          <w:bCs/>
+          <w:sz w:val="20"/>
+          <w:szCs w:val="20"/>
+        </w:rPr>
+        <w:t>judicial_of</w:t>
       </w:r>
       <w:r>
         <w:rPr>
@@ -1824,7 +2909,37 @@
           <w:sz w:val="20"/>
           <w:szCs w:val="20"/>
         </w:rPr>
-        <w:t>_type  ==  ‘Magistrate’ %}</w:t>
+        <w:t>_</w:t>
+      </w:r>
+      <w:proofErr w:type="gramStart"/>
+      <w:r>
+        <w:rPr>
+          <w:rFonts w:ascii="Palatino Linotype" w:hAnsi="Palatino Linotype"/>
+          <w:bCs/>
+          <w:sz w:val="20"/>
+          <w:szCs w:val="20"/>
+        </w:rPr>
+        <w:t>type</w:t>
+      </w:r>
+      <w:proofErr w:type="spellEnd"/>
+      <w:r>
+        <w:rPr>
+          <w:rFonts w:ascii="Palatino Linotype" w:hAnsi="Palatino Linotype"/>
+          <w:bCs/>
+          <w:sz w:val="20"/>
+          <w:szCs w:val="20"/>
+        </w:rPr>
+        <w:t xml:space="preserve">  =</w:t>
+      </w:r>
+      <w:proofErr w:type="gramEnd"/>
+      <w:r>
+        <w:rPr>
+          <w:rFonts w:ascii="Palatino Linotype" w:hAnsi="Palatino Linotype"/>
+          <w:bCs/>
+          <w:sz w:val="20"/>
+          <w:szCs w:val="20"/>
+        </w:rPr>
+        <w:t>=  ‘Magistrate’ %}</w:t>
       </w:r>
     </w:p>
     <w:p>
@@ -1924,7 +3039,25 @@
           <w:sz w:val="20"/>
           <w:szCs w:val="20"/>
         </w:rPr>
-        <w:t>{% endif %}</w:t>
+        <w:t xml:space="preserve">{% </w:t>
+      </w:r>
+      <w:proofErr w:type="spellStart"/>
+      <w:r>
+        <w:rPr>
+          <w:rFonts w:ascii="Palatino Linotype" w:hAnsi="Palatino Linotype"/>
+          <w:sz w:val="20"/>
+          <w:szCs w:val="20"/>
+        </w:rPr>
+        <w:t>endif</w:t>
+      </w:r>
+      <w:proofErr w:type="spellEnd"/>
+      <w:r>
+        <w:rPr>
+          <w:rFonts w:ascii="Palatino Linotype" w:hAnsi="Palatino Linotype"/>
+          <w:sz w:val="20"/>
+          <w:szCs w:val="20"/>
+        </w:rPr>
+        <w:t xml:space="preserve"> %}</w:t>
       </w:r>
     </w:p>
     <w:p>
@@ -1953,7 +3086,7 @@
           <w:sz w:val="16"/>
           <w:szCs w:val="16"/>
         </w:rPr>
-        <w:t xml:space="preserve">Copies served by Dep. Clerk ______ on: </w:t>
+        <w:t>Copies served by Dep. Clerk _____</w:t>
       </w:r>
       <w:r>
         <w:rPr>
@@ -1961,8 +3094,79 @@
           <w:sz w:val="16"/>
           <w:szCs w:val="16"/>
         </w:rPr>
-        <w:tab/>
-        <w:t>___ Prosecutor’s Office, ___ {{ defendant.first_name }} {{ defendant.last_name}}</w:t>
+        <w:t>___</w:t>
+      </w:r>
+      <w:r>
+        <w:rPr>
+          <w:rFonts w:ascii="Palatino Linotype" w:hAnsi="Palatino Linotype"/>
+          <w:sz w:val="16"/>
+          <w:szCs w:val="16"/>
+        </w:rPr>
+        <w:t xml:space="preserve">_ on: </w:t>
+      </w:r>
+      <w:bookmarkStart w:id="0" w:name="_GoBack"/>
+      <w:bookmarkEnd w:id="0"/>
+      <w:r>
+        <w:rPr>
+          <w:rFonts w:ascii="Palatino Linotype" w:hAnsi="Palatino Linotype"/>
+          <w:sz w:val="16"/>
+          <w:szCs w:val="16"/>
+        </w:rPr>
+        <w:t>___ Prosecutor’s Office, ___ {</w:t>
+      </w:r>
+      <w:proofErr w:type="gramStart"/>
+      <w:r>
+        <w:rPr>
+          <w:rFonts w:ascii="Palatino Linotype" w:hAnsi="Palatino Linotype"/>
+          <w:sz w:val="16"/>
+          <w:szCs w:val="16"/>
+        </w:rPr>
+        <w:t xml:space="preserve">{ </w:t>
+      </w:r>
+      <w:proofErr w:type="spellStart"/>
+      <w:r>
+        <w:rPr>
+          <w:rFonts w:ascii="Palatino Linotype" w:hAnsi="Palatino Linotype"/>
+          <w:sz w:val="16"/>
+          <w:szCs w:val="16"/>
+        </w:rPr>
+        <w:t>defendant.first</w:t>
+      </w:r>
+      <w:proofErr w:type="gramEnd"/>
+      <w:r>
+        <w:rPr>
+          <w:rFonts w:ascii="Palatino Linotype" w:hAnsi="Palatino Linotype"/>
+          <w:sz w:val="16"/>
+          <w:szCs w:val="16"/>
+        </w:rPr>
+        <w:t>_name</w:t>
+      </w:r>
+      <w:proofErr w:type="spellEnd"/>
+      <w:r>
+        <w:rPr>
+          <w:rFonts w:ascii="Palatino Linotype" w:hAnsi="Palatino Linotype"/>
+          <w:sz w:val="16"/>
+          <w:szCs w:val="16"/>
+        </w:rPr>
+        <w:t xml:space="preserve"> }} {{ </w:t>
+      </w:r>
+      <w:proofErr w:type="spellStart"/>
+      <w:r>
+        <w:rPr>
+          <w:rFonts w:ascii="Palatino Linotype" w:hAnsi="Palatino Linotype"/>
+          <w:sz w:val="16"/>
+          <w:szCs w:val="16"/>
+        </w:rPr>
+        <w:t>defendant.last_name</w:t>
+      </w:r>
+      <w:proofErr w:type="spellEnd"/>
+      <w:r>
+        <w:rPr>
+          <w:rFonts w:ascii="Palatino Linotype" w:hAnsi="Palatino Linotype"/>
+          <w:sz w:val="16"/>
+          <w:szCs w:val="16"/>
+        </w:rPr>
+        <w:t>}}</w:t>
       </w:r>
     </w:p>
     <w:p>
@@ -1987,8 +3191,8 @@
       </w:pPr>
     </w:p>
     <w:sectPr>
-      <w:headerReference w:type="default" r:id="rId7"/>
-      <w:footerReference w:type="default" r:id="rId8"/>
+      <w:headerReference w:type="default" r:id="rId8"/>
+      <w:footerReference w:type="default" r:id="rId9"/>
       <w:pgSz w:w="12240" w:h="15840"/>
       <w:pgMar w:top="1440" w:right="1080" w:bottom="1440" w:left="1080" w:header="720" w:footer="720" w:gutter="0"/>
       <w:cols w:space="720"/>
@@ -2000,7 +3204,7 @@
 </file>
 
 <file path=word/endnotes.xml><?xml version="1.0" encoding="utf-8"?>
-<w:endnotes xmlns:wpc="http://schemas.microsoft.com/office/word/2010/wordprocessingCanvas" xmlns:cx="http://schemas.microsoft.com/office/drawing/2014/chartex" xmlns:cx1="http://schemas.microsoft.com/office/drawing/2015/9/8/chartex" xmlns:cx2="http://schemas.microsoft.com/office/drawing/2015/10/21/chartex" xmlns:cx3="http://schemas.microsoft.com/office/drawing/2016/5/9/chartex" xmlns:cx4="http://schemas.microsoft.com/office/drawing/2016/5/10/chartex" xmlns:cx5="http://schemas.microsoft.com/office/drawing/2016/5/11/chartex" xmlns:cx6="http://schemas.microsoft.com/office/drawing/2016/5/12/chartex" xmlns:cx7="http://schemas.microsoft.com/office/drawing/2016/5/13/chartex" xmlns:cx8="http://schemas.microsoft.com/office/drawing/2016/5/14/chartex" xmlns:mc="http://schemas.openxmlformats.org/markup-compatibility/2006" xmlns:aink="http://schemas.microsoft.com/office/drawing/2016/ink" xmlns:am3d="http://schemas.microsoft.com/office/drawing/2017/model3d" xmlns:o="urn:schemas-microsoft-com:office:office" xmlns:r="http://schemas.openxmlformats.org/officeDocument/2006/relationships" xmlns:m="http://schemas.openxmlformats.org/officeDocument/2006/math" xmlns:v="urn:schemas-microsoft-com:vml" xmlns:wp14="http://schemas.microsoft.com/office/word/2010/wordprocessingDrawing" xmlns:wp="http://schemas.openxmlformats.org/drawingml/2006/wordprocessingDrawing" xmlns:w10="urn:schemas-microsoft-com:office:word" xmlns:w="http://schemas.openxmlformats.org/wordprocessingml/2006/main" xmlns:w14="http://schemas.microsoft.com/office/word/2010/wordml" xmlns:w15="http://schemas.microsoft.com/office/word/2012/wordml" xmlns:w16cex="http://schemas.microsoft.com/office/word/2018/wordml/cex" xmlns:w16cid="http://schemas.microsoft.com/office/word/2016/wordml/cid" xmlns:w16="http://schemas.microsoft.com/office/word/2018/wordml" xmlns:w16se="http://schemas.microsoft.com/office/word/2015/wordml/symex" xmlns:wpg="http://schemas.microsoft.com/office/word/2010/wordprocessingGroup" xmlns:wpi="http://schemas.microsoft.com/office/word/2010/wordprocessingInk" xmlns:wne="http://schemas.microsoft.com/office/word/2006/wordml" xmlns:wps="http://schemas.microsoft.com/office/word/2010/wordprocessingShape" mc:Ignorable="w14 w15 w16se w16cid w16 w16cex wp14">
+<w:endnotes xmlns:wpc="http://schemas.microsoft.com/office/word/2010/wordprocessingCanvas" xmlns:mc="http://schemas.openxmlformats.org/markup-compatibility/2006" xmlns:o="urn:schemas-microsoft-com:office:office" xmlns:r="http://schemas.openxmlformats.org/officeDocument/2006/relationships" xmlns:m="http://schemas.openxmlformats.org/officeDocument/2006/math" xmlns:v="urn:schemas-microsoft-com:vml" xmlns:wp14="http://schemas.microsoft.com/office/word/2010/wordprocessingDrawing" xmlns:wp="http://schemas.openxmlformats.org/drawingml/2006/wordprocessingDrawing" xmlns:w10="urn:schemas-microsoft-com:office:word" xmlns:w="http://schemas.openxmlformats.org/wordprocessingml/2006/main" xmlns:w14="http://schemas.microsoft.com/office/word/2010/wordml" xmlns:wpg="http://schemas.microsoft.com/office/word/2010/wordprocessingGroup" xmlns:wpi="http://schemas.microsoft.com/office/word/2010/wordprocessingInk" xmlns:wne="http://schemas.microsoft.com/office/word/2006/wordml" xmlns:wps="http://schemas.microsoft.com/office/word/2010/wordprocessingShape" mc:Ignorable="w14 wp14">
   <w:endnote w:type="separator" w:id="-1">
     <w:p>
       <w:r>
@@ -2019,7 +3223,7 @@
 </file>
 
 <file path=word/footer1.xml><?xml version="1.0" encoding="utf-8"?>
-<w:ftr xmlns:wpc="http://schemas.microsoft.com/office/word/2010/wordprocessingCanvas" xmlns:cx="http://schemas.microsoft.com/office/drawing/2014/chartex" xmlns:cx1="http://schemas.microsoft.com/office/drawing/2015/9/8/chartex" xmlns:cx2="http://schemas.microsoft.com/office/drawing/2015/10/21/chartex" xmlns:cx3="http://schemas.microsoft.com/office/drawing/2016/5/9/chartex" xmlns:cx4="http://schemas.microsoft.com/office/drawing/2016/5/10/chartex" xmlns:cx5="http://schemas.microsoft.com/office/drawing/2016/5/11/chartex" xmlns:cx6="http://schemas.microsoft.com/office/drawing/2016/5/12/chartex" xmlns:cx7="http://schemas.microsoft.com/office/drawing/2016/5/13/chartex" xmlns:cx8="http://schemas.microsoft.com/office/drawing/2016/5/14/chartex" xmlns:mc="http://schemas.openxmlformats.org/markup-compatibility/2006" xmlns:aink="http://schemas.microsoft.com/office/drawing/2016/ink" xmlns:am3d="http://schemas.microsoft.com/office/drawing/2017/model3d" xmlns:o="urn:schemas-microsoft-com:office:office" xmlns:r="http://schemas.openxmlformats.org/officeDocument/2006/relationships" xmlns:m="http://schemas.openxmlformats.org/officeDocument/2006/math" xmlns:v="urn:schemas-microsoft-com:vml" xmlns:wp14="http://schemas.microsoft.com/office/word/2010/wordprocessingDrawing" xmlns:wp="http://schemas.openxmlformats.org/drawingml/2006/wordprocessingDrawing" xmlns:w10="urn:schemas-microsoft-com:office:word" xmlns:w="http://schemas.openxmlformats.org/wordprocessingml/2006/main" xmlns:w14="http://schemas.microsoft.com/office/word/2010/wordml" xmlns:w15="http://schemas.microsoft.com/office/word/2012/wordml" xmlns:w16cex="http://schemas.microsoft.com/office/word/2018/wordml/cex" xmlns:w16cid="http://schemas.microsoft.com/office/word/2016/wordml/cid" xmlns:w16="http://schemas.microsoft.com/office/word/2018/wordml" xmlns:w16se="http://schemas.microsoft.com/office/word/2015/wordml/symex" xmlns:wpg="http://schemas.microsoft.com/office/word/2010/wordprocessingGroup" xmlns:wpi="http://schemas.microsoft.com/office/word/2010/wordprocessingInk" xmlns:wne="http://schemas.microsoft.com/office/word/2006/wordml" xmlns:wps="http://schemas.microsoft.com/office/word/2010/wordprocessingShape" mc:Ignorable="w14 w15 w16se w16cid w16 w16cex wp14">
+<w:ftr xmlns:wpc="http://schemas.microsoft.com/office/word/2010/wordprocessingCanvas" xmlns:mc="http://schemas.openxmlformats.org/markup-compatibility/2006" xmlns:o="urn:schemas-microsoft-com:office:office" xmlns:r="http://schemas.openxmlformats.org/officeDocument/2006/relationships" xmlns:m="http://schemas.openxmlformats.org/officeDocument/2006/math" xmlns:v="urn:schemas-microsoft-com:vml" xmlns:wp14="http://schemas.microsoft.com/office/word/2010/wordprocessingDrawing" xmlns:wp="http://schemas.openxmlformats.org/drawingml/2006/wordprocessingDrawing" xmlns:w10="urn:schemas-microsoft-com:office:word" xmlns:w="http://schemas.openxmlformats.org/wordprocessingml/2006/main" xmlns:w14="http://schemas.microsoft.com/office/word/2010/wordml" xmlns:wpg="http://schemas.microsoft.com/office/word/2010/wordprocessingGroup" xmlns:wpi="http://schemas.microsoft.com/office/word/2010/wordprocessingInk" xmlns:wne="http://schemas.microsoft.com/office/word/2006/wordml" xmlns:wps="http://schemas.microsoft.com/office/word/2010/wordprocessingShape" mc:Ignorable="w14 wp14">
   <w:p>
     <w:pPr>
       <w:tabs>
@@ -2058,6 +3262,7 @@
       </w:rPr>
       <w:t xml:space="preserve">% if </w:t>
     </w:r>
+    <w:proofErr w:type="spellStart"/>
     <w:r>
       <w:rPr>
         <w:rFonts w:ascii="Palatino Linotype" w:hAnsi="Palatino Linotype"/>
@@ -2067,6 +3272,7 @@
       </w:rPr>
       <w:t>judicial_officer.officer_</w:t>
     </w:r>
+    <w:proofErr w:type="gramStart"/>
     <w:r>
       <w:rPr>
         <w:rFonts w:ascii="Palatino Linotype" w:hAnsi="Palatino Linotype"/>
@@ -2076,6 +3282,7 @@
       </w:rPr>
       <w:t>type</w:t>
     </w:r>
+    <w:proofErr w:type="spellEnd"/>
     <w:r>
       <w:rPr>
         <w:rFonts w:ascii="Palatino Linotype" w:hAnsi="Palatino Linotype"/>
@@ -2083,8 +3290,9 @@
         <w:sz w:val="20"/>
         <w:szCs w:val="20"/>
       </w:rPr>
-      <w:t xml:space="preserve">  ==  ‘Magistrate’ %}Magistrate Decision</w:t>
+      <w:t xml:space="preserve">  =</w:t>
     </w:r>
+    <w:proofErr w:type="gramEnd"/>
     <w:r>
       <w:rPr>
         <w:rFonts w:ascii="Palatino Linotype" w:hAnsi="Palatino Linotype"/>
@@ -2092,7 +3300,26 @@
         <w:sz w:val="20"/>
         <w:szCs w:val="20"/>
       </w:rPr>
-      <w:t xml:space="preserve"> – FTA Bond Entry</w:t>
+      <w:t>=  ‘Magistrate’ %}Magistrate Decision</w:t>
+    </w:r>
+    <w:r>
+      <w:rPr>
+        <w:rFonts w:ascii="Palatino Linotype" w:hAnsi="Palatino Linotype"/>
+        <w:bCs/>
+        <w:sz w:val="20"/>
+        <w:szCs w:val="20"/>
+      </w:rPr>
+      <w:t xml:space="preserve"> – FTA Bond </w:t>
+    </w:r>
+    <w:proofErr w:type="gramStart"/>
+    <w:r>
+      <w:rPr>
+        <w:rFonts w:ascii="Palatino Linotype" w:hAnsi="Palatino Linotype"/>
+        <w:bCs/>
+        <w:sz w:val="20"/>
+        <w:szCs w:val="20"/>
+      </w:rPr>
+      <w:t>Entry</w:t>
     </w:r>
     <w:r>
       <w:rPr>
@@ -2100,22 +3327,67 @@
         <w:sz w:val="20"/>
         <w:szCs w:val="20"/>
       </w:rPr>
-      <w:t>{% elif judicial_officer.officer_</w:t>
+      <w:t>{</w:t>
     </w:r>
+    <w:proofErr w:type="gramEnd"/>
     <w:r>
       <w:rPr>
         <w:rFonts w:ascii="Palatino Linotype" w:hAnsi="Palatino Linotype"/>
         <w:sz w:val="20"/>
         <w:szCs w:val="20"/>
       </w:rPr>
-      <w:t>type == ‘Judge’ %}</w:t>
+      <w:t xml:space="preserve">% </w:t>
     </w:r>
+    <w:proofErr w:type="spellStart"/>
     <w:r>
       <w:rPr>
         <w:rFonts w:ascii="Palatino Linotype" w:hAnsi="Palatino Linotype"/>
         <w:sz w:val="20"/>
         <w:szCs w:val="20"/>
       </w:rPr>
+      <w:t>elif</w:t>
+    </w:r>
+    <w:proofErr w:type="spellEnd"/>
+    <w:r>
+      <w:rPr>
+        <w:rFonts w:ascii="Palatino Linotype" w:hAnsi="Palatino Linotype"/>
+        <w:sz w:val="20"/>
+        <w:szCs w:val="20"/>
+      </w:rPr>
+      <w:t xml:space="preserve"> </w:t>
+    </w:r>
+    <w:proofErr w:type="spellStart"/>
+    <w:r>
+      <w:rPr>
+        <w:rFonts w:ascii="Palatino Linotype" w:hAnsi="Palatino Linotype"/>
+        <w:sz w:val="20"/>
+        <w:szCs w:val="20"/>
+      </w:rPr>
+      <w:t>judicial_officer.officer_</w:t>
+    </w:r>
+    <w:r>
+      <w:rPr>
+        <w:rFonts w:ascii="Palatino Linotype" w:hAnsi="Palatino Linotype"/>
+        <w:sz w:val="20"/>
+        <w:szCs w:val="20"/>
+      </w:rPr>
+      <w:t>type</w:t>
+    </w:r>
+    <w:proofErr w:type="spellEnd"/>
+    <w:r>
+      <w:rPr>
+        <w:rFonts w:ascii="Palatino Linotype" w:hAnsi="Palatino Linotype"/>
+        <w:sz w:val="20"/>
+        <w:szCs w:val="20"/>
+      </w:rPr>
+      <w:t xml:space="preserve"> == ‘Judge’ %}</w:t>
+    </w:r>
+    <w:r>
+      <w:rPr>
+        <w:rFonts w:ascii="Palatino Linotype" w:hAnsi="Palatino Linotype"/>
+        <w:sz w:val="20"/>
+        <w:szCs w:val="20"/>
+      </w:rPr>
       <w:t>FTA Bond Judgment Entry</w:t>
     </w:r>
     <w:r>
@@ -2124,7 +3396,25 @@
         <w:sz w:val="20"/>
         <w:szCs w:val="20"/>
       </w:rPr>
-      <w:t>{% endif %}</w:t>
+      <w:t xml:space="preserve">{% </w:t>
+    </w:r>
+    <w:proofErr w:type="spellStart"/>
+    <w:r>
+      <w:rPr>
+        <w:rFonts w:ascii="Palatino Linotype" w:hAnsi="Palatino Linotype"/>
+        <w:sz w:val="20"/>
+        <w:szCs w:val="20"/>
+      </w:rPr>
+      <w:t>endif</w:t>
+    </w:r>
+    <w:proofErr w:type="spellEnd"/>
+    <w:r>
+      <w:rPr>
+        <w:rFonts w:ascii="Palatino Linotype" w:hAnsi="Palatino Linotype"/>
+        <w:sz w:val="20"/>
+        <w:szCs w:val="20"/>
+      </w:rPr>
+      <w:t xml:space="preserve"> %}</w:t>
     </w:r>
     <w:r>
       <w:t xml:space="preserve"> </w:t>
@@ -2135,14 +3425,32 @@
         <w:sz w:val="20"/>
         <w:szCs w:val="20"/>
       </w:rPr>
-      <w:t>{{ case_number }}</w:t>
+      <w:t xml:space="preserve">{{ </w:t>
+    </w:r>
+    <w:proofErr w:type="spellStart"/>
+    <w:r>
+      <w:rPr>
+        <w:rFonts w:ascii="Palatino Linotype" w:hAnsi="Palatino Linotype"/>
+        <w:sz w:val="20"/>
+        <w:szCs w:val="20"/>
+      </w:rPr>
+      <w:t>case_number</w:t>
+    </w:r>
+    <w:proofErr w:type="spellEnd"/>
+    <w:r>
+      <w:rPr>
+        <w:rFonts w:ascii="Palatino Linotype" w:hAnsi="Palatino Linotype"/>
+        <w:sz w:val="20"/>
+        <w:szCs w:val="20"/>
+      </w:rPr>
+      <w:t xml:space="preserve"> }}</w:t>
     </w:r>
   </w:p>
 </w:ftr>
 </file>
 
 <file path=word/footnotes.xml><?xml version="1.0" encoding="utf-8"?>
-<w:footnotes xmlns:wpc="http://schemas.microsoft.com/office/word/2010/wordprocessingCanvas" xmlns:cx="http://schemas.microsoft.com/office/drawing/2014/chartex" xmlns:cx1="http://schemas.microsoft.com/office/drawing/2015/9/8/chartex" xmlns:cx2="http://schemas.microsoft.com/office/drawing/2015/10/21/chartex" xmlns:cx3="http://schemas.microsoft.com/office/drawing/2016/5/9/chartex" xmlns:cx4="http://schemas.microsoft.com/office/drawing/2016/5/10/chartex" xmlns:cx5="http://schemas.microsoft.com/office/drawing/2016/5/11/chartex" xmlns:cx6="http://schemas.microsoft.com/office/drawing/2016/5/12/chartex" xmlns:cx7="http://schemas.microsoft.com/office/drawing/2016/5/13/chartex" xmlns:cx8="http://schemas.microsoft.com/office/drawing/2016/5/14/chartex" xmlns:mc="http://schemas.openxmlformats.org/markup-compatibility/2006" xmlns:aink="http://schemas.microsoft.com/office/drawing/2016/ink" xmlns:am3d="http://schemas.microsoft.com/office/drawing/2017/model3d" xmlns:o="urn:schemas-microsoft-com:office:office" xmlns:r="http://schemas.openxmlformats.org/officeDocument/2006/relationships" xmlns:m="http://schemas.openxmlformats.org/officeDocument/2006/math" xmlns:v="urn:schemas-microsoft-com:vml" xmlns:wp14="http://schemas.microsoft.com/office/word/2010/wordprocessingDrawing" xmlns:wp="http://schemas.openxmlformats.org/drawingml/2006/wordprocessingDrawing" xmlns:w10="urn:schemas-microsoft-com:office:word" xmlns:w="http://schemas.openxmlformats.org/wordprocessingml/2006/main" xmlns:w14="http://schemas.microsoft.com/office/word/2010/wordml" xmlns:w15="http://schemas.microsoft.com/office/word/2012/wordml" xmlns:w16cex="http://schemas.microsoft.com/office/word/2018/wordml/cex" xmlns:w16cid="http://schemas.microsoft.com/office/word/2016/wordml/cid" xmlns:w16="http://schemas.microsoft.com/office/word/2018/wordml" xmlns:w16se="http://schemas.microsoft.com/office/word/2015/wordml/symex" xmlns:wpg="http://schemas.microsoft.com/office/word/2010/wordprocessingGroup" xmlns:wpi="http://schemas.microsoft.com/office/word/2010/wordprocessingInk" xmlns:wne="http://schemas.microsoft.com/office/word/2006/wordml" xmlns:wps="http://schemas.microsoft.com/office/word/2010/wordprocessingShape" mc:Ignorable="w14 w15 w16se w16cid w16 w16cex wp14">
+<w:footnotes xmlns:wpc="http://schemas.microsoft.com/office/word/2010/wordprocessingCanvas" xmlns:mc="http://schemas.openxmlformats.org/markup-compatibility/2006" xmlns:o="urn:schemas-microsoft-com:office:office" xmlns:r="http://schemas.openxmlformats.org/officeDocument/2006/relationships" xmlns:m="http://schemas.openxmlformats.org/officeDocument/2006/math" xmlns:v="urn:schemas-microsoft-com:vml" xmlns:wp14="http://schemas.microsoft.com/office/word/2010/wordprocessingDrawing" xmlns:wp="http://schemas.openxmlformats.org/drawingml/2006/wordprocessingDrawing" xmlns:w10="urn:schemas-microsoft-com:office:word" xmlns:w="http://schemas.openxmlformats.org/wordprocessingml/2006/main" xmlns:w14="http://schemas.microsoft.com/office/word/2010/wordml" xmlns:wpg="http://schemas.microsoft.com/office/word/2010/wordprocessingGroup" xmlns:wpi="http://schemas.microsoft.com/office/word/2010/wordprocessingInk" xmlns:wne="http://schemas.microsoft.com/office/word/2006/wordml" xmlns:wps="http://schemas.microsoft.com/office/word/2010/wordprocessingShape" mc:Ignorable="w14 wp14">
   <w:footnote w:type="separator" w:id="-1">
     <w:p>
       <w:r>
@@ -2161,7 +3469,7 @@
 </file>
 
 <file path=word/header1.xml><?xml version="1.0" encoding="utf-8"?>
-<w:hdr xmlns:wpc="http://schemas.microsoft.com/office/word/2010/wordprocessingCanvas" xmlns:cx="http://schemas.microsoft.com/office/drawing/2014/chartex" xmlns:cx1="http://schemas.microsoft.com/office/drawing/2015/9/8/chartex" xmlns:cx2="http://schemas.microsoft.com/office/drawing/2015/10/21/chartex" xmlns:cx3="http://schemas.microsoft.com/office/drawing/2016/5/9/chartex" xmlns:cx4="http://schemas.microsoft.com/office/drawing/2016/5/10/chartex" xmlns:cx5="http://schemas.microsoft.com/office/drawing/2016/5/11/chartex" xmlns:cx6="http://schemas.microsoft.com/office/drawing/2016/5/12/chartex" xmlns:cx7="http://schemas.microsoft.com/office/drawing/2016/5/13/chartex" xmlns:cx8="http://schemas.microsoft.com/office/drawing/2016/5/14/chartex" xmlns:mc="http://schemas.openxmlformats.org/markup-compatibility/2006" xmlns:aink="http://schemas.microsoft.com/office/drawing/2016/ink" xmlns:am3d="http://schemas.microsoft.com/office/drawing/2017/model3d" xmlns:o="urn:schemas-microsoft-com:office:office" xmlns:r="http://schemas.openxmlformats.org/officeDocument/2006/relationships" xmlns:m="http://schemas.openxmlformats.org/officeDocument/2006/math" xmlns:v="urn:schemas-microsoft-com:vml" xmlns:wp14="http://schemas.microsoft.com/office/word/2010/wordprocessingDrawing" xmlns:wp="http://schemas.openxmlformats.org/drawingml/2006/wordprocessingDrawing" xmlns:w10="urn:schemas-microsoft-com:office:word" xmlns:w="http://schemas.openxmlformats.org/wordprocessingml/2006/main" xmlns:w14="http://schemas.microsoft.com/office/word/2010/wordml" xmlns:w15="http://schemas.microsoft.com/office/word/2012/wordml" xmlns:w16cex="http://schemas.microsoft.com/office/word/2018/wordml/cex" xmlns:w16cid="http://schemas.microsoft.com/office/word/2016/wordml/cid" xmlns:w16="http://schemas.microsoft.com/office/word/2018/wordml" xmlns:w16se="http://schemas.microsoft.com/office/word/2015/wordml/symex" xmlns:wpg="http://schemas.microsoft.com/office/word/2010/wordprocessingGroup" xmlns:wpi="http://schemas.microsoft.com/office/word/2010/wordprocessingInk" xmlns:wne="http://schemas.microsoft.com/office/word/2006/wordml" xmlns:wps="http://schemas.microsoft.com/office/word/2010/wordprocessingShape" mc:Ignorable="w14 w15 w16se w16cid w16 w16cex wp14">
+<w:hdr xmlns:wpc="http://schemas.microsoft.com/office/word/2010/wordprocessingCanvas" xmlns:mc="http://schemas.openxmlformats.org/markup-compatibility/2006" xmlns:o="urn:schemas-microsoft-com:office:office" xmlns:r="http://schemas.openxmlformats.org/officeDocument/2006/relationships" xmlns:m="http://schemas.openxmlformats.org/officeDocument/2006/math" xmlns:v="urn:schemas-microsoft-com:vml" xmlns:wp14="http://schemas.microsoft.com/office/word/2010/wordprocessingDrawing" xmlns:wp="http://schemas.openxmlformats.org/drawingml/2006/wordprocessingDrawing" xmlns:w10="urn:schemas-microsoft-com:office:word" xmlns:w="http://schemas.openxmlformats.org/wordprocessingml/2006/main" xmlns:w14="http://schemas.microsoft.com/office/word/2010/wordml" xmlns:wpg="http://schemas.microsoft.com/office/word/2010/wordprocessingGroup" xmlns:wpi="http://schemas.microsoft.com/office/word/2010/wordprocessingInk" xmlns:wne="http://schemas.microsoft.com/office/word/2006/wordml" xmlns:wps="http://schemas.microsoft.com/office/word/2010/wordprocessingShape" mc:Ignorable="w14 wp14">
   <w:p>
     <w:pPr>
       <w:pStyle w:val="Header"/>
@@ -2185,8 +3493,8 @@
 </file>
 
 <file path=word/numbering.xml><?xml version="1.0" encoding="utf-8"?>
-<w:numbering xmlns:wpc="http://schemas.microsoft.com/office/word/2010/wordprocessingCanvas" xmlns:cx="http://schemas.microsoft.com/office/drawing/2014/chartex" xmlns:cx1="http://schemas.microsoft.com/office/drawing/2015/9/8/chartex" xmlns:cx2="http://schemas.microsoft.com/office/drawing/2015/10/21/chartex" xmlns:cx3="http://schemas.microsoft.com/office/drawing/2016/5/9/chartex" xmlns:cx4="http://schemas.microsoft.com/office/drawing/2016/5/10/chartex" xmlns:cx5="http://schemas.microsoft.com/office/drawing/2016/5/11/chartex" xmlns:cx6="http://schemas.microsoft.com/office/drawing/2016/5/12/chartex" xmlns:cx7="http://schemas.microsoft.com/office/drawing/2016/5/13/chartex" xmlns:cx8="http://schemas.microsoft.com/office/drawing/2016/5/14/chartex" xmlns:mc="http://schemas.openxmlformats.org/markup-compatibility/2006" xmlns:aink="http://schemas.microsoft.com/office/drawing/2016/ink" xmlns:am3d="http://schemas.microsoft.com/office/drawing/2017/model3d" xmlns:o="urn:schemas-microsoft-com:office:office" xmlns:r="http://schemas.openxmlformats.org/officeDocument/2006/relationships" xmlns:m="http://schemas.openxmlformats.org/officeDocument/2006/math" xmlns:v="urn:schemas-microsoft-com:vml" xmlns:wp14="http://schemas.microsoft.com/office/word/2010/wordprocessingDrawing" xmlns:wp="http://schemas.openxmlformats.org/drawingml/2006/wordprocessingDrawing" xmlns:w10="urn:schemas-microsoft-com:office:word" xmlns:w="http://schemas.openxmlformats.org/wordprocessingml/2006/main" xmlns:w14="http://schemas.microsoft.com/office/word/2010/wordml" xmlns:w15="http://schemas.microsoft.com/office/word/2012/wordml" xmlns:w16cex="http://schemas.microsoft.com/office/word/2018/wordml/cex" xmlns:w16cid="http://schemas.microsoft.com/office/word/2016/wordml/cid" xmlns:w16="http://schemas.microsoft.com/office/word/2018/wordml" xmlns:w16se="http://schemas.microsoft.com/office/word/2015/wordml/symex" xmlns:wpg="http://schemas.microsoft.com/office/word/2010/wordprocessingGroup" xmlns:wpi="http://schemas.microsoft.com/office/word/2010/wordprocessingInk" xmlns:wne="http://schemas.microsoft.com/office/word/2006/wordml" xmlns:wps="http://schemas.microsoft.com/office/word/2010/wordprocessingShape" mc:Ignorable="w14 w15 w16se w16cid w16 w16cex wp14">
-  <w:abstractNum w:abstractNumId="0" w15:restartNumberingAfterBreak="0">
+<w:numbering xmlns:wpc="http://schemas.microsoft.com/office/word/2010/wordprocessingCanvas" xmlns:mc="http://schemas.openxmlformats.org/markup-compatibility/2006" xmlns:o="urn:schemas-microsoft-com:office:office" xmlns:r="http://schemas.openxmlformats.org/officeDocument/2006/relationships" xmlns:m="http://schemas.openxmlformats.org/officeDocument/2006/math" xmlns:v="urn:schemas-microsoft-com:vml" xmlns:wp14="http://schemas.microsoft.com/office/word/2010/wordprocessingDrawing" xmlns:wp="http://schemas.openxmlformats.org/drawingml/2006/wordprocessingDrawing" xmlns:w10="urn:schemas-microsoft-com:office:word" xmlns:w="http://schemas.openxmlformats.org/wordprocessingml/2006/main" xmlns:w14="http://schemas.microsoft.com/office/word/2010/wordml" xmlns:wpg="http://schemas.microsoft.com/office/word/2010/wordprocessingGroup" xmlns:wpi="http://schemas.microsoft.com/office/word/2010/wordprocessingInk" xmlns:wne="http://schemas.microsoft.com/office/word/2006/wordml" xmlns:wps="http://schemas.microsoft.com/office/word/2010/wordprocessingShape" mc:Ignorable="w14 wp14">
+  <w:abstractNum w:abstractNumId="0">
     <w:nsid w:val="08B2501C"/>
     <w:multiLevelType w:val="hybridMultilevel"/>
     <w:tmpl w:val="F2A43D58"/>
@@ -2299,7 +3607,7 @@
       </w:rPr>
     </w:lvl>
   </w:abstractNum>
-  <w:abstractNum w:abstractNumId="1" w15:restartNumberingAfterBreak="0">
+  <w:abstractNum w:abstractNumId="1">
     <w:nsid w:val="468B7B8A"/>
     <w:multiLevelType w:val="hybridMultilevel"/>
     <w:tmpl w:val="51D4A994"/>
@@ -2412,7 +3720,7 @@
       </w:rPr>
     </w:lvl>
   </w:abstractNum>
-  <w:abstractNum w:abstractNumId="2" w15:restartNumberingAfterBreak="0">
+  <w:abstractNum w:abstractNumId="2">
     <w:nsid w:val="5D9F7580"/>
     <w:multiLevelType w:val="hybridMultilevel"/>
     <w:tmpl w:val="F9F252D6"/>
@@ -2525,7 +3833,7 @@
       </w:rPr>
     </w:lvl>
   </w:abstractNum>
-  <w:abstractNum w:abstractNumId="3" w15:restartNumberingAfterBreak="0">
+  <w:abstractNum w:abstractNumId="3">
     <w:nsid w:val="6C3A28D4"/>
     <w:multiLevelType w:val="hybridMultilevel"/>
     <w:tmpl w:val="28D0FB9E"/>
@@ -2654,7 +3962,7 @@
 </file>
 
 <file path=word/styles.xml><?xml version="1.0" encoding="utf-8"?>
-<w:styles xmlns:mc="http://schemas.openxmlformats.org/markup-compatibility/2006" xmlns:r="http://schemas.openxmlformats.org/officeDocument/2006/relationships" xmlns:w="http://schemas.openxmlformats.org/wordprocessingml/2006/main" xmlns:w14="http://schemas.microsoft.com/office/word/2010/wordml" xmlns:w15="http://schemas.microsoft.com/office/word/2012/wordml" xmlns:w16cex="http://schemas.microsoft.com/office/word/2018/wordml/cex" xmlns:w16cid="http://schemas.microsoft.com/office/word/2016/wordml/cid" xmlns:w16="http://schemas.microsoft.com/office/word/2018/wordml" xmlns:w16se="http://schemas.microsoft.com/office/word/2015/wordml/symex" mc:Ignorable="w14 w15 w16se w16cid w16 w16cex">
+<w:styles xmlns:mc="http://schemas.openxmlformats.org/markup-compatibility/2006" xmlns:r="http://schemas.openxmlformats.org/officeDocument/2006/relationships" xmlns:w="http://schemas.openxmlformats.org/wordprocessingml/2006/main" xmlns:w14="http://schemas.microsoft.com/office/word/2010/wordml" mc:Ignorable="w14">
   <w:docDefaults>
     <w:rPrDefault>
       <w:rPr>
@@ -2670,383 +3978,462 @@
       </w:pPr>
     </w:pPrDefault>
   </w:docDefaults>
-  <w:latentStyles w:defLockedState="0" w:defUIPriority="99" w:defSemiHidden="0" w:defUnhideWhenUsed="0" w:defQFormat="0" w:count="376">
-    <w:lsdException w:name="Normal" w:uiPriority="0" w:qFormat="1"/>
-    <w:lsdException w:name="heading 1" w:uiPriority="9" w:qFormat="1"/>
-    <w:lsdException w:name="heading 2" w:semiHidden="1" w:uiPriority="9" w:unhideWhenUsed="1" w:qFormat="1"/>
-    <w:lsdException w:name="heading 3" w:semiHidden="1" w:uiPriority="9" w:unhideWhenUsed="1" w:qFormat="1"/>
-    <w:lsdException w:name="heading 4" w:semiHidden="1" w:uiPriority="9" w:unhideWhenUsed="1" w:qFormat="1"/>
-    <w:lsdException w:name="heading 5" w:semiHidden="1" w:uiPriority="9" w:unhideWhenUsed="1" w:qFormat="1"/>
-    <w:lsdException w:name="heading 6" w:semiHidden="1" w:uiPriority="9" w:unhideWhenUsed="1" w:qFormat="1"/>
-    <w:lsdException w:name="heading 7" w:semiHidden="1" w:uiPriority="9" w:unhideWhenUsed="1" w:qFormat="1"/>
-    <w:lsdException w:name="heading 8" w:semiHidden="1" w:uiPriority="9" w:unhideWhenUsed="1" w:qFormat="1"/>
-    <w:lsdException w:name="heading 9" w:semiHidden="1" w:uiPriority="9" w:unhideWhenUsed="1" w:qFormat="1"/>
-    <w:lsdException w:name="index 1" w:semiHidden="1" w:unhideWhenUsed="1"/>
-    <w:lsdException w:name="index 2" w:semiHidden="1" w:unhideWhenUsed="1"/>
-    <w:lsdException w:name="index 3" w:semiHidden="1" w:unhideWhenUsed="1"/>
-    <w:lsdException w:name="index 4" w:semiHidden="1" w:unhideWhenUsed="1"/>
-    <w:lsdException w:name="index 5" w:semiHidden="1" w:unhideWhenUsed="1"/>
-    <w:lsdException w:name="index 6" w:semiHidden="1" w:unhideWhenUsed="1"/>
-    <w:lsdException w:name="index 7" w:semiHidden="1" w:unhideWhenUsed="1"/>
-    <w:lsdException w:name="index 8" w:semiHidden="1" w:unhideWhenUsed="1"/>
-    <w:lsdException w:name="index 9" w:semiHidden="1" w:unhideWhenUsed="1"/>
-    <w:lsdException w:name="toc 1" w:semiHidden="1" w:uiPriority="39" w:unhideWhenUsed="1"/>
-    <w:lsdException w:name="toc 2" w:semiHidden="1" w:uiPriority="39" w:unhideWhenUsed="1"/>
-    <w:lsdException w:name="toc 3" w:semiHidden="1" w:uiPriority="39" w:unhideWhenUsed="1"/>
-    <w:lsdException w:name="toc 4" w:semiHidden="1" w:uiPriority="39" w:unhideWhenUsed="1"/>
-    <w:lsdException w:name="toc 5" w:semiHidden="1" w:uiPriority="39" w:unhideWhenUsed="1"/>
-    <w:lsdException w:name="toc 6" w:semiHidden="1" w:uiPriority="39" w:unhideWhenUsed="1"/>
-    <w:lsdException w:name="toc 7" w:semiHidden="1" w:uiPriority="39" w:unhideWhenUsed="1"/>
-    <w:lsdException w:name="toc 8" w:semiHidden="1" w:uiPriority="39" w:unhideWhenUsed="1"/>
-    <w:lsdException w:name="toc 9" w:semiHidden="1" w:uiPriority="39" w:unhideWhenUsed="1"/>
-    <w:lsdException w:name="Normal Indent" w:semiHidden="1" w:unhideWhenUsed="1"/>
-    <w:lsdException w:name="footnote text" w:semiHidden="1" w:unhideWhenUsed="1"/>
-    <w:lsdException w:name="annotation text" w:semiHidden="1" w:unhideWhenUsed="1"/>
-    <w:lsdException w:name="header" w:semiHidden="1" w:unhideWhenUsed="1"/>
-    <w:lsdException w:name="footer" w:semiHidden="1" w:unhideWhenUsed="1"/>
-    <w:lsdException w:name="index heading" w:semiHidden="1" w:unhideWhenUsed="1"/>
-    <w:lsdException w:name="caption" w:semiHidden="1" w:uiPriority="35" w:unhideWhenUsed="1" w:qFormat="1"/>
-    <w:lsdException w:name="table of figures" w:semiHidden="1" w:unhideWhenUsed="1"/>
-    <w:lsdException w:name="envelope address" w:semiHidden="1" w:unhideWhenUsed="1"/>
-    <w:lsdException w:name="envelope return" w:semiHidden="1" w:unhideWhenUsed="1"/>
-    <w:lsdException w:name="footnote reference" w:semiHidden="1"/>
-    <w:lsdException w:name="annotation reference" w:semiHidden="1" w:unhideWhenUsed="1"/>
-    <w:lsdException w:name="line number" w:semiHidden="1" w:unhideWhenUsed="1"/>
-    <w:lsdException w:name="page number" w:semiHidden="1" w:unhideWhenUsed="1"/>
-    <w:lsdException w:name="endnote reference" w:semiHidden="1" w:unhideWhenUsed="1"/>
-    <w:lsdException w:name="endnote text" w:semiHidden="1" w:unhideWhenUsed="1"/>
-    <w:lsdException w:name="table of authorities" w:semiHidden="1" w:unhideWhenUsed="1"/>
-    <w:lsdException w:name="macro" w:semiHidden="1" w:unhideWhenUsed="1"/>
-    <w:lsdException w:name="toa heading" w:semiHidden="1" w:unhideWhenUsed="1"/>
-    <w:lsdException w:name="List" w:semiHidden="1" w:unhideWhenUsed="1"/>
-    <w:lsdException w:name="List Bullet" w:semiHidden="1" w:unhideWhenUsed="1"/>
-    <w:lsdException w:name="List Number" w:semiHidden="1" w:unhideWhenUsed="1"/>
-    <w:lsdException w:name="List 2" w:semiHidden="1" w:unhideWhenUsed="1"/>
-    <w:lsdException w:name="List 3" w:semiHidden="1" w:unhideWhenUsed="1"/>
-    <w:lsdException w:name="List 4" w:semiHidden="1" w:unhideWhenUsed="1"/>
-    <w:lsdException w:name="List 5" w:semiHidden="1" w:unhideWhenUsed="1"/>
-    <w:lsdException w:name="List Bullet 2" w:semiHidden="1" w:unhideWhenUsed="1"/>
-    <w:lsdException w:name="List Bullet 3" w:semiHidden="1" w:unhideWhenUsed="1"/>
-    <w:lsdException w:name="List Bullet 4" w:semiHidden="1" w:unhideWhenUsed="1"/>
-    <w:lsdException w:name="List Bullet 5" w:semiHidden="1" w:unhideWhenUsed="1"/>
-    <w:lsdException w:name="List Number 2" w:semiHidden="1" w:unhideWhenUsed="1"/>
-    <w:lsdException w:name="List Number 3" w:semiHidden="1" w:unhideWhenUsed="1"/>
-    <w:lsdException w:name="List Number 4" w:semiHidden="1" w:unhideWhenUsed="1"/>
-    <w:lsdException w:name="List Number 5" w:semiHidden="1" w:unhideWhenUsed="1"/>
-    <w:lsdException w:name="Title" w:uiPriority="10" w:qFormat="1"/>
-    <w:lsdException w:name="Closing" w:semiHidden="1" w:unhideWhenUsed="1"/>
-    <w:lsdException w:name="Signature" w:semiHidden="1" w:unhideWhenUsed="1"/>
-    <w:lsdException w:name="Default Paragraph Font" w:semiHidden="1" w:uiPriority="1" w:unhideWhenUsed="1"/>
-    <w:lsdException w:name="Body Text" w:semiHidden="1" w:unhideWhenUsed="1"/>
-    <w:lsdException w:name="Body Text Indent" w:semiHidden="1" w:unhideWhenUsed="1"/>
-    <w:lsdException w:name="List Continue" w:semiHidden="1" w:unhideWhenUsed="1"/>
-    <w:lsdException w:name="List Continue 2" w:semiHidden="1" w:unhideWhenUsed="1"/>
-    <w:lsdException w:name="List Continue 3" w:semiHidden="1" w:unhideWhenUsed="1"/>
-    <w:lsdException w:name="List Continue 4" w:semiHidden="1" w:unhideWhenUsed="1"/>
-    <w:lsdException w:name="List Continue 5" w:semiHidden="1" w:unhideWhenUsed="1"/>
-    <w:lsdException w:name="Message Header" w:semiHidden="1" w:unhideWhenUsed="1"/>
-    <w:lsdException w:name="Subtitle" w:uiPriority="11" w:qFormat="1"/>
-    <w:lsdException w:name="Salutation" w:semiHidden="1" w:unhideWhenUsed="1"/>
-    <w:lsdException w:name="Date" w:semiHidden="1" w:unhideWhenUsed="1"/>
-    <w:lsdException w:name="Body Text First Indent" w:semiHidden="1" w:unhideWhenUsed="1"/>
-    <w:lsdException w:name="Body Text First Indent 2" w:semiHidden="1" w:unhideWhenUsed="1"/>
-    <w:lsdException w:name="Note Heading" w:semiHidden="1" w:unhideWhenUsed="1"/>
-    <w:lsdException w:name="Body Text 2" w:semiHidden="1" w:unhideWhenUsed="1"/>
-    <w:lsdException w:name="Body Text 3" w:semiHidden="1" w:unhideWhenUsed="1"/>
-    <w:lsdException w:name="Body Text Indent 2" w:semiHidden="1" w:unhideWhenUsed="1"/>
-    <w:lsdException w:name="Body Text Indent 3" w:semiHidden="1" w:unhideWhenUsed="1"/>
-    <w:lsdException w:name="Block Text" w:semiHidden="1" w:unhideWhenUsed="1"/>
-    <w:lsdException w:name="Hyperlink" w:semiHidden="1" w:unhideWhenUsed="1"/>
-    <w:lsdException w:name="FollowedHyperlink" w:semiHidden="1" w:unhideWhenUsed="1"/>
-    <w:lsdException w:name="Strong" w:uiPriority="22" w:qFormat="1"/>
-    <w:lsdException w:name="Emphasis" w:uiPriority="20" w:qFormat="1"/>
-    <w:lsdException w:name="Document Map" w:semiHidden="1" w:unhideWhenUsed="1"/>
-    <w:lsdException w:name="Plain Text" w:semiHidden="1" w:unhideWhenUsed="1"/>
-    <w:lsdException w:name="E-mail Signature" w:semiHidden="1" w:unhideWhenUsed="1"/>
-    <w:lsdException w:name="HTML Top of Form" w:semiHidden="1" w:unhideWhenUsed="1"/>
-    <w:lsdException w:name="HTML Bottom of Form" w:semiHidden="1" w:unhideWhenUsed="1"/>
-    <w:lsdException w:name="Normal (Web)" w:semiHidden="1" w:unhideWhenUsed="1"/>
-    <w:lsdException w:name="HTML Acronym" w:semiHidden="1" w:unhideWhenUsed="1"/>
-    <w:lsdException w:name="HTML Address" w:semiHidden="1" w:unhideWhenUsed="1"/>
-    <w:lsdException w:name="HTML Cite" w:semiHidden="1" w:unhideWhenUsed="1"/>
-    <w:lsdException w:name="HTML Code" w:semiHidden="1" w:unhideWhenUsed="1"/>
-    <w:lsdException w:name="HTML Definition" w:semiHidden="1" w:unhideWhenUsed="1"/>
-    <w:lsdException w:name="HTML Keyboard" w:semiHidden="1" w:unhideWhenUsed="1"/>
-    <w:lsdException w:name="HTML Preformatted" w:semiHidden="1" w:unhideWhenUsed="1"/>
-    <w:lsdException w:name="HTML Sample" w:semiHidden="1" w:unhideWhenUsed="1"/>
-    <w:lsdException w:name="HTML Typewriter" w:semiHidden="1" w:unhideWhenUsed="1"/>
-    <w:lsdException w:name="HTML Variable" w:semiHidden="1" w:unhideWhenUsed="1"/>
-    <w:lsdException w:name="Normal Table" w:semiHidden="1" w:unhideWhenUsed="1"/>
-    <w:lsdException w:name="annotation subject" w:semiHidden="1" w:unhideWhenUsed="1"/>
-    <w:lsdException w:name="No List" w:semiHidden="1" w:unhideWhenUsed="1"/>
-    <w:lsdException w:name="Outline List 1" w:semiHidden="1" w:unhideWhenUsed="1"/>
-    <w:lsdException w:name="Outline List 2" w:semiHidden="1" w:unhideWhenUsed="1"/>
-    <w:lsdException w:name="Outline List 3" w:semiHidden="1" w:unhideWhenUsed="1"/>
-    <w:lsdException w:name="Table Simple 1" w:semiHidden="1" w:unhideWhenUsed="1"/>
-    <w:lsdException w:name="Table Simple 2" w:semiHidden="1" w:unhideWhenUsed="1"/>
-    <w:lsdException w:name="Table Simple 3" w:semiHidden="1" w:unhideWhenUsed="1"/>
-    <w:lsdException w:name="Table Classic 1" w:semiHidden="1" w:unhideWhenUsed="1"/>
-    <w:lsdException w:name="Table Classic 2" w:semiHidden="1" w:unhideWhenUsed="1"/>
-    <w:lsdException w:name="Table Classic 3" w:semiHidden="1" w:unhideWhenUsed="1"/>
-    <w:lsdException w:name="Table Classic 4" w:semiHidden="1" w:unhideWhenUsed="1"/>
-    <w:lsdException w:name="Table Colorful 1" w:semiHidden="1" w:unhideWhenUsed="1"/>
-    <w:lsdException w:name="Table Colorful 2" w:semiHidden="1" w:unhideWhenUsed="1"/>
-    <w:lsdException w:name="Table Colorful 3" w:semiHidden="1" w:unhideWhenUsed="1"/>
-    <w:lsdException w:name="Table Columns 1" w:semiHidden="1" w:unhideWhenUsed="1"/>
-    <w:lsdException w:name="Table Columns 2" w:semiHidden="1" w:unhideWhenUsed="1"/>
-    <w:lsdException w:name="Table Columns 3" w:semiHidden="1" w:unhideWhenUsed="1"/>
-    <w:lsdException w:name="Table Columns 4" w:semiHidden="1" w:unhideWhenUsed="1"/>
-    <w:lsdException w:name="Table Columns 5" w:semiHidden="1" w:unhideWhenUsed="1"/>
-    <w:lsdException w:name="Table Grid 1" w:semiHidden="1" w:unhideWhenUsed="1"/>
-    <w:lsdException w:name="Table Grid 2" w:semiHidden="1" w:unhideWhenUsed="1"/>
-    <w:lsdException w:name="Table Grid 3" w:semiHidden="1" w:unhideWhenUsed="1"/>
-    <w:lsdException w:name="Table Grid 4" w:semiHidden="1" w:unhideWhenUsed="1"/>
-    <w:lsdException w:name="Table Grid 5" w:semiHidden="1" w:unhideWhenUsed="1"/>
-    <w:lsdException w:name="Table Grid 6" w:semiHidden="1" w:unhideWhenUsed="1"/>
-    <w:lsdException w:name="Table Grid 7" w:semiHidden="1" w:unhideWhenUsed="1"/>
-    <w:lsdException w:name="Table Grid 8" w:semiHidden="1" w:unhideWhenUsed="1"/>
-    <w:lsdException w:name="Table List 1" w:semiHidden="1" w:unhideWhenUsed="1"/>
-    <w:lsdException w:name="Table List 2" w:semiHidden="1" w:unhideWhenUsed="1"/>
-    <w:lsdException w:name="Table List 3" w:semiHidden="1" w:unhideWhenUsed="1"/>
-    <w:lsdException w:name="Table List 4" w:semiHidden="1" w:unhideWhenUsed="1"/>
-    <w:lsdException w:name="Table List 5" w:semiHidden="1" w:unhideWhenUsed="1"/>
-    <w:lsdException w:name="Table List 6" w:semiHidden="1" w:unhideWhenUsed="1"/>
-    <w:lsdException w:name="Table List 7" w:semiHidden="1" w:unhideWhenUsed="1"/>
-    <w:lsdException w:name="Table List 8" w:semiHidden="1" w:unhideWhenUsed="1"/>
-    <w:lsdException w:name="Table 3D effects 1" w:semiHidden="1" w:unhideWhenUsed="1"/>
-    <w:lsdException w:name="Table 3D effects 2" w:semiHidden="1" w:unhideWhenUsed="1"/>
-    <w:lsdException w:name="Table 3D effects 3" w:semiHidden="1" w:unhideWhenUsed="1"/>
-    <w:lsdException w:name="Table Contemporary" w:semiHidden="1" w:unhideWhenUsed="1"/>
-    <w:lsdException w:name="Table Elegant" w:semiHidden="1" w:unhideWhenUsed="1"/>
-    <w:lsdException w:name="Table Professional" w:semiHidden="1" w:unhideWhenUsed="1"/>
-    <w:lsdException w:name="Table Subtle 1" w:semiHidden="1" w:unhideWhenUsed="1"/>
-    <w:lsdException w:name="Table Subtle 2" w:semiHidden="1" w:unhideWhenUsed="1"/>
-    <w:lsdException w:name="Table Web 1" w:semiHidden="1" w:unhideWhenUsed="1"/>
-    <w:lsdException w:name="Table Web 2" w:semiHidden="1" w:unhideWhenUsed="1"/>
-    <w:lsdException w:name="Table Web 3" w:semiHidden="1" w:unhideWhenUsed="1"/>
-    <w:lsdException w:name="Balloon Text" w:semiHidden="1" w:unhideWhenUsed="1"/>
-    <w:lsdException w:name="Table Grid" w:semiHidden="1" w:uiPriority="59" w:unhideWhenUsed="1"/>
-    <w:lsdException w:name="Table Theme" w:semiHidden="1" w:unhideWhenUsed="1"/>
-    <w:lsdException w:name="Placeholder Text" w:semiHidden="1"/>
-    <w:lsdException w:name="No Spacing" w:uiPriority="1" w:qFormat="1"/>
-    <w:lsdException w:name="Light Shading" w:uiPriority="60"/>
-    <w:lsdException w:name="Light List" w:uiPriority="61"/>
-    <w:lsdException w:name="Light Grid" w:uiPriority="62"/>
-    <w:lsdException w:name="Medium Shading 1" w:uiPriority="63"/>
-    <w:lsdException w:name="Medium Shading 2" w:uiPriority="64"/>
-    <w:lsdException w:name="Medium List 1" w:uiPriority="65"/>
-    <w:lsdException w:name="Medium List 2" w:uiPriority="66"/>
-    <w:lsdException w:name="Medium Grid 1" w:uiPriority="67"/>
-    <w:lsdException w:name="Medium Grid 2" w:uiPriority="68"/>
-    <w:lsdException w:name="Medium Grid 3" w:uiPriority="69"/>
-    <w:lsdException w:name="Dark List" w:uiPriority="70"/>
-    <w:lsdException w:name="Colorful Shading" w:uiPriority="71"/>
-    <w:lsdException w:name="Colorful List" w:uiPriority="72"/>
-    <w:lsdException w:name="Colorful Grid" w:uiPriority="73"/>
-    <w:lsdException w:name="Light Shading Accent 1" w:uiPriority="60"/>
-    <w:lsdException w:name="Light List Accent 1" w:uiPriority="61"/>
-    <w:lsdException w:name="Light Grid Accent 1" w:uiPriority="62"/>
-    <w:lsdException w:name="Medium Shading 1 Accent 1" w:uiPriority="63"/>
-    <w:lsdException w:name="Medium Shading 2 Accent 1" w:uiPriority="64"/>
-    <w:lsdException w:name="Medium List 1 Accent 1" w:uiPriority="65"/>
-    <w:lsdException w:name="Revision" w:semiHidden="1"/>
-    <w:lsdException w:name="List Paragraph" w:uiPriority="34" w:qFormat="1"/>
-    <w:lsdException w:name="Quote" w:uiPriority="29" w:qFormat="1"/>
-    <w:lsdException w:name="Intense Quote" w:uiPriority="30" w:qFormat="1"/>
-    <w:lsdException w:name="Medium List 2 Accent 1" w:uiPriority="66"/>
-    <w:lsdException w:name="Medium Grid 1 Accent 1" w:uiPriority="67"/>
-    <w:lsdException w:name="Medium Grid 2 Accent 1" w:uiPriority="68"/>
-    <w:lsdException w:name="Medium Grid 3 Accent 1" w:uiPriority="69"/>
-    <w:lsdException w:name="Dark List Accent 1" w:uiPriority="70"/>
-    <w:lsdException w:name="Colorful Shading Accent 1" w:uiPriority="71"/>
-    <w:lsdException w:name="Colorful List Accent 1" w:uiPriority="72"/>
-    <w:lsdException w:name="Colorful Grid Accent 1" w:uiPriority="73"/>
-    <w:lsdException w:name="Light Shading Accent 2" w:uiPriority="60"/>
-    <w:lsdException w:name="Light List Accent 2" w:uiPriority="61"/>
-    <w:lsdException w:name="Light Grid Accent 2" w:uiPriority="62"/>
-    <w:lsdException w:name="Medium Shading 1 Accent 2" w:uiPriority="63"/>
-    <w:lsdException w:name="Medium Shading 2 Accent 2" w:uiPriority="64"/>
-    <w:lsdException w:name="Medium List 1 Accent 2" w:uiPriority="65"/>
-    <w:lsdException w:name="Medium List 2 Accent 2" w:uiPriority="66"/>
-    <w:lsdException w:name="Medium Grid 1 Accent 2" w:uiPriority="67"/>
-    <w:lsdException w:name="Medium Grid 2 Accent 2" w:uiPriority="68"/>
-    <w:lsdException w:name="Medium Grid 3 Accent 2" w:uiPriority="69"/>
-    <w:lsdException w:name="Dark List Accent 2" w:uiPriority="70"/>
-    <w:lsdException w:name="Colorful Shading Accent 2" w:uiPriority="71"/>
-    <w:lsdException w:name="Colorful List Accent 2" w:uiPriority="72"/>
-    <w:lsdException w:name="Colorful Grid Accent 2" w:uiPriority="73"/>
-    <w:lsdException w:name="Light Shading Accent 3" w:uiPriority="60"/>
-    <w:lsdException w:name="Light List Accent 3" w:uiPriority="61"/>
-    <w:lsdException w:name="Light Grid Accent 3" w:uiPriority="62"/>
-    <w:lsdException w:name="Medium Shading 1 Accent 3" w:uiPriority="63"/>
-    <w:lsdException w:name="Medium Shading 2 Accent 3" w:uiPriority="64"/>
-    <w:lsdException w:name="Medium List 1 Accent 3" w:uiPriority="65"/>
-    <w:lsdException w:name="Medium List 2 Accent 3" w:uiPriority="66"/>
-    <w:lsdException w:name="Medium Grid 1 Accent 3" w:uiPriority="67"/>
-    <w:lsdException w:name="Medium Grid 2 Accent 3" w:uiPriority="68"/>
-    <w:lsdException w:name="Medium Grid 3 Accent 3" w:uiPriority="69"/>
-    <w:lsdException w:name="Dark List Accent 3" w:uiPriority="70"/>
-    <w:lsdException w:name="Colorful Shading Accent 3" w:uiPriority="71"/>
-    <w:lsdException w:name="Colorful List Accent 3" w:uiPriority="72"/>
-    <w:lsdException w:name="Colorful Grid Accent 3" w:uiPriority="73"/>
-    <w:lsdException w:name="Light Shading Accent 4" w:uiPriority="60"/>
-    <w:lsdException w:name="Light List Accent 4" w:uiPriority="61"/>
-    <w:lsdException w:name="Light Grid Accent 4" w:uiPriority="62"/>
-    <w:lsdException w:name="Medium Shading 1 Accent 4" w:uiPriority="63"/>
-    <w:lsdException w:name="Medium Shading 2 Accent 4" w:uiPriority="64"/>
-    <w:lsdException w:name="Medium List 1 Accent 4" w:uiPriority="65"/>
-    <w:lsdException w:name="Medium List 2 Accent 4" w:uiPriority="66"/>
-    <w:lsdException w:name="Medium Grid 1 Accent 4" w:uiPriority="67"/>
-    <w:lsdException w:name="Medium Grid 2 Accent 4" w:uiPriority="68"/>
-    <w:lsdException w:name="Medium Grid 3 Accent 4" w:uiPriority="69"/>
-    <w:lsdException w:name="Dark List Accent 4" w:uiPriority="70"/>
-    <w:lsdException w:name="Colorful Shading Accent 4" w:uiPriority="71"/>
-    <w:lsdException w:name="Colorful List Accent 4" w:uiPriority="72"/>
-    <w:lsdException w:name="Colorful Grid Accent 4" w:uiPriority="73"/>
-    <w:lsdException w:name="Light Shading Accent 5" w:uiPriority="60"/>
-    <w:lsdException w:name="Light List Accent 5" w:uiPriority="61"/>
-    <w:lsdException w:name="Light Grid Accent 5" w:uiPriority="62"/>
-    <w:lsdException w:name="Medium Shading 1 Accent 5" w:uiPriority="63"/>
-    <w:lsdException w:name="Medium Shading 2 Accent 5" w:uiPriority="64"/>
-    <w:lsdException w:name="Medium List 1 Accent 5" w:uiPriority="65"/>
-    <w:lsdException w:name="Medium List 2 Accent 5" w:uiPriority="66"/>
-    <w:lsdException w:name="Medium Grid 1 Accent 5" w:uiPriority="67"/>
-    <w:lsdException w:name="Medium Grid 2 Accent 5" w:uiPriority="68"/>
-    <w:lsdException w:name="Medium Grid 3 Accent 5" w:uiPriority="69"/>
-    <w:lsdException w:name="Dark List Accent 5" w:uiPriority="70"/>
-    <w:lsdException w:name="Colorful Shading Accent 5" w:uiPriority="71"/>
-    <w:lsdException w:name="Colorful List Accent 5" w:uiPriority="72"/>
-    <w:lsdException w:name="Colorful Grid Accent 5" w:uiPriority="73"/>
-    <w:lsdException w:name="Light Shading Accent 6" w:uiPriority="60"/>
-    <w:lsdException w:name="Light List Accent 6" w:uiPriority="61"/>
-    <w:lsdException w:name="Light Grid Accent 6" w:uiPriority="62"/>
-    <w:lsdException w:name="Medium Shading 1 Accent 6" w:uiPriority="63"/>
-    <w:lsdException w:name="Medium Shading 2 Accent 6" w:uiPriority="64"/>
-    <w:lsdException w:name="Medium List 1 Accent 6" w:uiPriority="65"/>
-    <w:lsdException w:name="Medium List 2 Accent 6" w:uiPriority="66"/>
-    <w:lsdException w:name="Medium Grid 1 Accent 6" w:uiPriority="67"/>
-    <w:lsdException w:name="Medium Grid 2 Accent 6" w:uiPriority="68"/>
-    <w:lsdException w:name="Medium Grid 3 Accent 6" w:uiPriority="69"/>
-    <w:lsdException w:name="Dark List Accent 6" w:uiPriority="70"/>
-    <w:lsdException w:name="Colorful Shading Accent 6" w:uiPriority="71"/>
-    <w:lsdException w:name="Colorful List Accent 6" w:uiPriority="72"/>
-    <w:lsdException w:name="Colorful Grid Accent 6" w:uiPriority="73"/>
-    <w:lsdException w:name="Subtle Emphasis" w:uiPriority="19" w:qFormat="1"/>
-    <w:lsdException w:name="Intense Emphasis" w:uiPriority="21" w:qFormat="1"/>
-    <w:lsdException w:name="Subtle Reference" w:uiPriority="31" w:qFormat="1"/>
-    <w:lsdException w:name="Intense Reference" w:uiPriority="32" w:qFormat="1"/>
-    <w:lsdException w:name="Book Title" w:uiPriority="33" w:qFormat="1"/>
-    <w:lsdException w:name="Bibliography" w:semiHidden="1" w:uiPriority="37" w:unhideWhenUsed="1"/>
-    <w:lsdException w:name="TOC Heading" w:semiHidden="1" w:uiPriority="39" w:unhideWhenUsed="1" w:qFormat="1"/>
-    <w:lsdException w:name="Plain Table 1" w:uiPriority="41"/>
-    <w:lsdException w:name="Plain Table 2" w:uiPriority="42"/>
-    <w:lsdException w:name="Plain Table 3" w:uiPriority="43"/>
-    <w:lsdException w:name="Plain Table 4" w:uiPriority="44"/>
-    <w:lsdException w:name="Plain Table 5" w:uiPriority="45"/>
-    <w:lsdException w:name="Grid Table Light" w:uiPriority="40"/>
-    <w:lsdException w:name="Grid Table 1 Light" w:uiPriority="46"/>
-    <w:lsdException w:name="Grid Table 2" w:uiPriority="47"/>
-    <w:lsdException w:name="Grid Table 3" w:uiPriority="48"/>
-    <w:lsdException w:name="Grid Table 4" w:uiPriority="49"/>
-    <w:lsdException w:name="Grid Table 5 Dark" w:uiPriority="50"/>
-    <w:lsdException w:name="Grid Table 6 Colorful" w:uiPriority="51"/>
-    <w:lsdException w:name="Grid Table 7 Colorful" w:uiPriority="52"/>
-    <w:lsdException w:name="Grid Table 1 Light Accent 1" w:uiPriority="46"/>
-    <w:lsdException w:name="Grid Table 2 Accent 1" w:uiPriority="47"/>
-    <w:lsdException w:name="Grid Table 3 Accent 1" w:uiPriority="48"/>
-    <w:lsdException w:name="Grid Table 4 Accent 1" w:uiPriority="49"/>
-    <w:lsdException w:name="Grid Table 5 Dark Accent 1" w:uiPriority="50"/>
-    <w:lsdException w:name="Grid Table 6 Colorful Accent 1" w:uiPriority="51"/>
-    <w:lsdException w:name="Grid Table 7 Colorful Accent 1" w:uiPriority="52"/>
-    <w:lsdException w:name="Grid Table 1 Light Accent 2" w:uiPriority="46"/>
-    <w:lsdException w:name="Grid Table 2 Accent 2" w:uiPriority="47"/>
-    <w:lsdException w:name="Grid Table 3 Accent 2" w:uiPriority="48"/>
-    <w:lsdException w:name="Grid Table 4 Accent 2" w:uiPriority="49"/>
-    <w:lsdException w:name="Grid Table 5 Dark Accent 2" w:uiPriority="50"/>
-    <w:lsdException w:name="Grid Table 6 Colorful Accent 2" w:uiPriority="51"/>
-    <w:lsdException w:name="Grid Table 7 Colorful Accent 2" w:uiPriority="52"/>
-    <w:lsdException w:name="Grid Table 1 Light Accent 3" w:uiPriority="46"/>
-    <w:lsdException w:name="Grid Table 2 Accent 3" w:uiPriority="47"/>
-    <w:lsdException w:name="Grid Table 3 Accent 3" w:uiPriority="48"/>
-    <w:lsdException w:name="Grid Table 4 Accent 3" w:uiPriority="49"/>
-    <w:lsdException w:name="Grid Table 5 Dark Accent 3" w:uiPriority="50"/>
-    <w:lsdException w:name="Grid Table 6 Colorful Accent 3" w:uiPriority="51"/>
-    <w:lsdException w:name="Grid Table 7 Colorful Accent 3" w:uiPriority="52"/>
-    <w:lsdException w:name="Grid Table 1 Light Accent 4" w:uiPriority="46"/>
-    <w:lsdException w:name="Grid Table 2 Accent 4" w:uiPriority="47"/>
-    <w:lsdException w:name="Grid Table 3 Accent 4" w:uiPriority="48"/>
-    <w:lsdException w:name="Grid Table 4 Accent 4" w:uiPriority="49"/>
-    <w:lsdException w:name="Grid Table 5 Dark Accent 4" w:uiPriority="50"/>
-    <w:lsdException w:name="Grid Table 6 Colorful Accent 4" w:uiPriority="51"/>
-    <w:lsdException w:name="Grid Table 7 Colorful Accent 4" w:uiPriority="52"/>
-    <w:lsdException w:name="Grid Table 1 Light Accent 5" w:uiPriority="46"/>
-    <w:lsdException w:name="Grid Table 2 Accent 5" w:uiPriority="47"/>
-    <w:lsdException w:name="Grid Table 3 Accent 5" w:uiPriority="48"/>
-    <w:lsdException w:name="Grid Table 4 Accent 5" w:uiPriority="49"/>
-    <w:lsdException w:name="Grid Table 5 Dark Accent 5" w:uiPriority="50"/>
-    <w:lsdException w:name="Grid Table 6 Colorful Accent 5" w:uiPriority="51"/>
-    <w:lsdException w:name="Grid Table 7 Colorful Accent 5" w:uiPriority="52"/>
-    <w:lsdException w:name="Grid Table 1 Light Accent 6" w:uiPriority="46"/>
-    <w:lsdException w:name="Grid Table 2 Accent 6" w:uiPriority="47"/>
-    <w:lsdException w:name="Grid Table 3 Accent 6" w:uiPriority="48"/>
-    <w:lsdException w:name="Grid Table 4 Accent 6" w:uiPriority="49"/>
-    <w:lsdException w:name="Grid Table 5 Dark Accent 6" w:uiPriority="50"/>
-    <w:lsdException w:name="Grid Table 6 Colorful Accent 6" w:uiPriority="51"/>
-    <w:lsdException w:name="Grid Table 7 Colorful Accent 6" w:uiPriority="52"/>
-    <w:lsdException w:name="List Table 1 Light" w:uiPriority="46"/>
-    <w:lsdException w:name="List Table 2" w:uiPriority="47"/>
-    <w:lsdException w:name="List Table 3" w:uiPriority="48"/>
-    <w:lsdException w:name="List Table 4" w:uiPriority="49"/>
-    <w:lsdException w:name="List Table 5 Dark" w:uiPriority="50"/>
-    <w:lsdException w:name="List Table 6 Colorful" w:uiPriority="51"/>
-    <w:lsdException w:name="List Table 7 Colorful" w:uiPriority="52"/>
-    <w:lsdException w:name="List Table 1 Light Accent 1" w:uiPriority="46"/>
-    <w:lsdException w:name="List Table 2 Accent 1" w:uiPriority="47"/>
-    <w:lsdException w:name="List Table 3 Accent 1" w:uiPriority="48"/>
-    <w:lsdException w:name="List Table 4 Accent 1" w:uiPriority="49"/>
-    <w:lsdException w:name="List Table 5 Dark Accent 1" w:uiPriority="50"/>
-    <w:lsdException w:name="List Table 6 Colorful Accent 1" w:uiPriority="51"/>
-    <w:lsdException w:name="List Table 7 Colorful Accent 1" w:uiPriority="52"/>
-    <w:lsdException w:name="List Table 1 Light Accent 2" w:uiPriority="46"/>
-    <w:lsdException w:name="List Table 2 Accent 2" w:uiPriority="47"/>
-    <w:lsdException w:name="List Table 3 Accent 2" w:uiPriority="48"/>
-    <w:lsdException w:name="List Table 4 Accent 2" w:uiPriority="49"/>
-    <w:lsdException w:name="List Table 5 Dark Accent 2" w:uiPriority="50"/>
-    <w:lsdException w:name="List Table 6 Colorful Accent 2" w:uiPriority="51"/>
-    <w:lsdException w:name="List Table 7 Colorful Accent 2" w:uiPriority="52"/>
-    <w:lsdException w:name="List Table 1 Light Accent 3" w:uiPriority="46"/>
-    <w:lsdException w:name="List Table 2 Accent 3" w:uiPriority="47"/>
-    <w:lsdException w:name="List Table 3 Accent 3" w:uiPriority="48"/>
-    <w:lsdException w:name="List Table 4 Accent 3" w:uiPriority="49"/>
-    <w:lsdException w:name="List Table 5 Dark Accent 3" w:uiPriority="50"/>
-    <w:lsdException w:name="List Table 6 Colorful Accent 3" w:uiPriority="51"/>
-    <w:lsdException w:name="List Table 7 Colorful Accent 3" w:uiPriority="52"/>
-    <w:lsdException w:name="List Table 1 Light Accent 4" w:uiPriority="46"/>
-    <w:lsdException w:name="List Table 2 Accent 4" w:uiPriority="47"/>
-    <w:lsdException w:name="List Table 3 Accent 4" w:uiPriority="48"/>
-    <w:lsdException w:name="List Table 4 Accent 4" w:uiPriority="49"/>
-    <w:lsdException w:name="List Table 5 Dark Accent 4" w:uiPriority="50"/>
-    <w:lsdException w:name="List Table 6 Colorful Accent 4" w:uiPriority="51"/>
-    <w:lsdException w:name="List Table 7 Colorful Accent 4" w:uiPriority="52"/>
-    <w:lsdException w:name="List Table 1 Light Accent 5" w:uiPriority="46"/>
-    <w:lsdException w:name="List Table 2 Accent 5" w:uiPriority="47"/>
-    <w:lsdException w:name="List Table 3 Accent 5" w:uiPriority="48"/>
-    <w:lsdException w:name="List Table 4 Accent 5" w:uiPriority="49"/>
-    <w:lsdException w:name="List Table 5 Dark Accent 5" w:uiPriority="50"/>
-    <w:lsdException w:name="List Table 6 Colorful Accent 5" w:uiPriority="51"/>
-    <w:lsdException w:name="List Table 7 Colorful Accent 5" w:uiPriority="52"/>
-    <w:lsdException w:name="List Table 1 Light Accent 6" w:uiPriority="46"/>
-    <w:lsdException w:name="List Table 2 Accent 6" w:uiPriority="47"/>
-    <w:lsdException w:name="List Table 3 Accent 6" w:uiPriority="48"/>
-    <w:lsdException w:name="List Table 4 Accent 6" w:uiPriority="49"/>
-    <w:lsdException w:name="List Table 5 Dark Accent 6" w:uiPriority="50"/>
-    <w:lsdException w:name="List Table 6 Colorful Accent 6" w:uiPriority="51"/>
-    <w:lsdException w:name="List Table 7 Colorful Accent 6" w:uiPriority="52"/>
-    <w:lsdException w:name="Mention" w:semiHidden="1" w:unhideWhenUsed="1"/>
-    <w:lsdException w:name="Smart Hyperlink" w:semiHidden="1" w:unhideWhenUsed="1"/>
-    <w:lsdException w:name="Hashtag" w:semiHidden="1" w:unhideWhenUsed="1"/>
-    <w:lsdException w:name="Unresolved Mention" w:semiHidden="1" w:unhideWhenUsed="1"/>
-    <w:lsdException w:name="Smart Link" w:semiHidden="1" w:unhideWhenUsed="1"/>
+  <w:latentStyles w:defLockedState="0" w:defUIPriority="99" w:defSemiHidden="1" w:defUnhideWhenUsed="1" w:defQFormat="0" w:count="267">
+    <w:lsdException w:name="Normal" w:semiHidden="0" w:uiPriority="0" w:unhideWhenUsed="0" w:qFormat="1"/>
+    <w:lsdException w:name="heading 1" w:semiHidden="0" w:uiPriority="9" w:unhideWhenUsed="0" w:qFormat="1"/>
+    <w:lsdException w:name="heading 2" w:uiPriority="9" w:qFormat="1"/>
+    <w:lsdException w:name="heading 3" w:uiPriority="9" w:qFormat="1"/>
+    <w:lsdException w:name="heading 4" w:uiPriority="9" w:qFormat="1"/>
+    <w:lsdException w:name="heading 5" w:uiPriority="9" w:qFormat="1"/>
+    <w:lsdException w:name="heading 6" w:uiPriority="9" w:qFormat="1"/>
+    <w:lsdException w:name="heading 7" w:uiPriority="9" w:qFormat="1"/>
+    <w:lsdException w:name="heading 8" w:uiPriority="9" w:qFormat="1"/>
+    <w:lsdException w:name="heading 9" w:uiPriority="9" w:qFormat="1"/>
+    <w:lsdException w:name="toc 1" w:uiPriority="39"/>
+    <w:lsdException w:name="toc 2" w:uiPriority="39"/>
+    <w:lsdException w:name="toc 3" w:uiPriority="39"/>
+    <w:lsdException w:name="toc 4" w:uiPriority="39"/>
+    <w:lsdException w:name="toc 5" w:uiPriority="39"/>
+    <w:lsdException w:name="toc 6" w:uiPriority="39"/>
+    <w:lsdException w:name="toc 7" w:uiPriority="39"/>
+    <w:lsdException w:name="toc 8" w:uiPriority="39"/>
+    <w:lsdException w:name="toc 9" w:uiPriority="39"/>
+    <w:lsdException w:name="caption" w:uiPriority="35" w:qFormat="1"/>
+    <w:lsdException w:name="footnote reference" w:unhideWhenUsed="0"/>
+    <w:lsdException w:name="Title" w:semiHidden="0" w:uiPriority="10" w:unhideWhenUsed="0" w:qFormat="1"/>
+    <w:lsdException w:name="Default Paragraph Font" w:uiPriority="1"/>
+    <w:lsdException w:name="Subtitle" w:semiHidden="0" w:uiPriority="11" w:unhideWhenUsed="0" w:qFormat="1"/>
+    <w:lsdException w:name="Strong" w:semiHidden="0" w:uiPriority="22" w:unhideWhenUsed="0" w:qFormat="1"/>
+    <w:lsdException w:name="Emphasis" w:semiHidden="0" w:uiPriority="20" w:unhideWhenUsed="0" w:qFormat="1"/>
+    <w:lsdException w:name="Table Grid" w:uiPriority="59"/>
+    <w:lsdException w:name="Placeholder Text" w:unhideWhenUsed="0"/>
+    <w:lsdException w:name="No Spacing" w:semiHidden="0" w:uiPriority="1" w:unhideWhenUsed="0" w:qFormat="1"/>
+    <w:lsdException w:name="Light Shading" w:semiHidden="0" w:uiPriority="60" w:unhideWhenUsed="0"/>
+    <w:lsdException w:name="Light List" w:semiHidden="0" w:uiPriority="61" w:unhideWhenUsed="0"/>
+    <w:lsdException w:name="Light Grid" w:semiHidden="0" w:uiPriority="62" w:unhideWhenUsed="0"/>
+    <w:lsdException w:name="Medium Shading 1" w:semiHidden="0" w:uiPriority="63" w:unhideWhenUsed="0"/>
+    <w:lsdException w:name="Medium Shading 2" w:semiHidden="0" w:uiPriority="64" w:unhideWhenUsed="0"/>
+    <w:lsdException w:name="Medium List 1" w:semiHidden="0" w:uiPriority="65" w:unhideWhenUsed="0"/>
+    <w:lsdException w:name="Medium List 2" w:semiHidden="0" w:uiPriority="66" w:unhideWhenUsed="0"/>
+    <w:lsdException w:name="Medium Grid 1" w:semiHidden="0" w:uiPriority="67" w:unhideWhenUsed="0"/>
+    <w:lsdException w:name="Medium Grid 2" w:semiHidden="0" w:uiPriority="68" w:unhideWhenUsed="0"/>
+    <w:lsdException w:name="Medium Grid 3" w:semiHidden="0" w:uiPriority="69" w:unhideWhenUsed="0"/>
+    <w:lsdException w:name="Dark List" w:semiHidden="0" w:uiPriority="70" w:unhideWhenUsed="0"/>
+    <w:lsdException w:name="Colorful Shading" w:semiHidden="0" w:uiPriority="71" w:unhideWhenUsed="0"/>
+    <w:lsdException w:name="Colorful List" w:semiHidden="0" w:uiPriority="72" w:unhideWhenUsed="0"/>
+    <w:lsdException w:name="Colorful Grid" w:semiHidden="0" w:uiPriority="73" w:unhideWhenUsed="0"/>
+    <w:lsdException w:name="Light Shading Accent 1" w:semiHidden="0" w:uiPriority="60" w:unhideWhenUsed="0"/>
+    <w:lsdException w:name="Light List Accent 1" w:semiHidden="0" w:uiPriority="61" w:unhideWhenUsed="0"/>
+    <w:lsdException w:name="Light Grid Accent 1" w:semiHidden="0" w:uiPriority="62" w:unhideWhenUsed="0"/>
+    <w:lsdException w:name="Medium Shading 1 Accent 1" w:semiHidden="0" w:uiPriority="63" w:unhideWhenUsed="0"/>
+    <w:lsdException w:name="Medium Shading 2 Accent 1" w:semiHidden="0" w:uiPriority="64" w:unhideWhenUsed="0"/>
+    <w:lsdException w:name="Medium List 1 Accent 1" w:semiHidden="0" w:uiPriority="65" w:unhideWhenUsed="0"/>
+    <w:lsdException w:name="Revision" w:unhideWhenUsed="0"/>
+    <w:lsdException w:name="List Paragraph" w:semiHidden="0" w:uiPriority="34" w:unhideWhenUsed="0" w:qFormat="1"/>
+    <w:lsdException w:name="Quote" w:semiHidden="0" w:uiPriority="29" w:unhideWhenUsed="0" w:qFormat="1"/>
+    <w:lsdException w:name="Intense Quote" w:semiHidden="0" w:uiPriority="30" w:unhideWhenUsed="0" w:qFormat="1"/>
+    <w:lsdException w:name="Medium List 2 Accent 1" w:semiHidden="0" w:uiPriority="66" w:unhideWhenUsed="0"/>
+    <w:lsdException w:name="Medium Grid 1 Accent 1" w:semiHidden="0" w:uiPriority="67" w:unhideWhenUsed="0"/>
+    <w:lsdException w:name="Medium Grid 2 Accent 1" w:semiHidden="0" w:uiPriority="68" w:unhideWhenUsed="0"/>
+    <w:lsdException w:name="Medium Grid 3 Accent 1" w:semiHidden="0" w:uiPriority="69" w:unhideWhenUsed="0"/>
+    <w:lsdException w:name="Dark List Accent 1" w:semiHidden="0" w:uiPriority="70" w:unhideWhenUsed="0"/>
+    <w:lsdException w:name="Colorful Shading Accent 1" w:semiHidden="0" w:uiPriority="71" w:unhideWhenUsed="0"/>
+    <w:lsdException w:name="Colorful List Accent 1" w:semiHidden="0" w:uiPriority="72" w:unhideWhenUsed="0"/>
+    <w:lsdException w:name="Colorful Grid Accent 1" w:semiHidden="0" w:uiPriority="73" w:unhideWhenUsed="0"/>
+    <w:lsdException w:name="Light Shading Accent 2" w:semiHidden="0" w:uiPriority="60" w:unhideWhenUsed="0"/>
+    <w:lsdException w:name="Light List Accent 2" w:semiHidden="0" w:uiPriority="61" w:unhideWhenUsed="0"/>
+    <w:lsdException w:name="Light Grid Accent 2" w:semiHidden="0" w:uiPriority="62" w:unhideWhenUsed="0"/>
+    <w:lsdException w:name="Medium Shading 1 Accent 2" w:semiHidden="0" w:uiPriority="63" w:unhideWhenUsed="0"/>
+    <w:lsdException w:name="Medium Shading 2 Accent 2" w:semiHidden="0" w:uiPriority="64" w:unhideWhenUsed="0"/>
+    <w:lsdException w:name="Medium List 1 Accent 2" w:semiHidden="0" w:uiPriority="65" w:unhideWhenUsed="0"/>
+    <w:lsdException w:name="Medium List 2 Accent 2" w:semiHidden="0" w:uiPriority="66" w:unhideWhenUsed="0"/>
+    <w:lsdException w:name="Medium Grid 1 Accent 2" w:semiHidden="0" w:uiPriority="67" w:unhideWhenUsed="0"/>
+    <w:lsdException w:name="Medium Grid 2 Accent 2" w:semiHidden="0" w:uiPriority="68" w:unhideWhenUsed="0"/>
+    <w:lsdException w:name="Medium Grid 3 Accent 2" w:semiHidden="0" w:uiPriority="69" w:unhideWhenUsed="0"/>
+    <w:lsdException w:name="Dark List Accent 2" w:semiHidden="0" w:uiPriority="70" w:unhideWhenUsed="0"/>
+    <w:lsdException w:name="Colorful Shading Accent 2" w:semiHidden="0" w:uiPriority="71" w:unhideWhenUsed="0"/>
+    <w:lsdException w:name="Colorful List Accent 2" w:semiHidden="0" w:uiPriority="72" w:unhideWhenUsed="0"/>
+    <w:lsdException w:name="Colorful Grid Accent 2" w:semiHidden="0" w:uiPriority="73" w:unhideWhenUsed="0"/>
+    <w:lsdException w:name="Light Shading Accent 3" w:semiHidden="0" w:uiPriority="60" w:unhideWhenUsed="0"/>
+    <w:lsdException w:name="Light List Accent 3" w:semiHidden="0" w:uiPriority="61" w:unhideWhenUsed="0"/>
+    <w:lsdException w:name="Light Grid Accent 3" w:semiHidden="0" w:uiPriority="62" w:unhideWhenUsed="0"/>
+    <w:lsdException w:name="Medium Shading 1 Accent 3" w:semiHidden="0" w:uiPriority="63" w:unhideWhenUsed="0"/>
+    <w:lsdException w:name="Medium Shading 2 Accent 3" w:semiHidden="0" w:uiPriority="64" w:unhideWhenUsed="0"/>
+    <w:lsdException w:name="Medium List 1 Accent 3" w:semiHidden="0" w:uiPriority="65" w:unhideWhenUsed="0"/>
+    <w:lsdException w:name="Medium List 2 Accent 3" w:semiHidden="0" w:uiPriority="66" w:unhideWhenUsed="0"/>
+    <w:lsdException w:name="Medium Grid 1 Accent 3" w:semiHidden="0" w:uiPriority="67" w:unhideWhenUsed="0"/>
+    <w:lsdException w:name="Medium Grid 2 Accent 3" w:semiHidden="0" w:uiPriority="68" w:unhideWhenUsed="0"/>
+    <w:lsdException w:name="Medium Grid 3 Accent 3" w:semiHidden="0" w:uiPriority="69" w:unhideWhenUsed="0"/>
+    <w:lsdException w:name="Dark List Accent 3" w:semiHidden="0" w:uiPriority="70" w:unhideWhenUsed="0"/>
+    <w:lsdException w:name="Colorful Shading Accent 3" w:semiHidden="0" w:uiPriority="71" w:unhideWhenUsed="0"/>
+    <w:lsdException w:name="Colorful List Accent 3" w:semiHidden="0" w:uiPriority="72" w:unhideWhenUsed="0"/>
+    <w:lsdException w:name="Colorful Grid Accent 3" w:semiHidden="0" w:uiPriority="73" w:unhideWhenUsed="0"/>
+    <w:lsdException w:name="Light Shading Accent 4" w:semiHidden="0" w:uiPriority="60" w:unhideWhenUsed="0"/>
+    <w:lsdException w:name="Light List Accent 4" w:semiHidden="0" w:uiPriority="61" w:unhideWhenUsed="0"/>
+    <w:lsdException w:name="Light Grid Accent 4" w:semiHidden="0" w:uiPriority="62" w:unhideWhenUsed="0"/>
+    <w:lsdException w:name="Medium Shading 1 Accent 4" w:semiHidden="0" w:uiPriority="63" w:unhideWhenUsed="0"/>
+    <w:lsdException w:name="Medium Shading 2 Accent 4" w:semiHidden="0" w:uiPriority="64" w:unhideWhenUsed="0"/>
+    <w:lsdException w:name="Medium List 1 Accent 4" w:semiHidden="0" w:uiPriority="65" w:unhideWhenUsed="0"/>
+    <w:lsdException w:name="Medium List 2 Accent 4" w:semiHidden="0" w:uiPriority="66" w:unhideWhenUsed="0"/>
+    <w:lsdException w:name="Medium Grid 1 Accent 4" w:semiHidden="0" w:uiPriority="67" w:unhideWhenUsed="0"/>
+    <w:lsdException w:name="Medium Grid 2 Accent 4" w:semiHidden="0" w:uiPriority="68" w:unhideWhenUsed="0"/>
+    <w:lsdException w:name="Medium Grid 3 Accent 4" w:semiHidden="0" w:uiPriority="69" w:unhideWhenUsed="0"/>
+    <w:lsdException w:name="Dark List Accent 4" w:semiHidden="0" w:uiPriority="70" w:unhideWhenUsed="0"/>
+    <w:lsdException w:name="Colorful Shading Accent 4" w:semiHidden="0" w:uiPriority="71" w:unhideWhenUsed="0"/>
+    <w:lsdException w:name="Colorful List Accent 4" w:semiHidden="0" w:uiPriority="72" w:unhideWhenUsed="0"/>
+    <w:lsdException w:name="Colorful Grid Accent 4" w:semiHidden="0" w:uiPriority="73" w:unhideWhenUsed="0"/>
+    <w:lsdException w:name="Light Shading Accent 5" w:semiHidden="0" w:uiPriority="60" w:unhideWhenUsed="0"/>
+    <w:lsdException w:name="Light List Accent 5" w:semiHidden="0" w:uiPriority="61" w:unhideWhenUsed="0"/>
+    <w:lsdException w:name="Light Grid Accent 5" w:semiHidden="0" w:uiPriority="62" w:unhideWhenUsed="0"/>
+    <w:lsdException w:name="Medium Shading 1 Accent 5" w:semiHidden="0" w:uiPriority="63" w:unhideWhenUsed="0"/>
+    <w:lsdException w:name="Medium Shading 2 Accent 5" w:semiHidden="0" w:uiPriority="64" w:unhideWhenUsed="0"/>
+    <w:lsdException w:name="Medium List 1 Accent 5" w:semiHidden="0" w:uiPriority="65" w:unhideWhenUsed="0"/>
+    <w:lsdException w:name="Medium List 2 Accent 5" w:semiHidden="0" w:uiPriority="66" w:unhideWhenUsed="0"/>
+    <w:lsdException w:name="Medium Grid 1 Accent 5" w:semiHidden="0" w:uiPriority="67" w:unhideWhenUsed="0"/>
+    <w:lsdException w:name="Medium Grid 2 Accent 5" w:semiHidden="0" w:uiPriority="68" w:unhideWhenUsed="0"/>
+    <w:lsdException w:name="Medium Grid 3 Accent 5" w:semiHidden="0" w:uiPriority="69" w:unhideWhenUsed="0"/>
+    <w:lsdException w:name="Dark List Accent 5" w:semiHidden="0" w:uiPriority="70" w:unhideWhenUsed="0"/>
+    <w:lsdException w:name="Colorful Shading Accent 5" w:semiHidden="0" w:uiPriority="71" w:unhideWhenUsed="0"/>
+    <w:lsdException w:name="Colorful List Accent 5" w:semiHidden="0" w:uiPriority="72" w:unhideWhenUsed="0"/>
+    <w:lsdException w:name="Colorful Grid Accent 5" w:semiHidden="0" w:uiPriority="73" w:unhideWhenUsed="0"/>
+    <w:lsdException w:name="Light Shading Accent 6" w:semiHidden="0" w:uiPriority="60" w:unhideWhenUsed="0"/>
+    <w:lsdException w:name="Light List Accent 6" w:semiHidden="0" w:uiPriority="61" w:unhideWhenUsed="0"/>
+    <w:lsdException w:name="Light Grid Accent 6" w:semiHidden="0" w:uiPriority="62" w:unhideWhenUsed="0"/>
+    <w:lsdException w:name="Medium Shading 1 Accent 6" w:semiHidden="0" w:uiPriority="63" w:unhideWhenUsed="0"/>
+    <w:lsdException w:name="Medium Shading 2 Accent 6" w:semiHidden="0" w:uiPriority="64" w:unhideWhenUsed="0"/>
+    <w:lsdException w:name="Medium List 1 Accent 6" w:semiHidden="0" w:uiPriority="65" w:unhideWhenUsed="0"/>
+    <w:lsdException w:name="Medium List 2 Accent 6" w:semiHidden="0" w:uiPriority="66" w:unhideWhenUsed="0"/>
+    <w:lsdException w:name="Medium Grid 1 Accent 6" w:semiHidden="0" w:uiPriority="67" w:unhideWhenUsed="0"/>
+    <w:lsdException w:name="Medium Grid 2 Accent 6" w:semiHidden="0" w:uiPriority="68" w:unhideWhenUsed="0"/>
+    <w:lsdException w:name="Medium Grid 3 Accent 6" w:semiHidden="0" w:uiPriority="69" w:unhideWhenUsed="0"/>
+    <w:lsdException w:name="Dark List Accent 6" w:semiHidden="0" w:uiPriority="70" w:unhideWhenUsed="0"/>
+    <w:lsdException w:name="Colorful Shading Accent 6" w:semiHidden="0" w:uiPriority="71" w:unhideWhenUsed="0"/>
+    <w:lsdException w:name="Colorful List Accent 6" w:semiHidden="0" w:uiPriority="72" w:unhideWhenUsed="0"/>
+    <w:lsdException w:name="Colorful Grid Accent 6" w:semiHidden="0" w:uiPriority="73" w:unhideWhenUsed="0"/>
+    <w:lsdException w:name="Subtle Emphasis" w:semiHidden="0" w:uiPriority="19" w:unhideWhenUsed="0" w:qFormat="1"/>
+    <w:lsdException w:name="Intense Emphasis" w:semiHidden="0" w:uiPriority="21" w:unhideWhenUsed="0" w:qFormat="1"/>
+    <w:lsdException w:name="Subtle Reference" w:semiHidden="0" w:uiPriority="31" w:unhideWhenUsed="0" w:qFormat="1"/>
+    <w:lsdException w:name="Intense Reference" w:semiHidden="0" w:uiPriority="32" w:unhideWhenUsed="0" w:qFormat="1"/>
+    <w:lsdException w:name="Book Title" w:semiHidden="0" w:uiPriority="33" w:unhideWhenUsed="0" w:qFormat="1"/>
+    <w:lsdException w:name="Bibliography" w:uiPriority="37"/>
+    <w:lsdException w:name="TOC Heading" w:uiPriority="39" w:qFormat="1"/>
+  </w:latentStyles>
+  <w:style w:type="paragraph" w:default="1" w:styleId="Normal">
+    <w:name w:val="Normal"/>
+    <w:qFormat/>
+    <w:pPr>
+      <w:widowControl w:val="0"/>
+      <w:autoSpaceDE w:val="0"/>
+      <w:autoSpaceDN w:val="0"/>
+      <w:adjustRightInd w:val="0"/>
+      <w:spacing w:after="0" w:line="240" w:lineRule="auto"/>
+    </w:pPr>
+    <w:rPr>
+      <w:rFonts w:ascii="Times New Roman" w:hAnsi="Times New Roman" w:cs="Times New Roman"/>
+      <w:sz w:val="24"/>
+      <w:szCs w:val="24"/>
+    </w:rPr>
+  </w:style>
+  <w:style w:type="character" w:default="1" w:styleId="DefaultParagraphFont">
+    <w:name w:val="Default Paragraph Font"/>
+    <w:uiPriority w:val="1"/>
+    <w:semiHidden/>
+    <w:unhideWhenUsed/>
+  </w:style>
+  <w:style w:type="table" w:default="1" w:styleId="TableNormal">
+    <w:name w:val="Normal Table"/>
+    <w:uiPriority w:val="99"/>
+    <w:semiHidden/>
+    <w:unhideWhenUsed/>
+    <w:tblPr>
+      <w:tblInd w:w="0" w:type="dxa"/>
+      <w:tblCellMar>
+        <w:top w:w="0" w:type="dxa"/>
+        <w:left w:w="108" w:type="dxa"/>
+        <w:bottom w:w="0" w:type="dxa"/>
+        <w:right w:w="108" w:type="dxa"/>
+      </w:tblCellMar>
+    </w:tblPr>
+  </w:style>
+  <w:style w:type="numbering" w:default="1" w:styleId="NoList">
+    <w:name w:val="No List"/>
+    <w:uiPriority w:val="99"/>
+    <w:semiHidden/>
+    <w:unhideWhenUsed/>
+  </w:style>
+  <w:style w:type="character" w:styleId="FootnoteReference">
+    <w:name w:val="footnote reference"/>
+    <w:uiPriority w:val="99"/>
+  </w:style>
+  <w:style w:type="paragraph" w:styleId="BalloonText">
+    <w:name w:val="Balloon Text"/>
+    <w:basedOn w:val="Normal"/>
+    <w:link w:val="BalloonTextChar"/>
+    <w:uiPriority w:val="99"/>
+    <w:semiHidden/>
+    <w:unhideWhenUsed/>
+    <w:rsid w:val="00670B9B"/>
+    <w:rPr>
+      <w:rFonts w:ascii="Tahoma" w:hAnsi="Tahoma" w:cs="Tahoma"/>
+      <w:sz w:val="16"/>
+      <w:szCs w:val="16"/>
+    </w:rPr>
+  </w:style>
+  <w:style w:type="character" w:customStyle="1" w:styleId="BalloonTextChar">
+    <w:name w:val="Balloon Text Char"/>
+    <w:basedOn w:val="DefaultParagraphFont"/>
+    <w:link w:val="BalloonText"/>
+    <w:uiPriority w:val="99"/>
+    <w:semiHidden/>
+    <w:rsid w:val="00670B9B"/>
+    <w:rPr>
+      <w:rFonts w:ascii="Tahoma" w:hAnsi="Tahoma" w:cs="Tahoma"/>
+      <w:sz w:val="16"/>
+      <w:szCs w:val="16"/>
+    </w:rPr>
+  </w:style>
+  <w:style w:type="paragraph" w:styleId="Header">
+    <w:name w:val="header"/>
+    <w:basedOn w:val="Normal"/>
+    <w:link w:val="HeaderChar"/>
+    <w:uiPriority w:val="99"/>
+    <w:unhideWhenUsed/>
+    <w:rsid w:val="008F0DC3"/>
+    <w:pPr>
+      <w:tabs>
+        <w:tab w:val="center" w:pos="4680"/>
+        <w:tab w:val="right" w:pos="9360"/>
+      </w:tabs>
+    </w:pPr>
+  </w:style>
+  <w:style w:type="character" w:customStyle="1" w:styleId="HeaderChar">
+    <w:name w:val="Header Char"/>
+    <w:basedOn w:val="DefaultParagraphFont"/>
+    <w:link w:val="Header"/>
+    <w:uiPriority w:val="99"/>
+    <w:rsid w:val="008F0DC3"/>
+    <w:rPr>
+      <w:rFonts w:ascii="Times New Roman" w:hAnsi="Times New Roman" w:cs="Times New Roman"/>
+      <w:sz w:val="24"/>
+      <w:szCs w:val="24"/>
+    </w:rPr>
+  </w:style>
+  <w:style w:type="paragraph" w:styleId="Footer">
+    <w:name w:val="footer"/>
+    <w:basedOn w:val="Normal"/>
+    <w:link w:val="FooterChar"/>
+    <w:uiPriority w:val="99"/>
+    <w:unhideWhenUsed/>
+    <w:rsid w:val="008F0DC3"/>
+    <w:pPr>
+      <w:tabs>
+        <w:tab w:val="center" w:pos="4680"/>
+        <w:tab w:val="right" w:pos="9360"/>
+      </w:tabs>
+    </w:pPr>
+  </w:style>
+  <w:style w:type="character" w:customStyle="1" w:styleId="FooterChar">
+    <w:name w:val="Footer Char"/>
+    <w:basedOn w:val="DefaultParagraphFont"/>
+    <w:link w:val="Footer"/>
+    <w:uiPriority w:val="99"/>
+    <w:rsid w:val="008F0DC3"/>
+    <w:rPr>
+      <w:rFonts w:ascii="Times New Roman" w:hAnsi="Times New Roman" w:cs="Times New Roman"/>
+      <w:sz w:val="24"/>
+      <w:szCs w:val="24"/>
+    </w:rPr>
+  </w:style>
+  <w:style w:type="table" w:styleId="TableGrid">
+    <w:name w:val="Table Grid"/>
+    <w:basedOn w:val="TableNormal"/>
+    <w:uiPriority w:val="59"/>
+    <w:unhideWhenUsed/>
+    <w:rsid w:val="0094737C"/>
+    <w:pPr>
+      <w:spacing w:after="0" w:line="240" w:lineRule="auto"/>
+    </w:pPr>
+    <w:tblPr>
+      <w:tblBorders>
+        <w:top w:val="single" w:sz="4" w:space="0" w:color="auto"/>
+        <w:left w:val="single" w:sz="4" w:space="0" w:color="auto"/>
+        <w:bottom w:val="single" w:sz="4" w:space="0" w:color="auto"/>
+        <w:right w:val="single" w:sz="4" w:space="0" w:color="auto"/>
+        <w:insideH w:val="single" w:sz="4" w:space="0" w:color="auto"/>
+        <w:insideV w:val="single" w:sz="4" w:space="0" w:color="auto"/>
+      </w:tblBorders>
+    </w:tblPr>
+  </w:style>
+  <w:style w:type="paragraph" w:styleId="ListParagraph">
+    <w:name w:val="List Paragraph"/>
+    <w:basedOn w:val="Normal"/>
+    <w:uiPriority w:val="34"/>
+    <w:qFormat/>
+    <w:rsid w:val="007F713C"/>
+    <w:pPr>
+      <w:ind w:left="720"/>
+      <w:contextualSpacing/>
+    </w:pPr>
+  </w:style>
+</w:styles>
+</file>
+
+<file path=word/stylesWithEffects.xml><?xml version="1.0" encoding="utf-8"?>
+<w:styles xmlns:wpc="http://schemas.microsoft.com/office/word/2010/wordprocessingCanvas" xmlns:mc="http://schemas.openxmlformats.org/markup-compatibility/2006" xmlns:o="urn:schemas-microsoft-com:office:office" xmlns:r="http://schemas.openxmlformats.org/officeDocument/2006/relationships" xmlns:m="http://schemas.openxmlformats.org/officeDocument/2006/math" xmlns:v="urn:schemas-microsoft-com:vml" xmlns:wp14="http://schemas.microsoft.com/office/word/2010/wordprocessingDrawing" xmlns:wp="http://schemas.openxmlformats.org/drawingml/2006/wordprocessingDrawing" xmlns:w10="urn:schemas-microsoft-com:office:word" xmlns:w="http://schemas.openxmlformats.org/wordprocessingml/2006/main" xmlns:w14="http://schemas.microsoft.com/office/word/2010/wordml" xmlns:wpg="http://schemas.microsoft.com/office/word/2010/wordprocessingGroup" xmlns:wpi="http://schemas.microsoft.com/office/word/2010/wordprocessingInk" xmlns:wne="http://schemas.microsoft.com/office/word/2006/wordml" xmlns:wps="http://schemas.microsoft.com/office/word/2010/wordprocessingShape" mc:Ignorable="w14 wp14">
+  <w:docDefaults>
+    <w:rPrDefault>
+      <w:rPr>
+        <w:rFonts w:asciiTheme="minorHAnsi" w:eastAsiaTheme="minorEastAsia" w:hAnsiTheme="minorHAnsi" w:cstheme="minorBidi"/>
+        <w:sz w:val="22"/>
+        <w:szCs w:val="22"/>
+        <w:lang w:val="en-US" w:eastAsia="en-US" w:bidi="ar-SA"/>
+      </w:rPr>
+    </w:rPrDefault>
+    <w:pPrDefault>
+      <w:pPr>
+        <w:spacing w:after="200" w:line="276" w:lineRule="auto"/>
+      </w:pPr>
+    </w:pPrDefault>
+  </w:docDefaults>
+  <w:latentStyles w:defLockedState="0" w:defUIPriority="99" w:defSemiHidden="1" w:defUnhideWhenUsed="1" w:defQFormat="0" w:count="267">
+    <w:lsdException w:name="Normal" w:semiHidden="0" w:uiPriority="0" w:unhideWhenUsed="0" w:qFormat="1"/>
+    <w:lsdException w:name="heading 1" w:semiHidden="0" w:uiPriority="9" w:unhideWhenUsed="0" w:qFormat="1"/>
+    <w:lsdException w:name="heading 2" w:uiPriority="9" w:qFormat="1"/>
+    <w:lsdException w:name="heading 3" w:uiPriority="9" w:qFormat="1"/>
+    <w:lsdException w:name="heading 4" w:uiPriority="9" w:qFormat="1"/>
+    <w:lsdException w:name="heading 5" w:uiPriority="9" w:qFormat="1"/>
+    <w:lsdException w:name="heading 6" w:uiPriority="9" w:qFormat="1"/>
+    <w:lsdException w:name="heading 7" w:uiPriority="9" w:qFormat="1"/>
+    <w:lsdException w:name="heading 8" w:uiPriority="9" w:qFormat="1"/>
+    <w:lsdException w:name="heading 9" w:uiPriority="9" w:qFormat="1"/>
+    <w:lsdException w:name="toc 1" w:uiPriority="39"/>
+    <w:lsdException w:name="toc 2" w:uiPriority="39"/>
+    <w:lsdException w:name="toc 3" w:uiPriority="39"/>
+    <w:lsdException w:name="toc 4" w:uiPriority="39"/>
+    <w:lsdException w:name="toc 5" w:uiPriority="39"/>
+    <w:lsdException w:name="toc 6" w:uiPriority="39"/>
+    <w:lsdException w:name="toc 7" w:uiPriority="39"/>
+    <w:lsdException w:name="toc 8" w:uiPriority="39"/>
+    <w:lsdException w:name="toc 9" w:uiPriority="39"/>
+    <w:lsdException w:name="caption" w:uiPriority="35" w:qFormat="1"/>
+    <w:lsdException w:name="footnote reference" w:unhideWhenUsed="0"/>
+    <w:lsdException w:name="Title" w:semiHidden="0" w:uiPriority="10" w:unhideWhenUsed="0" w:qFormat="1"/>
+    <w:lsdException w:name="Default Paragraph Font" w:uiPriority="1"/>
+    <w:lsdException w:name="Subtitle" w:semiHidden="0" w:uiPriority="11" w:unhideWhenUsed="0" w:qFormat="1"/>
+    <w:lsdException w:name="Strong" w:semiHidden="0" w:uiPriority="22" w:unhideWhenUsed="0" w:qFormat="1"/>
+    <w:lsdException w:name="Emphasis" w:semiHidden="0" w:uiPriority="20" w:unhideWhenUsed="0" w:qFormat="1"/>
+    <w:lsdException w:name="Table Grid" w:uiPriority="59"/>
+    <w:lsdException w:name="Placeholder Text" w:unhideWhenUsed="0"/>
+    <w:lsdException w:name="No Spacing" w:semiHidden="0" w:uiPriority="1" w:unhideWhenUsed="0" w:qFormat="1"/>
+    <w:lsdException w:name="Light Shading" w:semiHidden="0" w:uiPriority="60" w:unhideWhenUsed="0"/>
+    <w:lsdException w:name="Light List" w:semiHidden="0" w:uiPriority="61" w:unhideWhenUsed="0"/>
+    <w:lsdException w:name="Light Grid" w:semiHidden="0" w:uiPriority="62" w:unhideWhenUsed="0"/>
+    <w:lsdException w:name="Medium Shading 1" w:semiHidden="0" w:uiPriority="63" w:unhideWhenUsed="0"/>
+    <w:lsdException w:name="Medium Shading 2" w:semiHidden="0" w:uiPriority="64" w:unhideWhenUsed="0"/>
+    <w:lsdException w:name="Medium List 1" w:semiHidden="0" w:uiPriority="65" w:unhideWhenUsed="0"/>
+    <w:lsdException w:name="Medium List 2" w:semiHidden="0" w:uiPriority="66" w:unhideWhenUsed="0"/>
+    <w:lsdException w:name="Medium Grid 1" w:semiHidden="0" w:uiPriority="67" w:unhideWhenUsed="0"/>
+    <w:lsdException w:name="Medium Grid 2" w:semiHidden="0" w:uiPriority="68" w:unhideWhenUsed="0"/>
+    <w:lsdException w:name="Medium Grid 3" w:semiHidden="0" w:uiPriority="69" w:unhideWhenUsed="0"/>
+    <w:lsdException w:name="Dark List" w:semiHidden="0" w:uiPriority="70" w:unhideWhenUsed="0"/>
+    <w:lsdException w:name="Colorful Shading" w:semiHidden="0" w:uiPriority="71" w:unhideWhenUsed="0"/>
+    <w:lsdException w:name="Colorful List" w:semiHidden="0" w:uiPriority="72" w:unhideWhenUsed="0"/>
+    <w:lsdException w:name="Colorful Grid" w:semiHidden="0" w:uiPriority="73" w:unhideWhenUsed="0"/>
+    <w:lsdException w:name="Light Shading Accent 1" w:semiHidden="0" w:uiPriority="60" w:unhideWhenUsed="0"/>
+    <w:lsdException w:name="Light List Accent 1" w:semiHidden="0" w:uiPriority="61" w:unhideWhenUsed="0"/>
+    <w:lsdException w:name="Light Grid Accent 1" w:semiHidden="0" w:uiPriority="62" w:unhideWhenUsed="0"/>
+    <w:lsdException w:name="Medium Shading 1 Accent 1" w:semiHidden="0" w:uiPriority="63" w:unhideWhenUsed="0"/>
+    <w:lsdException w:name="Medium Shading 2 Accent 1" w:semiHidden="0" w:uiPriority="64" w:unhideWhenUsed="0"/>
+    <w:lsdException w:name="Medium List 1 Accent 1" w:semiHidden="0" w:uiPriority="65" w:unhideWhenUsed="0"/>
+    <w:lsdException w:name="Revision" w:unhideWhenUsed="0"/>
+    <w:lsdException w:name="List Paragraph" w:semiHidden="0" w:uiPriority="34" w:unhideWhenUsed="0" w:qFormat="1"/>
+    <w:lsdException w:name="Quote" w:semiHidden="0" w:uiPriority="29" w:unhideWhenUsed="0" w:qFormat="1"/>
+    <w:lsdException w:name="Intense Quote" w:semiHidden="0" w:uiPriority="30" w:unhideWhenUsed="0" w:qFormat="1"/>
+    <w:lsdException w:name="Medium List 2 Accent 1" w:semiHidden="0" w:uiPriority="66" w:unhideWhenUsed="0"/>
+    <w:lsdException w:name="Medium Grid 1 Accent 1" w:semiHidden="0" w:uiPriority="67" w:unhideWhenUsed="0"/>
+    <w:lsdException w:name="Medium Grid 2 Accent 1" w:semiHidden="0" w:uiPriority="68" w:unhideWhenUsed="0"/>
+    <w:lsdException w:name="Medium Grid 3 Accent 1" w:semiHidden="0" w:uiPriority="69" w:unhideWhenUsed="0"/>
+    <w:lsdException w:name="Dark List Accent 1" w:semiHidden="0" w:uiPriority="70" w:unhideWhenUsed="0"/>
+    <w:lsdException w:name="Colorful Shading Accent 1" w:semiHidden="0" w:uiPriority="71" w:unhideWhenUsed="0"/>
+    <w:lsdException w:name="Colorful List Accent 1" w:semiHidden="0" w:uiPriority="72" w:unhideWhenUsed="0"/>
+    <w:lsdException w:name="Colorful Grid Accent 1" w:semiHidden="0" w:uiPriority="73" w:unhideWhenUsed="0"/>
+    <w:lsdException w:name="Light Shading Accent 2" w:semiHidden="0" w:uiPriority="60" w:unhideWhenUsed="0"/>
+    <w:lsdException w:name="Light List Accent 2" w:semiHidden="0" w:uiPriority="61" w:unhideWhenUsed="0"/>
+    <w:lsdException w:name="Light Grid Accent 2" w:semiHidden="0" w:uiPriority="62" w:unhideWhenUsed="0"/>
+    <w:lsdException w:name="Medium Shading 1 Accent 2" w:semiHidden="0" w:uiPriority="63" w:unhideWhenUsed="0"/>
+    <w:lsdException w:name="Medium Shading 2 Accent 2" w:semiHidden="0" w:uiPriority="64" w:unhideWhenUsed="0"/>
+    <w:lsdException w:name="Medium List 1 Accent 2" w:semiHidden="0" w:uiPriority="65" w:unhideWhenUsed="0"/>
+    <w:lsdException w:name="Medium List 2 Accent 2" w:semiHidden="0" w:uiPriority="66" w:unhideWhenUsed="0"/>
+    <w:lsdException w:name="Medium Grid 1 Accent 2" w:semiHidden="0" w:uiPriority="67" w:unhideWhenUsed="0"/>
+    <w:lsdException w:name="Medium Grid 2 Accent 2" w:semiHidden="0" w:uiPriority="68" w:unhideWhenUsed="0"/>
+    <w:lsdException w:name="Medium Grid 3 Accent 2" w:semiHidden="0" w:uiPriority="69" w:unhideWhenUsed="0"/>
+    <w:lsdException w:name="Dark List Accent 2" w:semiHidden="0" w:uiPriority="70" w:unhideWhenUsed="0"/>
+    <w:lsdException w:name="Colorful Shading Accent 2" w:semiHidden="0" w:uiPriority="71" w:unhideWhenUsed="0"/>
+    <w:lsdException w:name="Colorful List Accent 2" w:semiHidden="0" w:uiPriority="72" w:unhideWhenUsed="0"/>
+    <w:lsdException w:name="Colorful Grid Accent 2" w:semiHidden="0" w:uiPriority="73" w:unhideWhenUsed="0"/>
+    <w:lsdException w:name="Light Shading Accent 3" w:semiHidden="0" w:uiPriority="60" w:unhideWhenUsed="0"/>
+    <w:lsdException w:name="Light List Accent 3" w:semiHidden="0" w:uiPriority="61" w:unhideWhenUsed="0"/>
+    <w:lsdException w:name="Light Grid Accent 3" w:semiHidden="0" w:uiPriority="62" w:unhideWhenUsed="0"/>
+    <w:lsdException w:name="Medium Shading 1 Accent 3" w:semiHidden="0" w:uiPriority="63" w:unhideWhenUsed="0"/>
+    <w:lsdException w:name="Medium Shading 2 Accent 3" w:semiHidden="0" w:uiPriority="64" w:unhideWhenUsed="0"/>
+    <w:lsdException w:name="Medium List 1 Accent 3" w:semiHidden="0" w:uiPriority="65" w:unhideWhenUsed="0"/>
+    <w:lsdException w:name="Medium List 2 Accent 3" w:semiHidden="0" w:uiPriority="66" w:unhideWhenUsed="0"/>
+    <w:lsdException w:name="Medium Grid 1 Accent 3" w:semiHidden="0" w:uiPriority="67" w:unhideWhenUsed="0"/>
+    <w:lsdException w:name="Medium Grid 2 Accent 3" w:semiHidden="0" w:uiPriority="68" w:unhideWhenUsed="0"/>
+    <w:lsdException w:name="Medium Grid 3 Accent 3" w:semiHidden="0" w:uiPriority="69" w:unhideWhenUsed="0"/>
+    <w:lsdException w:name="Dark List Accent 3" w:semiHidden="0" w:uiPriority="70" w:unhideWhenUsed="0"/>
+    <w:lsdException w:name="Colorful Shading Accent 3" w:semiHidden="0" w:uiPriority="71" w:unhideWhenUsed="0"/>
+    <w:lsdException w:name="Colorful List Accent 3" w:semiHidden="0" w:uiPriority="72" w:unhideWhenUsed="0"/>
+    <w:lsdException w:name="Colorful Grid Accent 3" w:semiHidden="0" w:uiPriority="73" w:unhideWhenUsed="0"/>
+    <w:lsdException w:name="Light Shading Accent 4" w:semiHidden="0" w:uiPriority="60" w:unhideWhenUsed="0"/>
+    <w:lsdException w:name="Light List Accent 4" w:semiHidden="0" w:uiPriority="61" w:unhideWhenUsed="0"/>
+    <w:lsdException w:name="Light Grid Accent 4" w:semiHidden="0" w:uiPriority="62" w:unhideWhenUsed="0"/>
+    <w:lsdException w:name="Medium Shading 1 Accent 4" w:semiHidden="0" w:uiPriority="63" w:unhideWhenUsed="0"/>
+    <w:lsdException w:name="Medium Shading 2 Accent 4" w:semiHidden="0" w:uiPriority="64" w:unhideWhenUsed="0"/>
+    <w:lsdException w:name="Medium List 1 Accent 4" w:semiHidden="0" w:uiPriority="65" w:unhideWhenUsed="0"/>
+    <w:lsdException w:name="Medium List 2 Accent 4" w:semiHidden="0" w:uiPriority="66" w:unhideWhenUsed="0"/>
+    <w:lsdException w:name="Medium Grid 1 Accent 4" w:semiHidden="0" w:uiPriority="67" w:unhideWhenUsed="0"/>
+    <w:lsdException w:name="Medium Grid 2 Accent 4" w:semiHidden="0" w:uiPriority="68" w:unhideWhenUsed="0"/>
+    <w:lsdException w:name="Medium Grid 3 Accent 4" w:semiHidden="0" w:uiPriority="69" w:unhideWhenUsed="0"/>
+    <w:lsdException w:name="Dark List Accent 4" w:semiHidden="0" w:uiPriority="70" w:unhideWhenUsed="0"/>
+    <w:lsdException w:name="Colorful Shading Accent 4" w:semiHidden="0" w:uiPriority="71" w:unhideWhenUsed="0"/>
+    <w:lsdException w:name="Colorful List Accent 4" w:semiHidden="0" w:uiPriority="72" w:unhideWhenUsed="0"/>
+    <w:lsdException w:name="Colorful Grid Accent 4" w:semiHidden="0" w:uiPriority="73" w:unhideWhenUsed="0"/>
+    <w:lsdException w:name="Light Shading Accent 5" w:semiHidden="0" w:uiPriority="60" w:unhideWhenUsed="0"/>
+    <w:lsdException w:name="Light List Accent 5" w:semiHidden="0" w:uiPriority="61" w:unhideWhenUsed="0"/>
+    <w:lsdException w:name="Light Grid Accent 5" w:semiHidden="0" w:uiPriority="62" w:unhideWhenUsed="0"/>
+    <w:lsdException w:name="Medium Shading 1 Accent 5" w:semiHidden="0" w:uiPriority="63" w:unhideWhenUsed="0"/>
+    <w:lsdException w:name="Medium Shading 2 Accent 5" w:semiHidden="0" w:uiPriority="64" w:unhideWhenUsed="0"/>
+    <w:lsdException w:name="Medium List 1 Accent 5" w:semiHidden="0" w:uiPriority="65" w:unhideWhenUsed="0"/>
+    <w:lsdException w:name="Medium List 2 Accent 5" w:semiHidden="0" w:uiPriority="66" w:unhideWhenUsed="0"/>
+    <w:lsdException w:name="Medium Grid 1 Accent 5" w:semiHidden="0" w:uiPriority="67" w:unhideWhenUsed="0"/>
+    <w:lsdException w:name="Medium Grid 2 Accent 5" w:semiHidden="0" w:uiPriority="68" w:unhideWhenUsed="0"/>
+    <w:lsdException w:name="Medium Grid 3 Accent 5" w:semiHidden="0" w:uiPriority="69" w:unhideWhenUsed="0"/>
+    <w:lsdException w:name="Dark List Accent 5" w:semiHidden="0" w:uiPriority="70" w:unhideWhenUsed="0"/>
+    <w:lsdException w:name="Colorful Shading Accent 5" w:semiHidden="0" w:uiPriority="71" w:unhideWhenUsed="0"/>
+    <w:lsdException w:name="Colorful List Accent 5" w:semiHidden="0" w:uiPriority="72" w:unhideWhenUsed="0"/>
+    <w:lsdException w:name="Colorful Grid Accent 5" w:semiHidden="0" w:uiPriority="73" w:unhideWhenUsed="0"/>
+    <w:lsdException w:name="Light Shading Accent 6" w:semiHidden="0" w:uiPriority="60" w:unhideWhenUsed="0"/>
+    <w:lsdException w:name="Light List Accent 6" w:semiHidden="0" w:uiPriority="61" w:unhideWhenUsed="0"/>
+    <w:lsdException w:name="Light Grid Accent 6" w:semiHidden="0" w:uiPriority="62" w:unhideWhenUsed="0"/>
+    <w:lsdException w:name="Medium Shading 1 Accent 6" w:semiHidden="0" w:uiPriority="63" w:unhideWhenUsed="0"/>
+    <w:lsdException w:name="Medium Shading 2 Accent 6" w:semiHidden="0" w:uiPriority="64" w:unhideWhenUsed="0"/>
+    <w:lsdException w:name="Medium List 1 Accent 6" w:semiHidden="0" w:uiPriority="65" w:unhideWhenUsed="0"/>
+    <w:lsdException w:name="Medium List 2 Accent 6" w:semiHidden="0" w:uiPriority="66" w:unhideWhenUsed="0"/>
+    <w:lsdException w:name="Medium Grid 1 Accent 6" w:semiHidden="0" w:uiPriority="67" w:unhideWhenUsed="0"/>
+    <w:lsdException w:name="Medium Grid 2 Accent 6" w:semiHidden="0" w:uiPriority="68" w:unhideWhenUsed="0"/>
+    <w:lsdException w:name="Medium Grid 3 Accent 6" w:semiHidden="0" w:uiPriority="69" w:unhideWhenUsed="0"/>
+    <w:lsdException w:name="Dark List Accent 6" w:semiHidden="0" w:uiPriority="70" w:unhideWhenUsed="0"/>
+    <w:lsdException w:name="Colorful Shading Accent 6" w:semiHidden="0" w:uiPriority="71" w:unhideWhenUsed="0"/>
+    <w:lsdException w:name="Colorful List Accent 6" w:semiHidden="0" w:uiPriority="72" w:unhideWhenUsed="0"/>
+    <w:lsdException w:name="Colorful Grid Accent 6" w:semiHidden="0" w:uiPriority="73" w:unhideWhenUsed="0"/>
+    <w:lsdException w:name="Subtle Emphasis" w:semiHidden="0" w:uiPriority="19" w:unhideWhenUsed="0" w:qFormat="1"/>
+    <w:lsdException w:name="Intense Emphasis" w:semiHidden="0" w:uiPriority="21" w:unhideWhenUsed="0" w:qFormat="1"/>
+    <w:lsdException w:name="Subtle Reference" w:semiHidden="0" w:uiPriority="31" w:unhideWhenUsed="0" w:qFormat="1"/>
+    <w:lsdException w:name="Intense Reference" w:semiHidden="0" w:uiPriority="32" w:unhideWhenUsed="0" w:qFormat="1"/>
+    <w:lsdException w:name="Book Title" w:semiHidden="0" w:uiPriority="33" w:unhideWhenUsed="0" w:qFormat="1"/>
+    <w:lsdException w:name="Bibliography" w:uiPriority="37"/>
+    <w:lsdException w:name="TOC Heading" w:uiPriority="39" w:qFormat="1"/>
   </w:latentStyles>
   <w:style w:type="paragraph" w:default="1" w:styleId="Normal">
     <w:name w:val="Normal"/>

</xml_diff>